<commit_message>
Added to User Guide
</commit_message>
<xml_diff>
--- a/TRIUMF PV HLA User Guide.docx
+++ b/TRIUMF PV HLA User Guide.docx
@@ -65,7 +65,21 @@
           <w:sz w:val="40"/>
           <w:szCs w:val="40"/>
         </w:rPr>
-        <w:t>Last Updated: Oct 25, 2022</w:t>
+        <w:t xml:space="preserve">Last Updated: </w:t>
+      </w:r>
+      <w:r>
+        <w:rPr>
+          <w:sz w:val="40"/>
+          <w:szCs w:val="40"/>
+        </w:rPr>
+        <w:t>Nov</w:t>
+      </w:r>
+      <w:r>
+        <w:rPr>
+          <w:sz w:val="40"/>
+          <w:szCs w:val="40"/>
+        </w:rPr>
+        <w:t xml:space="preserve"> 25, 2022</w:t>
       </w:r>
     </w:p>
     <w:p>
@@ -117,125 +131,134 @@
           <w:szCs w:val="28"/>
         </w:rPr>
       </w:pPr>
-      <w:r>
+    </w:p>
+    <w:p>
+      <w:pPr>
+        <w:jc w:val="center"/>
         <w:rPr>
           <w:sz w:val="28"/>
           <w:szCs w:val="28"/>
         </w:rPr>
-        <w:t>Written by BCIT CIT Students:</w:t>
-      </w:r>
-    </w:p>
-    <w:p>
-      <w:pPr>
-        <w:jc w:val="center"/>
+      </w:pPr>
+      <w:r>
         <w:rPr>
           <w:sz w:val="28"/>
           <w:szCs w:val="28"/>
         </w:rPr>
-      </w:pPr>
-      <w:r>
+        <w:t>Written by BCIT CIT Students:</w:t>
+      </w:r>
+    </w:p>
+    <w:p>
+      <w:pPr>
+        <w:jc w:val="center"/>
         <w:rPr>
           <w:sz w:val="28"/>
           <w:szCs w:val="28"/>
         </w:rPr>
-        <w:t>Jake</w:t>
-      </w:r>
-    </w:p>
-    <w:p>
-      <w:pPr>
-        <w:jc w:val="center"/>
+      </w:pPr>
+      <w:r>
         <w:rPr>
           <w:sz w:val="28"/>
           <w:szCs w:val="28"/>
         </w:rPr>
-      </w:pPr>
-      <w:r>
+        <w:t>Jake</w:t>
+      </w:r>
+    </w:p>
+    <w:p>
+      <w:pPr>
+        <w:jc w:val="center"/>
         <w:rPr>
           <w:sz w:val="28"/>
           <w:szCs w:val="28"/>
         </w:rPr>
-        <w:t>Jeffrey</w:t>
-      </w:r>
-    </w:p>
-    <w:p>
-      <w:pPr>
-        <w:jc w:val="center"/>
+      </w:pPr>
+      <w:r>
         <w:rPr>
           <w:sz w:val="28"/>
           <w:szCs w:val="28"/>
         </w:rPr>
-      </w:pPr>
-      <w:r>
+        <w:t>Jeffrey</w:t>
+      </w:r>
+    </w:p>
+    <w:p>
+      <w:pPr>
+        <w:jc w:val="center"/>
         <w:rPr>
           <w:sz w:val="28"/>
           <w:szCs w:val="28"/>
         </w:rPr>
-        <w:t>Luke Birol</w:t>
-      </w:r>
-    </w:p>
-    <w:p>
-      <w:pPr>
-        <w:jc w:val="center"/>
+      </w:pPr>
+      <w:r>
         <w:rPr>
           <w:sz w:val="28"/>
           <w:szCs w:val="28"/>
         </w:rPr>
-      </w:pPr>
-      <w:proofErr w:type="spellStart"/>
-      <w:r>
+        <w:t>Luke Birol</w:t>
+      </w:r>
+    </w:p>
+    <w:p>
+      <w:pPr>
+        <w:jc w:val="center"/>
         <w:rPr>
           <w:sz w:val="28"/>
           <w:szCs w:val="28"/>
         </w:rPr>
-        <w:t>Tama</w:t>
-      </w:r>
-      <w:proofErr w:type="spellEnd"/>
-    </w:p>
-    <w:p>
-      <w:pPr>
-        <w:jc w:val="center"/>
+      </w:pPr>
+      <w:proofErr w:type="spellStart"/>
+      <w:r>
         <w:rPr>
           <w:sz w:val="28"/>
           <w:szCs w:val="28"/>
         </w:rPr>
-      </w:pPr>
-      <w:r>
+        <w:t>Tama</w:t>
+      </w:r>
+      <w:proofErr w:type="spellEnd"/>
+    </w:p>
+    <w:p>
+      <w:pPr>
+        <w:jc w:val="center"/>
         <w:rPr>
           <w:sz w:val="28"/>
           <w:szCs w:val="28"/>
         </w:rPr>
-        <w:t>Arshia</w:t>
-      </w:r>
-    </w:p>
-    <w:p>
-      <w:pPr>
-        <w:jc w:val="center"/>
+      </w:pPr>
+      <w:r>
         <w:rPr>
           <w:sz w:val="28"/>
           <w:szCs w:val="28"/>
         </w:rPr>
-      </w:pPr>
-      <w:r>
+        <w:t>Arshia</w:t>
+      </w:r>
+    </w:p>
+    <w:p>
+      <w:pPr>
+        <w:jc w:val="center"/>
         <w:rPr>
           <w:sz w:val="28"/>
           <w:szCs w:val="28"/>
         </w:rPr>
-        <w:t>Ajay</w:t>
-      </w:r>
-    </w:p>
-    <w:p>
-      <w:pPr>
-        <w:jc w:val="center"/>
+      </w:pPr>
+      <w:r>
         <w:rPr>
           <w:sz w:val="28"/>
           <w:szCs w:val="28"/>
         </w:rPr>
-      </w:pPr>
-      <w:r>
+        <w:t>Ajay</w:t>
+      </w:r>
+    </w:p>
+    <w:p>
+      <w:pPr>
+        <w:jc w:val="center"/>
         <w:rPr>
           <w:sz w:val="28"/>
           <w:szCs w:val="28"/>
         </w:rPr>
+      </w:pPr>
+      <w:r>
+        <w:rPr>
+          <w:sz w:val="28"/>
+          <w:szCs w:val="28"/>
+        </w:rPr>
         <w:t>Van</w:t>
       </w:r>
     </w:p>
@@ -246,6 +269,13 @@
     </w:p>
     <w:sdt>
       <w:sdtPr>
+        <w:rPr>
+          <w:rFonts w:asciiTheme="minorHAnsi" w:eastAsiaTheme="minorHAnsi" w:hAnsiTheme="minorHAnsi" w:cstheme="minorBidi"/>
+          <w:color w:val="auto"/>
+          <w:sz w:val="22"/>
+          <w:szCs w:val="22"/>
+          <w:lang w:val="en-CA"/>
+        </w:rPr>
         <w:id w:val="-46379237"/>
         <w:docPartObj>
           <w:docPartGallery w:val="Table of Contents"/>
@@ -254,14 +284,9 @@
       </w:sdtPr>
       <w:sdtEndPr>
         <w:rPr>
-          <w:rFonts w:asciiTheme="minorHAnsi" w:eastAsiaTheme="minorHAnsi" w:hAnsiTheme="minorHAnsi" w:cstheme="minorBidi"/>
           <w:b/>
           <w:bCs/>
           <w:noProof/>
-          <w:color w:val="auto"/>
-          <w:sz w:val="22"/>
-          <w:szCs w:val="22"/>
-          <w:lang w:val="en-CA"/>
         </w:rPr>
       </w:sdtEndPr>
       <w:sdtContent>
@@ -280,7 +305,9 @@
               <w:tab w:val="right" w:leader="dot" w:pos="9350"/>
             </w:tabs>
             <w:rPr>
+              <w:rFonts w:eastAsiaTheme="minorEastAsia"/>
               <w:noProof/>
+              <w:lang w:eastAsia="en-CA"/>
             </w:rPr>
           </w:pPr>
           <w:r>
@@ -292,13 +319,13 @@
           <w:r>
             <w:fldChar w:fldCharType="separate"/>
           </w:r>
-          <w:hyperlink w:anchor="_Toc117603074" w:history="1">
+          <w:hyperlink w:anchor="_Toc120265513" w:history="1">
             <w:r>
               <w:rPr>
                 <w:rStyle w:val="Hyperlink"/>
                 <w:noProof/>
               </w:rPr>
-              <w:t>Table of Contents</w:t>
+              <w:t>Introduction</w:t>
             </w:r>
             <w:r>
               <w:rPr>
@@ -319,7 +346,7 @@
                 <w:noProof/>
                 <w:webHidden/>
               </w:rPr>
-              <w:instrText xml:space="preserve"> PAGEREF _Toc117603074 \h </w:instrText>
+              <w:instrText xml:space="preserve"> PAGEREF _Toc120265513 \h </w:instrText>
             </w:r>
             <w:r>
               <w:rPr>
@@ -339,7 +366,217 @@
                 <w:noProof/>
                 <w:webHidden/>
               </w:rPr>
-              <w:t>2</w:t>
+              <w:t>3</w:t>
+            </w:r>
+            <w:r>
+              <w:rPr>
+                <w:noProof/>
+                <w:webHidden/>
+              </w:rPr>
+              <w:fldChar w:fldCharType="end"/>
+            </w:r>
+          </w:hyperlink>
+        </w:p>
+        <w:p>
+          <w:pPr>
+            <w:pStyle w:val="TOC2"/>
+            <w:tabs>
+              <w:tab w:val="right" w:leader="dot" w:pos="9350"/>
+            </w:tabs>
+            <w:rPr>
+              <w:rFonts w:eastAsiaTheme="minorEastAsia"/>
+              <w:noProof/>
+              <w:lang w:eastAsia="en-CA"/>
+            </w:rPr>
+          </w:pPr>
+          <w:hyperlink w:anchor="_Toc120265514" w:history="1">
+            <w:r>
+              <w:rPr>
+                <w:rStyle w:val="Hyperlink"/>
+                <w:noProof/>
+              </w:rPr>
+              <w:t>Purpose</w:t>
+            </w:r>
+            <w:r>
+              <w:rPr>
+                <w:noProof/>
+                <w:webHidden/>
+              </w:rPr>
+              <w:tab/>
+            </w:r>
+            <w:r>
+              <w:rPr>
+                <w:noProof/>
+                <w:webHidden/>
+              </w:rPr>
+              <w:fldChar w:fldCharType="begin"/>
+            </w:r>
+            <w:r>
+              <w:rPr>
+                <w:noProof/>
+                <w:webHidden/>
+              </w:rPr>
+              <w:instrText xml:space="preserve"> PAGEREF _Toc120265514 \h </w:instrText>
+            </w:r>
+            <w:r>
+              <w:rPr>
+                <w:noProof/>
+                <w:webHidden/>
+              </w:rPr>
+            </w:r>
+            <w:r>
+              <w:rPr>
+                <w:noProof/>
+                <w:webHidden/>
+              </w:rPr>
+              <w:fldChar w:fldCharType="separate"/>
+            </w:r>
+            <w:r>
+              <w:rPr>
+                <w:noProof/>
+                <w:webHidden/>
+              </w:rPr>
+              <w:t>3</w:t>
+            </w:r>
+            <w:r>
+              <w:rPr>
+                <w:noProof/>
+                <w:webHidden/>
+              </w:rPr>
+              <w:fldChar w:fldCharType="end"/>
+            </w:r>
+          </w:hyperlink>
+        </w:p>
+        <w:p>
+          <w:pPr>
+            <w:pStyle w:val="TOC2"/>
+            <w:tabs>
+              <w:tab w:val="right" w:leader="dot" w:pos="9350"/>
+            </w:tabs>
+            <w:rPr>
+              <w:rFonts w:eastAsiaTheme="minorEastAsia"/>
+              <w:noProof/>
+              <w:lang w:eastAsia="en-CA"/>
+            </w:rPr>
+          </w:pPr>
+          <w:hyperlink w:anchor="_Toc120265515" w:history="1">
+            <w:r>
+              <w:rPr>
+                <w:rStyle w:val="Hyperlink"/>
+                <w:noProof/>
+              </w:rPr>
+              <w:t>Navigating the Guide</w:t>
+            </w:r>
+            <w:r>
+              <w:rPr>
+                <w:noProof/>
+                <w:webHidden/>
+              </w:rPr>
+              <w:tab/>
+            </w:r>
+            <w:r>
+              <w:rPr>
+                <w:noProof/>
+                <w:webHidden/>
+              </w:rPr>
+              <w:fldChar w:fldCharType="begin"/>
+            </w:r>
+            <w:r>
+              <w:rPr>
+                <w:noProof/>
+                <w:webHidden/>
+              </w:rPr>
+              <w:instrText xml:space="preserve"> PAGEREF _Toc120265515 \h </w:instrText>
+            </w:r>
+            <w:r>
+              <w:rPr>
+                <w:noProof/>
+                <w:webHidden/>
+              </w:rPr>
+            </w:r>
+            <w:r>
+              <w:rPr>
+                <w:noProof/>
+                <w:webHidden/>
+              </w:rPr>
+              <w:fldChar w:fldCharType="separate"/>
+            </w:r>
+            <w:r>
+              <w:rPr>
+                <w:noProof/>
+                <w:webHidden/>
+              </w:rPr>
+              <w:t>3</w:t>
+            </w:r>
+            <w:r>
+              <w:rPr>
+                <w:noProof/>
+                <w:webHidden/>
+              </w:rPr>
+              <w:fldChar w:fldCharType="end"/>
+            </w:r>
+          </w:hyperlink>
+        </w:p>
+        <w:p>
+          <w:pPr>
+            <w:pStyle w:val="TOC2"/>
+            <w:tabs>
+              <w:tab w:val="right" w:leader="dot" w:pos="9350"/>
+            </w:tabs>
+            <w:rPr>
+              <w:rFonts w:eastAsiaTheme="minorEastAsia"/>
+              <w:noProof/>
+              <w:lang w:eastAsia="en-CA"/>
+            </w:rPr>
+          </w:pPr>
+          <w:hyperlink w:anchor="_Toc120265516" w:history="1">
+            <w:r>
+              <w:rPr>
+                <w:rStyle w:val="Hyperlink"/>
+                <w:noProof/>
+              </w:rPr>
+              <w:t>Developers</w:t>
+            </w:r>
+            <w:r>
+              <w:rPr>
+                <w:noProof/>
+                <w:webHidden/>
+              </w:rPr>
+              <w:tab/>
+            </w:r>
+            <w:r>
+              <w:rPr>
+                <w:noProof/>
+                <w:webHidden/>
+              </w:rPr>
+              <w:fldChar w:fldCharType="begin"/>
+            </w:r>
+            <w:r>
+              <w:rPr>
+                <w:noProof/>
+                <w:webHidden/>
+              </w:rPr>
+              <w:instrText xml:space="preserve"> PAGEREF _Toc120265516 \h </w:instrText>
+            </w:r>
+            <w:r>
+              <w:rPr>
+                <w:noProof/>
+                <w:webHidden/>
+              </w:rPr>
+            </w:r>
+            <w:r>
+              <w:rPr>
+                <w:noProof/>
+                <w:webHidden/>
+              </w:rPr>
+              <w:fldChar w:fldCharType="separate"/>
+            </w:r>
+            <w:r>
+              <w:rPr>
+                <w:noProof/>
+                <w:webHidden/>
+              </w:rPr>
+              <w:t>3</w:t>
             </w:r>
             <w:r>
               <w:rPr>
@@ -357,16 +594,18 @@
               <w:tab w:val="right" w:leader="dot" w:pos="9350"/>
             </w:tabs>
             <w:rPr>
+              <w:rFonts w:eastAsiaTheme="minorEastAsia"/>
               <w:noProof/>
+              <w:lang w:eastAsia="en-CA"/>
             </w:rPr>
           </w:pPr>
-          <w:hyperlink w:anchor="_Toc117603075" w:history="1">
+          <w:hyperlink w:anchor="_Toc120265517" w:history="1">
             <w:r>
               <w:rPr>
                 <w:rStyle w:val="Hyperlink"/>
                 <w:noProof/>
               </w:rPr>
-              <w:t>Introduction</w:t>
+              <w:t>Pages</w:t>
             </w:r>
             <w:r>
               <w:rPr>
@@ -387,7 +626,7 @@
                 <w:noProof/>
                 <w:webHidden/>
               </w:rPr>
-              <w:instrText xml:space="preserve"> PAGEREF _Toc117603075 \h </w:instrText>
+              <w:instrText xml:space="preserve"> PAGEREF _Toc120265517 \h </w:instrText>
             </w:r>
             <w:r>
               <w:rPr>
@@ -425,16 +664,18 @@
               <w:tab w:val="right" w:leader="dot" w:pos="9350"/>
             </w:tabs>
             <w:rPr>
+              <w:rFonts w:eastAsiaTheme="minorEastAsia"/>
               <w:noProof/>
+              <w:lang w:eastAsia="en-CA"/>
             </w:rPr>
           </w:pPr>
-          <w:hyperlink w:anchor="_Toc117603076" w:history="1">
+          <w:hyperlink w:anchor="_Toc120265518" w:history="1">
             <w:r>
               <w:rPr>
                 <w:rStyle w:val="Hyperlink"/>
                 <w:noProof/>
               </w:rPr>
-              <w:t>Purpose</w:t>
+              <w:t>Home Page</w:t>
             </w:r>
             <w:r>
               <w:rPr>
@@ -455,7 +696,7 @@
                 <w:noProof/>
                 <w:webHidden/>
               </w:rPr>
-              <w:instrText xml:space="preserve"> PAGEREF _Toc117603076 \h </w:instrText>
+              <w:instrText xml:space="preserve"> PAGEREF _Toc120265518 \h </w:instrText>
             </w:r>
             <w:r>
               <w:rPr>
@@ -493,16 +734,18 @@
               <w:tab w:val="right" w:leader="dot" w:pos="9350"/>
             </w:tabs>
             <w:rPr>
+              <w:rFonts w:eastAsiaTheme="minorEastAsia"/>
               <w:noProof/>
+              <w:lang w:eastAsia="en-CA"/>
             </w:rPr>
           </w:pPr>
-          <w:hyperlink w:anchor="_Toc117603077" w:history="1">
+          <w:hyperlink w:anchor="_Toc120265519" w:history="1">
             <w:r>
               <w:rPr>
                 <w:rStyle w:val="Hyperlink"/>
                 <w:noProof/>
               </w:rPr>
-              <w:t>Navigating the Guide</w:t>
+              <w:t>Authors</w:t>
             </w:r>
             <w:r>
               <w:rPr>
@@ -523,7 +766,7 @@
                 <w:noProof/>
                 <w:webHidden/>
               </w:rPr>
-              <w:instrText xml:space="preserve"> PAGEREF _Toc117603077 \h </w:instrText>
+              <w:instrText xml:space="preserve"> PAGEREF _Toc120265519 \h </w:instrText>
             </w:r>
             <w:r>
               <w:rPr>
@@ -543,7 +786,7 @@
                 <w:noProof/>
                 <w:webHidden/>
               </w:rPr>
-              <w:t>3</w:t>
+              <w:t>4</w:t>
             </w:r>
             <w:r>
               <w:rPr>
@@ -561,16 +804,18 @@
               <w:tab w:val="right" w:leader="dot" w:pos="9350"/>
             </w:tabs>
             <w:rPr>
+              <w:rFonts w:eastAsiaTheme="minorEastAsia"/>
               <w:noProof/>
+              <w:lang w:eastAsia="en-CA"/>
             </w:rPr>
           </w:pPr>
-          <w:hyperlink w:anchor="_Toc117603078" w:history="1">
+          <w:hyperlink w:anchor="_Toc120265520" w:history="1">
             <w:r>
               <w:rPr>
                 <w:rStyle w:val="Hyperlink"/>
                 <w:noProof/>
               </w:rPr>
-              <w:t>Developers</w:t>
+              <w:t>Logging In</w:t>
             </w:r>
             <w:r>
               <w:rPr>
@@ -591,7 +836,7 @@
                 <w:noProof/>
                 <w:webHidden/>
               </w:rPr>
-              <w:instrText xml:space="preserve"> PAGEREF _Toc117603078 \h </w:instrText>
+              <w:instrText xml:space="preserve"> PAGEREF _Toc120265520 \h </w:instrText>
             </w:r>
             <w:r>
               <w:rPr>
@@ -611,7 +856,217 @@
                 <w:noProof/>
                 <w:webHidden/>
               </w:rPr>
-              <w:t>3</w:t>
+              <w:t>4</w:t>
+            </w:r>
+            <w:r>
+              <w:rPr>
+                <w:noProof/>
+                <w:webHidden/>
+              </w:rPr>
+              <w:fldChar w:fldCharType="end"/>
+            </w:r>
+          </w:hyperlink>
+        </w:p>
+        <w:p>
+          <w:pPr>
+            <w:pStyle w:val="TOC3"/>
+            <w:tabs>
+              <w:tab w:val="right" w:leader="dot" w:pos="9350"/>
+            </w:tabs>
+            <w:rPr>
+              <w:rFonts w:eastAsiaTheme="minorEastAsia"/>
+              <w:noProof/>
+              <w:lang w:eastAsia="en-CA"/>
+            </w:rPr>
+          </w:pPr>
+          <w:hyperlink w:anchor="_Toc120265521" w:history="1">
+            <w:r>
+              <w:rPr>
+                <w:rStyle w:val="Hyperlink"/>
+                <w:noProof/>
+              </w:rPr>
+              <w:t>Password</w:t>
+            </w:r>
+            <w:r>
+              <w:rPr>
+                <w:noProof/>
+                <w:webHidden/>
+              </w:rPr>
+              <w:tab/>
+            </w:r>
+            <w:r>
+              <w:rPr>
+                <w:noProof/>
+                <w:webHidden/>
+              </w:rPr>
+              <w:fldChar w:fldCharType="begin"/>
+            </w:r>
+            <w:r>
+              <w:rPr>
+                <w:noProof/>
+                <w:webHidden/>
+              </w:rPr>
+              <w:instrText xml:space="preserve"> PAGEREF _Toc120265521 \h </w:instrText>
+            </w:r>
+            <w:r>
+              <w:rPr>
+                <w:noProof/>
+                <w:webHidden/>
+              </w:rPr>
+            </w:r>
+            <w:r>
+              <w:rPr>
+                <w:noProof/>
+                <w:webHidden/>
+              </w:rPr>
+              <w:fldChar w:fldCharType="separate"/>
+            </w:r>
+            <w:r>
+              <w:rPr>
+                <w:noProof/>
+                <w:webHidden/>
+              </w:rPr>
+              <w:t>4</w:t>
+            </w:r>
+            <w:r>
+              <w:rPr>
+                <w:noProof/>
+                <w:webHidden/>
+              </w:rPr>
+              <w:fldChar w:fldCharType="end"/>
+            </w:r>
+          </w:hyperlink>
+        </w:p>
+        <w:p>
+          <w:pPr>
+            <w:pStyle w:val="TOC2"/>
+            <w:tabs>
+              <w:tab w:val="right" w:leader="dot" w:pos="9350"/>
+            </w:tabs>
+            <w:rPr>
+              <w:rFonts w:eastAsiaTheme="minorEastAsia"/>
+              <w:noProof/>
+              <w:lang w:eastAsia="en-CA"/>
+            </w:rPr>
+          </w:pPr>
+          <w:hyperlink w:anchor="_Toc120265522" w:history="1">
+            <w:r>
+              <w:rPr>
+                <w:rStyle w:val="Hyperlink"/>
+                <w:noProof/>
+              </w:rPr>
+              <w:t>Error Page</w:t>
+            </w:r>
+            <w:r>
+              <w:rPr>
+                <w:noProof/>
+                <w:webHidden/>
+              </w:rPr>
+              <w:tab/>
+            </w:r>
+            <w:r>
+              <w:rPr>
+                <w:noProof/>
+                <w:webHidden/>
+              </w:rPr>
+              <w:fldChar w:fldCharType="begin"/>
+            </w:r>
+            <w:r>
+              <w:rPr>
+                <w:noProof/>
+                <w:webHidden/>
+              </w:rPr>
+              <w:instrText xml:space="preserve"> PAGEREF _Toc120265522 \h </w:instrText>
+            </w:r>
+            <w:r>
+              <w:rPr>
+                <w:noProof/>
+                <w:webHidden/>
+              </w:rPr>
+            </w:r>
+            <w:r>
+              <w:rPr>
+                <w:noProof/>
+                <w:webHidden/>
+              </w:rPr>
+              <w:fldChar w:fldCharType="separate"/>
+            </w:r>
+            <w:r>
+              <w:rPr>
+                <w:noProof/>
+                <w:webHidden/>
+              </w:rPr>
+              <w:t>5</w:t>
+            </w:r>
+            <w:r>
+              <w:rPr>
+                <w:noProof/>
+                <w:webHidden/>
+              </w:rPr>
+              <w:fldChar w:fldCharType="end"/>
+            </w:r>
+          </w:hyperlink>
+        </w:p>
+        <w:p>
+          <w:pPr>
+            <w:pStyle w:val="TOC2"/>
+            <w:tabs>
+              <w:tab w:val="right" w:leader="dot" w:pos="9350"/>
+            </w:tabs>
+            <w:rPr>
+              <w:rFonts w:eastAsiaTheme="minorEastAsia"/>
+              <w:noProof/>
+              <w:lang w:eastAsia="en-CA"/>
+            </w:rPr>
+          </w:pPr>
+          <w:hyperlink w:anchor="_Toc120265523" w:history="1">
+            <w:r>
+              <w:rPr>
+                <w:rStyle w:val="Hyperlink"/>
+                <w:noProof/>
+              </w:rPr>
+              <w:t>Dashboard Selection Page</w:t>
+            </w:r>
+            <w:r>
+              <w:rPr>
+                <w:noProof/>
+                <w:webHidden/>
+              </w:rPr>
+              <w:tab/>
+            </w:r>
+            <w:r>
+              <w:rPr>
+                <w:noProof/>
+                <w:webHidden/>
+              </w:rPr>
+              <w:fldChar w:fldCharType="begin"/>
+            </w:r>
+            <w:r>
+              <w:rPr>
+                <w:noProof/>
+                <w:webHidden/>
+              </w:rPr>
+              <w:instrText xml:space="preserve"> PAGEREF _Toc120265523 \h </w:instrText>
+            </w:r>
+            <w:r>
+              <w:rPr>
+                <w:noProof/>
+                <w:webHidden/>
+              </w:rPr>
+            </w:r>
+            <w:r>
+              <w:rPr>
+                <w:noProof/>
+                <w:webHidden/>
+              </w:rPr>
+              <w:fldChar w:fldCharType="separate"/>
+            </w:r>
+            <w:r>
+              <w:rPr>
+                <w:noProof/>
+                <w:webHidden/>
+              </w:rPr>
+              <w:t>5</w:t>
             </w:r>
             <w:r>
               <w:rPr>
@@ -629,16 +1084,18 @@
               <w:tab w:val="right" w:leader="dot" w:pos="9350"/>
             </w:tabs>
             <w:rPr>
+              <w:rFonts w:eastAsiaTheme="minorEastAsia"/>
               <w:noProof/>
+              <w:lang w:eastAsia="en-CA"/>
             </w:rPr>
           </w:pPr>
-          <w:hyperlink w:anchor="_Toc117603079" w:history="1">
+          <w:hyperlink w:anchor="_Toc120265524" w:history="1">
             <w:r>
               <w:rPr>
                 <w:rStyle w:val="Hyperlink"/>
                 <w:noProof/>
               </w:rPr>
-              <w:t>Pages</w:t>
+              <w:t>Accessing PVs</w:t>
             </w:r>
             <w:r>
               <w:rPr>
@@ -659,7 +1116,7 @@
                 <w:noProof/>
                 <w:webHidden/>
               </w:rPr>
-              <w:instrText xml:space="preserve"> PAGEREF _Toc117603079 \h </w:instrText>
+              <w:instrText xml:space="preserve"> PAGEREF _Toc120265524 \h </w:instrText>
             </w:r>
             <w:r>
               <w:rPr>
@@ -679,7 +1136,77 @@
                 <w:noProof/>
                 <w:webHidden/>
               </w:rPr>
-              <w:t>3</w:t>
+              <w:t>6</w:t>
+            </w:r>
+            <w:r>
+              <w:rPr>
+                <w:noProof/>
+                <w:webHidden/>
+              </w:rPr>
+              <w:fldChar w:fldCharType="end"/>
+            </w:r>
+          </w:hyperlink>
+        </w:p>
+        <w:p>
+          <w:pPr>
+            <w:pStyle w:val="TOC1"/>
+            <w:tabs>
+              <w:tab w:val="right" w:leader="dot" w:pos="9350"/>
+            </w:tabs>
+            <w:rPr>
+              <w:rFonts w:eastAsiaTheme="minorEastAsia"/>
+              <w:noProof/>
+              <w:lang w:eastAsia="en-CA"/>
+            </w:rPr>
+          </w:pPr>
+          <w:hyperlink w:anchor="_Toc120265525" w:history="1">
+            <w:r>
+              <w:rPr>
+                <w:rStyle w:val="Hyperlink"/>
+                <w:noProof/>
+              </w:rPr>
+              <w:t>Dashboards</w:t>
+            </w:r>
+            <w:r>
+              <w:rPr>
+                <w:noProof/>
+                <w:webHidden/>
+              </w:rPr>
+              <w:tab/>
+            </w:r>
+            <w:r>
+              <w:rPr>
+                <w:noProof/>
+                <w:webHidden/>
+              </w:rPr>
+              <w:fldChar w:fldCharType="begin"/>
+            </w:r>
+            <w:r>
+              <w:rPr>
+                <w:noProof/>
+                <w:webHidden/>
+              </w:rPr>
+              <w:instrText xml:space="preserve"> PAGEREF _Toc120265525 \h </w:instrText>
+            </w:r>
+            <w:r>
+              <w:rPr>
+                <w:noProof/>
+                <w:webHidden/>
+              </w:rPr>
+            </w:r>
+            <w:r>
+              <w:rPr>
+                <w:noProof/>
+                <w:webHidden/>
+              </w:rPr>
+              <w:fldChar w:fldCharType="separate"/>
+            </w:r>
+            <w:r>
+              <w:rPr>
+                <w:noProof/>
+                <w:webHidden/>
+              </w:rPr>
+              <w:t>6</w:t>
             </w:r>
             <w:r>
               <w:rPr>
@@ -697,16 +1224,18 @@
               <w:tab w:val="right" w:leader="dot" w:pos="9350"/>
             </w:tabs>
             <w:rPr>
+              <w:rFonts w:eastAsiaTheme="minorEastAsia"/>
               <w:noProof/>
+              <w:lang w:eastAsia="en-CA"/>
             </w:rPr>
           </w:pPr>
-          <w:hyperlink w:anchor="_Toc117603080" w:history="1">
+          <w:hyperlink w:anchor="_Toc120265526" w:history="1">
             <w:r>
               <w:rPr>
                 <w:rStyle w:val="Hyperlink"/>
                 <w:noProof/>
               </w:rPr>
-              <w:t>Home Page</w:t>
+              <w:t>Dashboard View</w:t>
             </w:r>
             <w:r>
               <w:rPr>
@@ -727,7 +1256,7 @@
                 <w:noProof/>
                 <w:webHidden/>
               </w:rPr>
-              <w:instrText xml:space="preserve"> PAGEREF _Toc117603080 \h </w:instrText>
+              <w:instrText xml:space="preserve"> PAGEREF _Toc120265526 \h </w:instrText>
             </w:r>
             <w:r>
               <w:rPr>
@@ -747,7 +1276,287 @@
                 <w:noProof/>
                 <w:webHidden/>
               </w:rPr>
-              <w:t>3</w:t>
+              <w:t>6</w:t>
+            </w:r>
+            <w:r>
+              <w:rPr>
+                <w:noProof/>
+                <w:webHidden/>
+              </w:rPr>
+              <w:fldChar w:fldCharType="end"/>
+            </w:r>
+          </w:hyperlink>
+        </w:p>
+        <w:p>
+          <w:pPr>
+            <w:pStyle w:val="TOC2"/>
+            <w:tabs>
+              <w:tab w:val="right" w:leader="dot" w:pos="9350"/>
+            </w:tabs>
+            <w:rPr>
+              <w:rFonts w:eastAsiaTheme="minorEastAsia"/>
+              <w:noProof/>
+              <w:lang w:eastAsia="en-CA"/>
+            </w:rPr>
+          </w:pPr>
+          <w:hyperlink w:anchor="_Toc120265527" w:history="1">
+            <w:r>
+              <w:rPr>
+                <w:rStyle w:val="Hyperlink"/>
+                <w:noProof/>
+              </w:rPr>
+              <w:t>Create</w:t>
+            </w:r>
+            <w:r>
+              <w:rPr>
+                <w:noProof/>
+                <w:webHidden/>
+              </w:rPr>
+              <w:tab/>
+            </w:r>
+            <w:r>
+              <w:rPr>
+                <w:noProof/>
+                <w:webHidden/>
+              </w:rPr>
+              <w:fldChar w:fldCharType="begin"/>
+            </w:r>
+            <w:r>
+              <w:rPr>
+                <w:noProof/>
+                <w:webHidden/>
+              </w:rPr>
+              <w:instrText xml:space="preserve"> PAGEREF _Toc120265527 \h </w:instrText>
+            </w:r>
+            <w:r>
+              <w:rPr>
+                <w:noProof/>
+                <w:webHidden/>
+              </w:rPr>
+            </w:r>
+            <w:r>
+              <w:rPr>
+                <w:noProof/>
+                <w:webHidden/>
+              </w:rPr>
+              <w:fldChar w:fldCharType="separate"/>
+            </w:r>
+            <w:r>
+              <w:rPr>
+                <w:noProof/>
+                <w:webHidden/>
+              </w:rPr>
+              <w:t>7</w:t>
+            </w:r>
+            <w:r>
+              <w:rPr>
+                <w:noProof/>
+                <w:webHidden/>
+              </w:rPr>
+              <w:fldChar w:fldCharType="end"/>
+            </w:r>
+          </w:hyperlink>
+        </w:p>
+        <w:p>
+          <w:pPr>
+            <w:pStyle w:val="TOC2"/>
+            <w:tabs>
+              <w:tab w:val="right" w:leader="dot" w:pos="9350"/>
+            </w:tabs>
+            <w:rPr>
+              <w:rFonts w:eastAsiaTheme="minorEastAsia"/>
+              <w:noProof/>
+              <w:lang w:eastAsia="en-CA"/>
+            </w:rPr>
+          </w:pPr>
+          <w:hyperlink w:anchor="_Toc120265528" w:history="1">
+            <w:r>
+              <w:rPr>
+                <w:rStyle w:val="Hyperlink"/>
+                <w:noProof/>
+              </w:rPr>
+              <w:t>Saving Dashboards</w:t>
+            </w:r>
+            <w:r>
+              <w:rPr>
+                <w:noProof/>
+                <w:webHidden/>
+              </w:rPr>
+              <w:tab/>
+            </w:r>
+            <w:r>
+              <w:rPr>
+                <w:noProof/>
+                <w:webHidden/>
+              </w:rPr>
+              <w:fldChar w:fldCharType="begin"/>
+            </w:r>
+            <w:r>
+              <w:rPr>
+                <w:noProof/>
+                <w:webHidden/>
+              </w:rPr>
+              <w:instrText xml:space="preserve"> PAGEREF _Toc120265528 \h </w:instrText>
+            </w:r>
+            <w:r>
+              <w:rPr>
+                <w:noProof/>
+                <w:webHidden/>
+              </w:rPr>
+            </w:r>
+            <w:r>
+              <w:rPr>
+                <w:noProof/>
+                <w:webHidden/>
+              </w:rPr>
+              <w:fldChar w:fldCharType="separate"/>
+            </w:r>
+            <w:r>
+              <w:rPr>
+                <w:noProof/>
+                <w:webHidden/>
+              </w:rPr>
+              <w:t>7</w:t>
+            </w:r>
+            <w:r>
+              <w:rPr>
+                <w:noProof/>
+                <w:webHidden/>
+              </w:rPr>
+              <w:fldChar w:fldCharType="end"/>
+            </w:r>
+          </w:hyperlink>
+        </w:p>
+        <w:p>
+          <w:pPr>
+            <w:pStyle w:val="TOC2"/>
+            <w:tabs>
+              <w:tab w:val="right" w:leader="dot" w:pos="9350"/>
+            </w:tabs>
+            <w:rPr>
+              <w:rFonts w:eastAsiaTheme="minorEastAsia"/>
+              <w:noProof/>
+              <w:lang w:eastAsia="en-CA"/>
+            </w:rPr>
+          </w:pPr>
+          <w:hyperlink w:anchor="_Toc120265529" w:history="1">
+            <w:r>
+              <w:rPr>
+                <w:rStyle w:val="Hyperlink"/>
+                <w:noProof/>
+              </w:rPr>
+              <w:t>Choosing Dashboards</w:t>
+            </w:r>
+            <w:r>
+              <w:rPr>
+                <w:noProof/>
+                <w:webHidden/>
+              </w:rPr>
+              <w:tab/>
+            </w:r>
+            <w:r>
+              <w:rPr>
+                <w:noProof/>
+                <w:webHidden/>
+              </w:rPr>
+              <w:fldChar w:fldCharType="begin"/>
+            </w:r>
+            <w:r>
+              <w:rPr>
+                <w:noProof/>
+                <w:webHidden/>
+              </w:rPr>
+              <w:instrText xml:space="preserve"> PAGEREF _Toc120265529 \h </w:instrText>
+            </w:r>
+            <w:r>
+              <w:rPr>
+                <w:noProof/>
+                <w:webHidden/>
+              </w:rPr>
+            </w:r>
+            <w:r>
+              <w:rPr>
+                <w:noProof/>
+                <w:webHidden/>
+              </w:rPr>
+              <w:fldChar w:fldCharType="separate"/>
+            </w:r>
+            <w:r>
+              <w:rPr>
+                <w:noProof/>
+                <w:webHidden/>
+              </w:rPr>
+              <w:t>7</w:t>
+            </w:r>
+            <w:r>
+              <w:rPr>
+                <w:noProof/>
+                <w:webHidden/>
+              </w:rPr>
+              <w:fldChar w:fldCharType="end"/>
+            </w:r>
+          </w:hyperlink>
+        </w:p>
+        <w:p>
+          <w:pPr>
+            <w:pStyle w:val="TOC2"/>
+            <w:tabs>
+              <w:tab w:val="right" w:leader="dot" w:pos="9350"/>
+            </w:tabs>
+            <w:rPr>
+              <w:rFonts w:eastAsiaTheme="minorEastAsia"/>
+              <w:noProof/>
+              <w:lang w:eastAsia="en-CA"/>
+            </w:rPr>
+          </w:pPr>
+          <w:hyperlink w:anchor="_Toc120265530" w:history="1">
+            <w:r>
+              <w:rPr>
+                <w:rStyle w:val="Hyperlink"/>
+                <w:noProof/>
+              </w:rPr>
+              <w:t>Deletion</w:t>
+            </w:r>
+            <w:r>
+              <w:rPr>
+                <w:noProof/>
+                <w:webHidden/>
+              </w:rPr>
+              <w:tab/>
+            </w:r>
+            <w:r>
+              <w:rPr>
+                <w:noProof/>
+                <w:webHidden/>
+              </w:rPr>
+              <w:fldChar w:fldCharType="begin"/>
+            </w:r>
+            <w:r>
+              <w:rPr>
+                <w:noProof/>
+                <w:webHidden/>
+              </w:rPr>
+              <w:instrText xml:space="preserve"> PAGEREF _Toc120265530 \h </w:instrText>
+            </w:r>
+            <w:r>
+              <w:rPr>
+                <w:noProof/>
+                <w:webHidden/>
+              </w:rPr>
+            </w:r>
+            <w:r>
+              <w:rPr>
+                <w:noProof/>
+                <w:webHidden/>
+              </w:rPr>
+              <w:fldChar w:fldCharType="separate"/>
+            </w:r>
+            <w:r>
+              <w:rPr>
+                <w:noProof/>
+                <w:webHidden/>
+              </w:rPr>
+              <w:t>7</w:t>
             </w:r>
             <w:r>
               <w:rPr>
@@ -765,16 +1574,18 @@
               <w:tab w:val="right" w:leader="dot" w:pos="9350"/>
             </w:tabs>
             <w:rPr>
+              <w:rFonts w:eastAsiaTheme="minorEastAsia"/>
               <w:noProof/>
+              <w:lang w:eastAsia="en-CA"/>
             </w:rPr>
           </w:pPr>
-          <w:hyperlink w:anchor="_Toc117603081" w:history="1">
+          <w:hyperlink w:anchor="_Toc120265531" w:history="1">
             <w:r>
               <w:rPr>
                 <w:rStyle w:val="Hyperlink"/>
                 <w:noProof/>
               </w:rPr>
-              <w:t>Logging In</w:t>
+              <w:t>Deleting Individual Items</w:t>
             </w:r>
             <w:r>
               <w:rPr>
@@ -795,7 +1606,7 @@
                 <w:noProof/>
                 <w:webHidden/>
               </w:rPr>
-              <w:instrText xml:space="preserve"> PAGEREF _Toc117603081 \h </w:instrText>
+              <w:instrText xml:space="preserve"> PAGEREF _Toc120265531 \h </w:instrText>
             </w:r>
             <w:r>
               <w:rPr>
@@ -815,7 +1626,147 @@
                 <w:noProof/>
                 <w:webHidden/>
               </w:rPr>
-              <w:t>3</w:t>
+              <w:t>7</w:t>
+            </w:r>
+            <w:r>
+              <w:rPr>
+                <w:noProof/>
+                <w:webHidden/>
+              </w:rPr>
+              <w:fldChar w:fldCharType="end"/>
+            </w:r>
+          </w:hyperlink>
+        </w:p>
+        <w:p>
+          <w:pPr>
+            <w:pStyle w:val="TOC3"/>
+            <w:tabs>
+              <w:tab w:val="right" w:leader="dot" w:pos="9350"/>
+            </w:tabs>
+            <w:rPr>
+              <w:rFonts w:eastAsiaTheme="minorEastAsia"/>
+              <w:noProof/>
+              <w:lang w:eastAsia="en-CA"/>
+            </w:rPr>
+          </w:pPr>
+          <w:hyperlink w:anchor="_Toc120265532" w:history="1">
+            <w:r>
+              <w:rPr>
+                <w:rStyle w:val="Hyperlink"/>
+                <w:noProof/>
+              </w:rPr>
+              <w:t>Deleting Entire Dashboards</w:t>
+            </w:r>
+            <w:r>
+              <w:rPr>
+                <w:noProof/>
+                <w:webHidden/>
+              </w:rPr>
+              <w:tab/>
+            </w:r>
+            <w:r>
+              <w:rPr>
+                <w:noProof/>
+                <w:webHidden/>
+              </w:rPr>
+              <w:fldChar w:fldCharType="begin"/>
+            </w:r>
+            <w:r>
+              <w:rPr>
+                <w:noProof/>
+                <w:webHidden/>
+              </w:rPr>
+              <w:instrText xml:space="preserve"> PAGEREF _Toc120265532 \h </w:instrText>
+            </w:r>
+            <w:r>
+              <w:rPr>
+                <w:noProof/>
+                <w:webHidden/>
+              </w:rPr>
+            </w:r>
+            <w:r>
+              <w:rPr>
+                <w:noProof/>
+                <w:webHidden/>
+              </w:rPr>
+              <w:fldChar w:fldCharType="separate"/>
+            </w:r>
+            <w:r>
+              <w:rPr>
+                <w:noProof/>
+                <w:webHidden/>
+              </w:rPr>
+              <w:t>7</w:t>
+            </w:r>
+            <w:r>
+              <w:rPr>
+                <w:noProof/>
+                <w:webHidden/>
+              </w:rPr>
+              <w:fldChar w:fldCharType="end"/>
+            </w:r>
+          </w:hyperlink>
+        </w:p>
+        <w:p>
+          <w:pPr>
+            <w:pStyle w:val="TOC1"/>
+            <w:tabs>
+              <w:tab w:val="right" w:leader="dot" w:pos="9350"/>
+            </w:tabs>
+            <w:rPr>
+              <w:rFonts w:eastAsiaTheme="minorEastAsia"/>
+              <w:noProof/>
+              <w:lang w:eastAsia="en-CA"/>
+            </w:rPr>
+          </w:pPr>
+          <w:hyperlink w:anchor="_Toc120265533" w:history="1">
+            <w:r>
+              <w:rPr>
+                <w:rStyle w:val="Hyperlink"/>
+                <w:noProof/>
+              </w:rPr>
+              <w:t>Additional Information</w:t>
+            </w:r>
+            <w:r>
+              <w:rPr>
+                <w:noProof/>
+                <w:webHidden/>
+              </w:rPr>
+              <w:tab/>
+            </w:r>
+            <w:r>
+              <w:rPr>
+                <w:noProof/>
+                <w:webHidden/>
+              </w:rPr>
+              <w:fldChar w:fldCharType="begin"/>
+            </w:r>
+            <w:r>
+              <w:rPr>
+                <w:noProof/>
+                <w:webHidden/>
+              </w:rPr>
+              <w:instrText xml:space="preserve"> PAGEREF _Toc120265533 \h </w:instrText>
+            </w:r>
+            <w:r>
+              <w:rPr>
+                <w:noProof/>
+                <w:webHidden/>
+              </w:rPr>
+            </w:r>
+            <w:r>
+              <w:rPr>
+                <w:noProof/>
+                <w:webHidden/>
+              </w:rPr>
+              <w:fldChar w:fldCharType="separate"/>
+            </w:r>
+            <w:r>
+              <w:rPr>
+                <w:noProof/>
+                <w:webHidden/>
+              </w:rPr>
+              <w:t>7</w:t>
             </w:r>
             <w:r>
               <w:rPr>
@@ -833,16 +1784,18 @@
               <w:tab w:val="right" w:leader="dot" w:pos="9350"/>
             </w:tabs>
             <w:rPr>
+              <w:rFonts w:eastAsiaTheme="minorEastAsia"/>
               <w:noProof/>
+              <w:lang w:eastAsia="en-CA"/>
             </w:rPr>
           </w:pPr>
-          <w:hyperlink w:anchor="_Toc117603082" w:history="1">
+          <w:hyperlink w:anchor="_Toc120265534" w:history="1">
             <w:r>
               <w:rPr>
                 <w:rStyle w:val="Hyperlink"/>
                 <w:noProof/>
               </w:rPr>
-              <w:t>Dashboard Page</w:t>
+              <w:t>Refresh Rate</w:t>
             </w:r>
             <w:r>
               <w:rPr>
@@ -863,7 +1816,7 @@
                 <w:noProof/>
                 <w:webHidden/>
               </w:rPr>
-              <w:instrText xml:space="preserve"> PAGEREF _Toc117603082 \h </w:instrText>
+              <w:instrText xml:space="preserve"> PAGEREF _Toc120265534 \h </w:instrText>
             </w:r>
             <w:r>
               <w:rPr>
@@ -883,75 +1836,7 @@
                 <w:noProof/>
                 <w:webHidden/>
               </w:rPr>
-              <w:t>3</w:t>
-            </w:r>
-            <w:r>
-              <w:rPr>
-                <w:noProof/>
-                <w:webHidden/>
-              </w:rPr>
-              <w:fldChar w:fldCharType="end"/>
-            </w:r>
-          </w:hyperlink>
-        </w:p>
-        <w:p>
-          <w:pPr>
-            <w:pStyle w:val="TOC1"/>
-            <w:tabs>
-              <w:tab w:val="right" w:leader="dot" w:pos="9350"/>
-            </w:tabs>
-            <w:rPr>
-              <w:noProof/>
-            </w:rPr>
-          </w:pPr>
-          <w:hyperlink w:anchor="_Toc117603083" w:history="1">
-            <w:r>
-              <w:rPr>
-                <w:rStyle w:val="Hyperlink"/>
-                <w:noProof/>
-              </w:rPr>
-              <w:t>Dashboards</w:t>
-            </w:r>
-            <w:r>
-              <w:rPr>
-                <w:noProof/>
-                <w:webHidden/>
-              </w:rPr>
-              <w:tab/>
-            </w:r>
-            <w:r>
-              <w:rPr>
-                <w:noProof/>
-                <w:webHidden/>
-              </w:rPr>
-              <w:fldChar w:fldCharType="begin"/>
-            </w:r>
-            <w:r>
-              <w:rPr>
-                <w:noProof/>
-                <w:webHidden/>
-              </w:rPr>
-              <w:instrText xml:space="preserve"> PAGEREF _Toc117603083 \h </w:instrText>
-            </w:r>
-            <w:r>
-              <w:rPr>
-                <w:noProof/>
-                <w:webHidden/>
-              </w:rPr>
-            </w:r>
-            <w:r>
-              <w:rPr>
-                <w:noProof/>
-                <w:webHidden/>
-              </w:rPr>
-              <w:fldChar w:fldCharType="separate"/>
-            </w:r>
-            <w:r>
-              <w:rPr>
-                <w:noProof/>
-                <w:webHidden/>
-              </w:rPr>
-              <w:t>3</w:t>
+              <w:t>7</w:t>
             </w:r>
             <w:r>
               <w:rPr>
@@ -969,16 +1854,18 @@
               <w:tab w:val="right" w:leader="dot" w:pos="9350"/>
             </w:tabs>
             <w:rPr>
+              <w:rFonts w:eastAsiaTheme="minorEastAsia"/>
               <w:noProof/>
+              <w:lang w:eastAsia="en-CA"/>
             </w:rPr>
           </w:pPr>
-          <w:hyperlink w:anchor="_Toc117603084" w:history="1">
+          <w:hyperlink w:anchor="_Toc120265535" w:history="1">
             <w:r>
               <w:rPr>
                 <w:rStyle w:val="Hyperlink"/>
                 <w:noProof/>
               </w:rPr>
-              <w:t>Saving Dashboards</w:t>
+              <w:t>Significant Figures</w:t>
             </w:r>
             <w:r>
               <w:rPr>
@@ -999,7 +1886,7 @@
                 <w:noProof/>
                 <w:webHidden/>
               </w:rPr>
-              <w:instrText xml:space="preserve"> PAGEREF _Toc117603084 \h </w:instrText>
+              <w:instrText xml:space="preserve"> PAGEREF _Toc120265535 \h </w:instrText>
             </w:r>
             <w:r>
               <w:rPr>
@@ -1019,279 +1906,7 @@
                 <w:noProof/>
                 <w:webHidden/>
               </w:rPr>
-              <w:t>3</w:t>
-            </w:r>
-            <w:r>
-              <w:rPr>
-                <w:noProof/>
-                <w:webHidden/>
-              </w:rPr>
-              <w:fldChar w:fldCharType="end"/>
-            </w:r>
-          </w:hyperlink>
-        </w:p>
-        <w:p>
-          <w:pPr>
-            <w:pStyle w:val="TOC2"/>
-            <w:tabs>
-              <w:tab w:val="right" w:leader="dot" w:pos="9350"/>
-            </w:tabs>
-            <w:rPr>
-              <w:noProof/>
-            </w:rPr>
-          </w:pPr>
-          <w:hyperlink w:anchor="_Toc117603085" w:history="1">
-            <w:r>
-              <w:rPr>
-                <w:rStyle w:val="Hyperlink"/>
-                <w:noProof/>
-              </w:rPr>
-              <w:t>Choosing Dashboards</w:t>
-            </w:r>
-            <w:r>
-              <w:rPr>
-                <w:noProof/>
-                <w:webHidden/>
-              </w:rPr>
-              <w:tab/>
-            </w:r>
-            <w:r>
-              <w:rPr>
-                <w:noProof/>
-                <w:webHidden/>
-              </w:rPr>
-              <w:fldChar w:fldCharType="begin"/>
-            </w:r>
-            <w:r>
-              <w:rPr>
-                <w:noProof/>
-                <w:webHidden/>
-              </w:rPr>
-              <w:instrText xml:space="preserve"> PAGEREF _Toc117603085 \h </w:instrText>
-            </w:r>
-            <w:r>
-              <w:rPr>
-                <w:noProof/>
-                <w:webHidden/>
-              </w:rPr>
-            </w:r>
-            <w:r>
-              <w:rPr>
-                <w:noProof/>
-                <w:webHidden/>
-              </w:rPr>
-              <w:fldChar w:fldCharType="separate"/>
-            </w:r>
-            <w:r>
-              <w:rPr>
-                <w:noProof/>
-                <w:webHidden/>
-              </w:rPr>
-              <w:t>3</w:t>
-            </w:r>
-            <w:r>
-              <w:rPr>
-                <w:noProof/>
-                <w:webHidden/>
-              </w:rPr>
-              <w:fldChar w:fldCharType="end"/>
-            </w:r>
-          </w:hyperlink>
-        </w:p>
-        <w:p>
-          <w:pPr>
-            <w:pStyle w:val="TOC2"/>
-            <w:tabs>
-              <w:tab w:val="right" w:leader="dot" w:pos="9350"/>
-            </w:tabs>
-            <w:rPr>
-              <w:noProof/>
-            </w:rPr>
-          </w:pPr>
-          <w:hyperlink w:anchor="_Toc117603086" w:history="1">
-            <w:r>
-              <w:rPr>
-                <w:rStyle w:val="Hyperlink"/>
-                <w:noProof/>
-              </w:rPr>
-              <w:t>Deleting Dashboards</w:t>
-            </w:r>
-            <w:r>
-              <w:rPr>
-                <w:noProof/>
-                <w:webHidden/>
-              </w:rPr>
-              <w:tab/>
-            </w:r>
-            <w:r>
-              <w:rPr>
-                <w:noProof/>
-                <w:webHidden/>
-              </w:rPr>
-              <w:fldChar w:fldCharType="begin"/>
-            </w:r>
-            <w:r>
-              <w:rPr>
-                <w:noProof/>
-                <w:webHidden/>
-              </w:rPr>
-              <w:instrText xml:space="preserve"> PAGEREF _Toc117603086 \h </w:instrText>
-            </w:r>
-            <w:r>
-              <w:rPr>
-                <w:noProof/>
-                <w:webHidden/>
-              </w:rPr>
-            </w:r>
-            <w:r>
-              <w:rPr>
-                <w:noProof/>
-                <w:webHidden/>
-              </w:rPr>
-              <w:fldChar w:fldCharType="separate"/>
-            </w:r>
-            <w:r>
-              <w:rPr>
-                <w:noProof/>
-                <w:webHidden/>
-              </w:rPr>
-              <w:t>3</w:t>
-            </w:r>
-            <w:r>
-              <w:rPr>
-                <w:noProof/>
-                <w:webHidden/>
-              </w:rPr>
-              <w:fldChar w:fldCharType="end"/>
-            </w:r>
-          </w:hyperlink>
-        </w:p>
-        <w:p>
-          <w:pPr>
-            <w:pStyle w:val="TOC3"/>
-            <w:tabs>
-              <w:tab w:val="right" w:leader="dot" w:pos="9350"/>
-            </w:tabs>
-            <w:rPr>
-              <w:noProof/>
-            </w:rPr>
-          </w:pPr>
-          <w:hyperlink w:anchor="_Toc117603087" w:history="1">
-            <w:r>
-              <w:rPr>
-                <w:rStyle w:val="Hyperlink"/>
-                <w:noProof/>
-              </w:rPr>
-              <w:t>Deleting Individual Items</w:t>
-            </w:r>
-            <w:r>
-              <w:rPr>
-                <w:noProof/>
-                <w:webHidden/>
-              </w:rPr>
-              <w:tab/>
-            </w:r>
-            <w:r>
-              <w:rPr>
-                <w:noProof/>
-                <w:webHidden/>
-              </w:rPr>
-              <w:fldChar w:fldCharType="begin"/>
-            </w:r>
-            <w:r>
-              <w:rPr>
-                <w:noProof/>
-                <w:webHidden/>
-              </w:rPr>
-              <w:instrText xml:space="preserve"> PAGEREF _Toc117603087 \h </w:instrText>
-            </w:r>
-            <w:r>
-              <w:rPr>
-                <w:noProof/>
-                <w:webHidden/>
-              </w:rPr>
-            </w:r>
-            <w:r>
-              <w:rPr>
-                <w:noProof/>
-                <w:webHidden/>
-              </w:rPr>
-              <w:fldChar w:fldCharType="separate"/>
-            </w:r>
-            <w:r>
-              <w:rPr>
-                <w:noProof/>
-                <w:webHidden/>
-              </w:rPr>
-              <w:t>3</w:t>
-            </w:r>
-            <w:r>
-              <w:rPr>
-                <w:noProof/>
-                <w:webHidden/>
-              </w:rPr>
-              <w:fldChar w:fldCharType="end"/>
-            </w:r>
-          </w:hyperlink>
-        </w:p>
-        <w:p>
-          <w:pPr>
-            <w:pStyle w:val="TOC3"/>
-            <w:tabs>
-              <w:tab w:val="right" w:leader="dot" w:pos="9350"/>
-            </w:tabs>
-            <w:rPr>
-              <w:noProof/>
-            </w:rPr>
-          </w:pPr>
-          <w:hyperlink w:anchor="_Toc117603088" w:history="1">
-            <w:r>
-              <w:rPr>
-                <w:rStyle w:val="Hyperlink"/>
-                <w:noProof/>
-              </w:rPr>
-              <w:t>Deleting Entire Dashboards</w:t>
-            </w:r>
-            <w:r>
-              <w:rPr>
-                <w:noProof/>
-                <w:webHidden/>
-              </w:rPr>
-              <w:tab/>
-            </w:r>
-            <w:r>
-              <w:rPr>
-                <w:noProof/>
-                <w:webHidden/>
-              </w:rPr>
-              <w:fldChar w:fldCharType="begin"/>
-            </w:r>
-            <w:r>
-              <w:rPr>
-                <w:noProof/>
-                <w:webHidden/>
-              </w:rPr>
-              <w:instrText xml:space="preserve"> PAGEREF _Toc117603088 \h </w:instrText>
-            </w:r>
-            <w:r>
-              <w:rPr>
-                <w:noProof/>
-                <w:webHidden/>
-              </w:rPr>
-            </w:r>
-            <w:r>
-              <w:rPr>
-                <w:noProof/>
-                <w:webHidden/>
-              </w:rPr>
-              <w:fldChar w:fldCharType="separate"/>
-            </w:r>
-            <w:r>
-              <w:rPr>
-                <w:noProof/>
-                <w:webHidden/>
-              </w:rPr>
-              <w:t>3</w:t>
+              <w:t>7</w:t>
             </w:r>
             <w:r>
               <w:rPr>
@@ -1323,7 +1938,7 @@
       <w:pPr>
         <w:pStyle w:val="Heading1"/>
       </w:pPr>
-      <w:bookmarkStart w:id="0" w:name="_Toc117603075"/>
+      <w:bookmarkStart w:id="0" w:name="_Toc120265513"/>
       <w:r>
         <w:lastRenderedPageBreak/>
         <w:t>Introduction</w:t>
@@ -1333,21 +1948,59 @@
     <w:p>
       <w:pPr>
         <w:pStyle w:val="Heading2"/>
-      </w:pPr>
-      <w:bookmarkStart w:id="1" w:name="_Toc117603076"/>
+        <w:spacing w:line="360" w:lineRule="auto"/>
+      </w:pPr>
+      <w:bookmarkStart w:id="1" w:name="_Toc120265514"/>
       <w:r>
         <w:t>Purpose</w:t>
       </w:r>
       <w:bookmarkEnd w:id="1"/>
     </w:p>
     <w:p>
+      <w:pPr>
+        <w:spacing w:line="360" w:lineRule="auto"/>
+      </w:pPr>
       <w:r>
         <w:t>This guide is written for general users of the TRIUMF PV HLA.</w:t>
       </w:r>
     </w:p>
     <w:p>
-      <w:r>
-        <w:t>Access to the URL to access the HLA is available to the public</w:t>
+      <w:pPr>
+        <w:spacing w:line="360" w:lineRule="auto"/>
+      </w:pPr>
+      <w:r>
+        <w:t xml:space="preserve">Access to </w:t>
+      </w:r>
+      <w:r>
+        <w:t>application</w:t>
+      </w:r>
+      <w:r>
+        <w:t xml:space="preserve"> is available </w:t>
+      </w:r>
+      <w:r>
+        <w:t xml:space="preserve">via </w:t>
+      </w:r>
+      <w:hyperlink r:id="rId8" w:history="1">
+        <w:r>
+          <w:rPr>
+            <w:rStyle w:val="Hyperlink"/>
+          </w:rPr>
+          <w:t>https://bit.ly/issp-triumf</w:t>
+        </w:r>
+      </w:hyperlink>
+      <w:r>
+        <w:t>.</w:t>
+      </w:r>
+    </w:p>
+    <w:p>
+      <w:pPr>
+        <w:spacing w:line="360" w:lineRule="auto"/>
+      </w:pPr>
+      <w:r>
+        <w:t>The webpage is accessible by the</w:t>
+      </w:r>
+      <w:r>
+        <w:t xml:space="preserve"> public</w:t>
       </w:r>
       <w:r>
         <w:t xml:space="preserve"> but is not intended for use by anyone other than TRIUMF personnel.</w:t>
@@ -1356,25 +2009,42 @@
     <w:p>
       <w:pPr>
         <w:pStyle w:val="Heading2"/>
-      </w:pPr>
-      <w:bookmarkStart w:id="2" w:name="_Toc117603077"/>
+        <w:spacing w:line="360" w:lineRule="auto"/>
+      </w:pPr>
+      <w:bookmarkStart w:id="2" w:name="_Toc120265515"/>
       <w:r>
         <w:t>Navigating the Guide</w:t>
       </w:r>
       <w:bookmarkEnd w:id="2"/>
     </w:p>
     <w:p>
-      <w:r>
+      <w:pPr>
+        <w:spacing w:line="360" w:lineRule="auto"/>
+        <w:rPr>
+          <w:strike/>
+        </w:rPr>
+      </w:pPr>
+      <w:r>
+        <w:rPr>
+          <w:strike/>
+        </w:rPr>
         <w:t xml:space="preserve">Instructions </w:t>
       </w:r>
       <w:r>
+        <w:rPr>
+          <w:strike/>
+        </w:rPr>
         <w:t>in the</w:t>
       </w:r>
       <w:r>
+        <w:rPr>
+          <w:strike/>
+        </w:rPr>
         <w:t xml:space="preserve"> </w:t>
       </w:r>
       <w:r>
         <w:rPr>
+          <w:strike/>
           <w:color w:val="2E74B5" w:themeColor="accent5" w:themeShade="BF"/>
           <w:u w:val="single"/>
         </w:rPr>
@@ -1382,6 +2052,7 @@
       </w:r>
       <w:r>
         <w:rPr>
+          <w:strike/>
           <w:color w:val="2E74B5" w:themeColor="accent5" w:themeShade="BF"/>
           <w:u w:val="single"/>
         </w:rPr>
@@ -1389,74 +2060,105 @@
       </w:r>
       <w:r>
         <w:rPr>
+          <w:strike/>
           <w:color w:val="2E74B5" w:themeColor="accent5" w:themeShade="BF"/>
           <w:u w:val="single"/>
         </w:rPr>
       </w:r>
       <w:r>
         <w:rPr>
+          <w:strike/>
           <w:color w:val="2E74B5" w:themeColor="accent5" w:themeShade="BF"/>
           <w:u w:val="single"/>
         </w:rPr>
-        <w:fldChar w:fldCharType="separate"/>
-      </w:r>
-      <w:r>
-        <w:rPr>
+        <w:instrText xml:space="preserve"> \* MERGEFORMAT </w:instrText>
+      </w:r>
+      <w:r>
+        <w:rPr>
+          <w:strike/>
           <w:color w:val="2E74B5" w:themeColor="accent5" w:themeShade="BF"/>
           <w:u w:val="single"/>
         </w:rPr>
-        <w:t>Pages</w:t>
-      </w:r>
-      <w:r>
-        <w:rPr>
+        <w:fldChar w:fldCharType="separate"/>
+      </w:r>
+      <w:r>
+        <w:rPr>
+          <w:strike/>
           <w:color w:val="2E74B5" w:themeColor="accent5" w:themeShade="BF"/>
           <w:u w:val="single"/>
         </w:rPr>
-        <w:fldChar w:fldCharType="end"/>
-      </w:r>
-      <w:r>
-        <w:rPr>
-          <w:color w:val="2E74B5" w:themeColor="accent5" w:themeShade="BF"/>
-        </w:rPr>
-        <w:t xml:space="preserve"> </w:t>
-      </w:r>
-      <w:r>
-        <w:t>section details the various pages that are currently available on the application and how to navigate to them.</w:t>
-      </w:r>
-    </w:p>
-    <w:p>
-      <w:r>
-        <w:t>The section on</w:t>
-      </w:r>
-      <w:r>
-        <w:t xml:space="preserve"> </w:t>
-      </w:r>
-      <w:r>
-        <w:rPr>
+        <w:t>Pages</w:t>
+      </w:r>
+      <w:r>
+        <w:rPr>
+          <w:strike/>
           <w:color w:val="2E74B5" w:themeColor="accent5" w:themeShade="BF"/>
           <w:u w:val="single"/>
         </w:rPr>
-        <w:fldChar w:fldCharType="begin"/>
+        <w:fldChar w:fldCharType="end"/>
+      </w:r>
+      <w:r>
+        <w:rPr>
+          <w:strike/>
+          <w:color w:val="2E74B5" w:themeColor="accent5" w:themeShade="BF"/>
+        </w:rPr>
+        <w:t xml:space="preserve"> </w:t>
+      </w:r>
+      <w:r>
+        <w:rPr>
+          <w:strike/>
+        </w:rPr>
+        <w:t>section details the various pages that are currently available on the application and how to navigate to them.</w:t>
+      </w:r>
+    </w:p>
+    <w:p>
+      <w:pPr>
+        <w:spacing w:line="360" w:lineRule="auto"/>
+      </w:pPr>
+      <w:r>
+        <w:t xml:space="preserve">Click on </w:t>
+      </w:r>
+      <w:r>
+        <w:t xml:space="preserve">hyperlinks to visit the relevant section, for example: </w:t>
+      </w:r>
+      <w:hyperlink w:anchor="_Home_Page" w:history="1">
+        <w:r>
+          <w:rPr>
+            <w:rStyle w:val="Hyperlink"/>
+          </w:rPr>
+          <w:t>Home Page</w:t>
+        </w:r>
+      </w:hyperlink>
+    </w:p>
+    <w:p>
+      <w:pPr>
+        <w:spacing w:line="360" w:lineRule="auto"/>
+      </w:pPr>
+      <w:r>
+        <w:t>The section on</w:t>
+      </w:r>
+      <w:r>
+        <w:t xml:space="preserve"> </w:t>
       </w:r>
       <w:r>
         <w:rPr>
           <w:color w:val="2E74B5" w:themeColor="accent5" w:themeShade="BF"/>
           <w:u w:val="single"/>
         </w:rPr>
-        <w:instrText xml:space="preserve"> REF _Ref117602747 \h </w:instrText>
+        <w:fldChar w:fldCharType="begin"/>
       </w:r>
       <w:r>
         <w:rPr>
           <w:color w:val="2E74B5" w:themeColor="accent5" w:themeShade="BF"/>
           <w:u w:val="single"/>
         </w:rPr>
+        <w:instrText xml:space="preserve"> REF _Ref117602747 \h  \* MERGEFORMAT </w:instrText>
       </w:r>
       <w:r>
         <w:rPr>
           <w:color w:val="2E74B5" w:themeColor="accent5" w:themeShade="BF"/>
           <w:u w:val="single"/>
         </w:rPr>
-        <w:instrText xml:space="preserve"> \* MERGEFORMAT </w:instrText>
       </w:r>
       <w:r>
         <w:rPr>
@@ -1470,179 +2172,1129 @@
           <w:color w:val="2E74B5" w:themeColor="accent5" w:themeShade="BF"/>
           <w:u w:val="single"/>
         </w:rPr>
-        <w:t>Dashboard</w:t>
+        <w:t>Dashboards</w:t>
       </w:r>
       <w:r>
         <w:rPr>
           <w:color w:val="2E74B5" w:themeColor="accent5" w:themeShade="BF"/>
           <w:u w:val="single"/>
         </w:rPr>
-        <w:t>s</w:t>
+        <w:fldChar w:fldCharType="end"/>
       </w:r>
       <w:r>
         <w:rPr>
           <w:color w:val="2E74B5" w:themeColor="accent5" w:themeShade="BF"/>
           <w:u w:val="single"/>
         </w:rPr>
+        <w:t xml:space="preserve"> </w:t>
+      </w:r>
+      <w:r>
+        <w:t xml:space="preserve">highlights how to </w:t>
+      </w:r>
+      <w:commentRangeStart w:id="3"/>
+      <w:r>
+        <w:t xml:space="preserve">create, use, and delete </w:t>
+      </w:r>
+      <w:commentRangeEnd w:id="3"/>
+      <w:r>
+        <w:rPr>
+          <w:rStyle w:val="CommentReference"/>
+        </w:rPr>
+        <w:commentReference w:id="3"/>
+      </w:r>
+      <w:r>
+        <w:t>existing dashboards</w:t>
+      </w:r>
+      <w:r>
+        <w:t>.</w:t>
+      </w:r>
+      <w:r>
+        <w:t xml:space="preserve"> </w:t>
+      </w:r>
+    </w:p>
+    <w:p>
+      <w:pPr>
+        <w:pStyle w:val="Heading2"/>
+        <w:spacing w:line="360" w:lineRule="auto"/>
+      </w:pPr>
+      <w:bookmarkStart w:id="4" w:name="_Developers"/>
+      <w:bookmarkStart w:id="5" w:name="_Toc120265516"/>
+      <w:bookmarkEnd w:id="4"/>
+      <w:r>
+        <w:t>Developers</w:t>
+      </w:r>
+      <w:bookmarkEnd w:id="5"/>
+    </w:p>
+    <w:p>
+      <w:pPr>
+        <w:spacing w:line="360" w:lineRule="auto"/>
+      </w:pPr>
+      <w:r>
+        <w:t xml:space="preserve">For those working on </w:t>
+      </w:r>
+      <w:r>
+        <w:t>further development of this</w:t>
+      </w:r>
+      <w:r>
+        <w:t xml:space="preserve"> HLA, please refer to the README.txt file provided in the working documents, hosted on the TRIUMF Git Repository</w:t>
+      </w:r>
+      <w:r>
+        <w:t xml:space="preserve"> (LINK HERE)</w:t>
+      </w:r>
+      <w:r>
+        <w:t>.</w:t>
+      </w:r>
+    </w:p>
+    <w:p>
+      <w:pPr>
+        <w:pStyle w:val="Heading1"/>
+      </w:pPr>
+      <w:bookmarkStart w:id="6" w:name="_Ref117602707"/>
+      <w:bookmarkStart w:id="7" w:name="_Toc120265517"/>
+      <w:r>
+        <w:t>Pages</w:t>
+      </w:r>
+      <w:bookmarkEnd w:id="6"/>
+      <w:bookmarkEnd w:id="7"/>
+    </w:p>
+    <w:p>
+      <w:pPr>
+        <w:pStyle w:val="Heading2"/>
+        <w:spacing w:line="360" w:lineRule="auto"/>
+      </w:pPr>
+      <w:bookmarkStart w:id="8" w:name="_Home_Page"/>
+      <w:bookmarkStart w:id="9" w:name="_Toc120265518"/>
+      <w:bookmarkEnd w:id="8"/>
+      <w:r>
+        <w:t>Home Page</w:t>
+      </w:r>
+      <w:bookmarkEnd w:id="9"/>
+    </w:p>
+    <w:p>
+      <w:pPr>
+        <w:spacing w:line="360" w:lineRule="auto"/>
+      </w:pPr>
+      <w:r>
+        <w:t xml:space="preserve">The </w:t>
+      </w:r>
+      <w:r>
+        <w:t>H</w:t>
+      </w:r>
+      <w:r>
+        <w:t>ome</w:t>
+      </w:r>
+      <w:r>
+        <w:t xml:space="preserve"> </w:t>
+      </w:r>
+      <w:r>
+        <w:t>P</w:t>
+      </w:r>
+      <w:r>
+        <w:t>age</w:t>
+      </w:r>
+      <w:r>
+        <w:t xml:space="preserve"> is </w:t>
+      </w:r>
+      <w:r>
+        <w:t>the landing page for</w:t>
+      </w:r>
+      <w:r>
+        <w:t xml:space="preserve"> users who have not yet logged in to the HLA.</w:t>
+      </w:r>
+      <w:r>
+        <w:t xml:space="preserve"> The home page can be seen in Figure 1 below.</w:t>
+      </w:r>
+    </w:p>
+    <w:p>
+      <w:pPr>
+        <w:keepNext/>
+        <w:spacing w:line="360" w:lineRule="auto"/>
+        <w:jc w:val="center"/>
+      </w:pPr>
+      <w:r>
+        <w:lastRenderedPageBreak/>
+        <w:drawing>
+          <wp:inline distT="0" distB="0" distL="0" distR="0" wp14:anchorId="73013E37" wp14:editId="002E0019">
+            <wp:extent cx="4238625" cy="2445813"/>
+            <wp:effectExtent l="0" t="0" r="0" b="0"/>
+            <wp:docPr id="1" name="Picture 1" descr="Graphical user interface, application, website&#10;&#10;Description automatically generated"/>
+            <wp:cNvGraphicFramePr>
+              <a:graphicFrameLocks xmlns:a="http://schemas.openxmlformats.org/drawingml/2006/main" noChangeAspect="1"/>
+            </wp:cNvGraphicFramePr>
+            <a:graphic xmlns:a="http://schemas.openxmlformats.org/drawingml/2006/main">
+              <a:graphicData uri="http://schemas.openxmlformats.org/drawingml/2006/picture">
+                <pic:pic xmlns:pic="http://schemas.openxmlformats.org/drawingml/2006/picture">
+                  <pic:nvPicPr>
+                    <pic:cNvPr id="1" name="Picture 1" descr="Graphical user interface, application, website&#10;&#10;Description automatically generated"/>
+                    <pic:cNvPicPr/>
+                  </pic:nvPicPr>
+                  <pic:blipFill>
+                    <a:blip r:embed="rId13"/>
+                    <a:stretch>
+                      <a:fillRect/>
+                    </a:stretch>
+                  </pic:blipFill>
+                  <pic:spPr>
+                    <a:xfrm>
+                      <a:off x="0" y="0"/>
+                      <a:ext cx="4248259" cy="2451372"/>
+                    </a:xfrm>
+                    <a:prstGeom prst="rect">
+                      <a:avLst/>
+                    </a:prstGeom>
+                  </pic:spPr>
+                </pic:pic>
+              </a:graphicData>
+            </a:graphic>
+          </wp:inline>
+        </w:drawing>
+      </w:r>
+    </w:p>
+    <w:p>
+      <w:pPr>
+        <w:pStyle w:val="Caption"/>
+        <w:spacing w:line="360" w:lineRule="auto"/>
+        <w:jc w:val="center"/>
+      </w:pPr>
+      <w:r>
+        <w:t xml:space="preserve">Figure </w:t>
+      </w:r>
+      <w:r>
+        <w:fldChar w:fldCharType="begin"/>
+      </w:r>
+      <w:r>
+        <w:instrText xml:space="preserve"> SEQ Figure \* ARABIC </w:instrText>
+      </w:r>
+      <w:r>
+        <w:fldChar w:fldCharType="separate"/>
+      </w:r>
+      <w:r>
+        <w:rPr>
+          <w:noProof/>
+        </w:rPr>
+        <w:t>1</w:t>
+      </w:r>
+      <w:r>
         <w:fldChar w:fldCharType="end"/>
       </w:r>
       <w:r>
-        <w:rPr>
-          <w:color w:val="2E74B5" w:themeColor="accent5" w:themeShade="BF"/>
-          <w:u w:val="single"/>
-        </w:rPr>
+        <w:t xml:space="preserve"> Desktop View of Homepage</w:t>
+      </w:r>
+    </w:p>
+    <w:p>
+      <w:pPr>
+        <w:spacing w:line="360" w:lineRule="auto"/>
+      </w:pPr>
+      <w:r>
+        <w:t>There are 3 actions possible actions on this page:</w:t>
+      </w:r>
+    </w:p>
+    <w:p>
+      <w:pPr>
+        <w:pStyle w:val="ListParagraph"/>
+        <w:numPr>
+          <w:ilvl w:val="0"/>
+          <w:numId w:val="2"/>
+        </w:numPr>
+        <w:spacing w:line="360" w:lineRule="auto"/>
+      </w:pPr>
+      <w:r>
+        <w:t xml:space="preserve">The TRIUMF logo at the top left </w:t>
+      </w:r>
+      <w:r>
+        <w:t xml:space="preserve">of the page </w:t>
+      </w:r>
+      <w:r>
+        <w:t xml:space="preserve">is a live link to </w:t>
+      </w:r>
+      <w:hyperlink r:id="rId14" w:history="1">
+        <w:r>
+          <w:rPr>
+            <w:rStyle w:val="Hyperlink"/>
+          </w:rPr>
+          <w:t>https://www.triumf.ca/</w:t>
+        </w:r>
+      </w:hyperlink>
+      <w:r>
         <w:t xml:space="preserve"> </w:t>
       </w:r>
       <w:r>
-        <w:t>highlights how to create, use, and delete existing dashboards</w:t>
+        <w:t xml:space="preserve">and can be clicked to navigate to the TRIUMF </w:t>
+      </w:r>
+      <w:r>
+        <w:t>website</w:t>
       </w:r>
       <w:r>
         <w:t>.</w:t>
       </w:r>
+    </w:p>
+    <w:p>
+      <w:pPr>
+        <w:pStyle w:val="ListParagraph"/>
+        <w:numPr>
+          <w:ilvl w:val="0"/>
+          <w:numId w:val="2"/>
+        </w:numPr>
+        <w:spacing w:line="360" w:lineRule="auto"/>
+      </w:pPr>
+      <w:hyperlink w:anchor="_Logging_In_1" w:history="1">
+        <w:r>
+          <w:rPr>
+            <w:rStyle w:val="Hyperlink"/>
+          </w:rPr>
+          <w:t>Log In</w:t>
+        </w:r>
+      </w:hyperlink>
+    </w:p>
+    <w:p>
+      <w:pPr>
+        <w:pStyle w:val="ListParagraph"/>
+        <w:numPr>
+          <w:ilvl w:val="0"/>
+          <w:numId w:val="2"/>
+        </w:numPr>
+        <w:spacing w:line="360" w:lineRule="auto"/>
+      </w:pPr>
+      <w:r>
+        <w:rPr>
+          <w:rFonts w:ascii="Courier New" w:hAnsi="Courier New" w:cs="Courier New"/>
+        </w:rPr>
+        <w:t>Authors</w:t>
+      </w:r>
       <w:r>
         <w:t xml:space="preserve"> </w:t>
       </w:r>
+      <w:r>
+        <w:t xml:space="preserve">directs the user to a page crediting </w:t>
+      </w:r>
+      <w:r>
+        <w:t xml:space="preserve">the creators of the TRIUMF </w:t>
+      </w:r>
+      <w:r>
+        <w:t>PV HLA.</w:t>
+      </w:r>
     </w:p>
     <w:p>
       <w:pPr>
         <w:pStyle w:val="Heading2"/>
-      </w:pPr>
-      <w:bookmarkStart w:id="3" w:name="_Toc117603078"/>
-      <w:r>
-        <w:t>Developers</w:t>
-      </w:r>
-      <w:bookmarkEnd w:id="3"/>
-    </w:p>
-    <w:p>
-      <w:r>
-        <w:t xml:space="preserve">For those working on </w:t>
-      </w:r>
-      <w:r>
-        <w:t>further development of this</w:t>
-      </w:r>
-      <w:r>
-        <w:t xml:space="preserve"> HLA, please refer to the README.txt file provided in the working documents, hosted on the TRIUMF Git Repository</w:t>
-      </w:r>
-      <w:r>
-        <w:t xml:space="preserve"> (LINK HERE)</w:t>
-      </w:r>
+        <w:spacing w:line="360" w:lineRule="auto"/>
+      </w:pPr>
+      <w:bookmarkStart w:id="10" w:name="_Toc120265519"/>
+      <w:r>
+        <w:t>Authors</w:t>
+      </w:r>
+      <w:bookmarkEnd w:id="10"/>
+    </w:p>
+    <w:p>
+      <w:pPr>
+        <w:spacing w:line="360" w:lineRule="auto"/>
+      </w:pPr>
+      <w:r>
+        <w:t>INSERT SCREENSHOT HERE</w:t>
+      </w:r>
+    </w:p>
+    <w:p>
+      <w:pPr>
+        <w:pStyle w:val="Heading2"/>
+        <w:spacing w:line="360" w:lineRule="auto"/>
+      </w:pPr>
+      <w:bookmarkStart w:id="11" w:name="_Logging_In_1"/>
+      <w:bookmarkStart w:id="12" w:name="_Toc120265520"/>
+      <w:bookmarkEnd w:id="11"/>
+      <w:r>
+        <w:t>Logging In</w:t>
+      </w:r>
+      <w:bookmarkEnd w:id="12"/>
+    </w:p>
+    <w:p>
+      <w:pPr>
+        <w:spacing w:line="360" w:lineRule="auto"/>
+      </w:pPr>
+      <w:r>
+        <w:t xml:space="preserve">The password text box accepts the </w:t>
+      </w:r>
+      <w:hyperlink w:anchor="_Password" w:history="1">
+        <w:r>
+          <w:rPr>
+            <w:rStyle w:val="Hyperlink"/>
+          </w:rPr>
+          <w:t>current password</w:t>
+        </w:r>
+      </w:hyperlink>
+      <w:r>
+        <w:t xml:space="preserve"> to login to use the app. </w:t>
+      </w:r>
+    </w:p>
+    <w:p>
+      <w:pPr>
+        <w:pStyle w:val="ListParagraph"/>
+        <w:numPr>
+          <w:ilvl w:val="0"/>
+          <w:numId w:val="3"/>
+        </w:numPr>
+        <w:spacing w:line="360" w:lineRule="auto"/>
+      </w:pPr>
+      <w:r>
+        <w:t>Enter the password</w:t>
+      </w:r>
+    </w:p>
+    <w:p>
+      <w:pPr>
+        <w:pStyle w:val="ListParagraph"/>
+        <w:numPr>
+          <w:ilvl w:val="0"/>
+          <w:numId w:val="3"/>
+        </w:numPr>
+        <w:spacing w:line="360" w:lineRule="auto"/>
+      </w:pPr>
+      <w:r>
+        <w:t xml:space="preserve">Press </w:t>
+      </w:r>
+      <w:r>
+        <w:rPr>
+          <w:rFonts w:ascii="Courier New" w:hAnsi="Courier New" w:cs="Courier New"/>
+        </w:rPr>
+        <w:t>Enter</w:t>
+      </w:r>
+      <w:r>
+        <w:t xml:space="preserve">, </w:t>
+      </w:r>
+      <w:r>
+        <w:t xml:space="preserve">or click </w:t>
+      </w:r>
+      <w:r>
+        <w:rPr>
+          <w:rFonts w:ascii="Courier New" w:hAnsi="Courier New" w:cs="Courier New"/>
+        </w:rPr>
+        <w:t>Login</w:t>
+      </w:r>
+      <w:r>
+        <w:t xml:space="preserve"> </w:t>
+      </w:r>
+    </w:p>
+    <w:p>
+      <w:pPr>
+        <w:pStyle w:val="ListParagraph"/>
+        <w:numPr>
+          <w:ilvl w:val="0"/>
+          <w:numId w:val="3"/>
+        </w:numPr>
+        <w:spacing w:line="360" w:lineRule="auto"/>
+      </w:pPr>
+      <w:r>
+        <w:t>If the password is correct</w:t>
+      </w:r>
+      <w:r>
+        <w:t xml:space="preserve">, the user will be directed to the </w:t>
+      </w:r>
+      <w:hyperlink w:anchor="_Dashboard_Selection_Page" w:history="1">
+        <w:r>
+          <w:rPr>
+            <w:rStyle w:val="Hyperlink"/>
+          </w:rPr>
+          <w:t>Dashboard Selection Page</w:t>
+        </w:r>
+      </w:hyperlink>
       <w:r>
         <w:t>.</w:t>
       </w:r>
     </w:p>
     <w:p>
       <w:pPr>
+        <w:pStyle w:val="ListParagraph"/>
+        <w:numPr>
+          <w:ilvl w:val="1"/>
+          <w:numId w:val="3"/>
+        </w:numPr>
+        <w:spacing w:line="360" w:lineRule="auto"/>
+      </w:pPr>
+      <w:r>
+        <w:t xml:space="preserve">An incorrect password will result in a redirection to the </w:t>
+      </w:r>
+      <w:hyperlink w:anchor="_Error_Page" w:history="1">
+        <w:r>
+          <w:rPr>
+            <w:rStyle w:val="Hyperlink"/>
+          </w:rPr>
+          <w:t>Error Page</w:t>
+        </w:r>
+      </w:hyperlink>
+      <w:r>
+        <w:t>.</w:t>
+      </w:r>
+    </w:p>
+    <w:p>
+      <w:pPr>
+        <w:pStyle w:val="Heading3"/>
+        <w:spacing w:line="360" w:lineRule="auto"/>
+      </w:pPr>
+      <w:bookmarkStart w:id="13" w:name="_Password"/>
+      <w:bookmarkStart w:id="14" w:name="_Toc120265521"/>
+      <w:bookmarkEnd w:id="13"/>
+      <w:r>
+        <w:t>Password</w:t>
+      </w:r>
+      <w:bookmarkEnd w:id="14"/>
+    </w:p>
+    <w:p>
+      <w:pPr>
+        <w:spacing w:line="360" w:lineRule="auto"/>
+        <w:rPr>
+          <w:b/>
+          <w:bCs/>
+        </w:rPr>
+      </w:pPr>
+      <w:r>
+        <w:t xml:space="preserve">The </w:t>
+      </w:r>
+      <w:r>
+        <w:rPr>
+          <w:i/>
+          <w:iCs/>
+        </w:rPr>
+        <w:t>current</w:t>
+      </w:r>
+      <w:r>
+        <w:t xml:space="preserve"> password to access the HLA is: </w:t>
+      </w:r>
+      <w:r>
+        <w:rPr>
+          <w:b/>
+          <w:bCs/>
+        </w:rPr>
+        <w:t>Test</w:t>
+      </w:r>
+    </w:p>
+    <w:p>
+      <w:pPr>
+        <w:spacing w:line="360" w:lineRule="auto"/>
+      </w:pPr>
+      <w:r>
+        <w:t>The password should be updated periodically to ensure that cybersecurity best-practices are followed. It is the developers’ recommendation that the password be updated in no greater than 6-month intervals and be shared only with TRIUMF personnel who require access to PV readings.</w:t>
+      </w:r>
+    </w:p>
+    <w:p>
+      <w:pPr>
+        <w:spacing w:line="360" w:lineRule="auto"/>
+      </w:pPr>
+      <w:r>
+        <w:lastRenderedPageBreak/>
+        <w:t xml:space="preserve">The technical guide referenced in </w:t>
+      </w:r>
+      <w:hyperlink w:anchor="_Developers" w:history="1">
+        <w:r>
+          <w:rPr>
+            <w:rStyle w:val="Hyperlink"/>
+          </w:rPr>
+          <w:t>Developers</w:t>
+        </w:r>
+      </w:hyperlink>
+      <w:r>
+        <w:t xml:space="preserve"> provides instruction on how to change the password.</w:t>
+      </w:r>
+    </w:p>
+    <w:p>
+      <w:pPr>
+        <w:pStyle w:val="Heading2"/>
+        <w:spacing w:line="360" w:lineRule="auto"/>
+      </w:pPr>
+      <w:bookmarkStart w:id="15" w:name="_Error_Page"/>
+      <w:bookmarkStart w:id="16" w:name="_Toc120265522"/>
+      <w:bookmarkEnd w:id="15"/>
+      <w:r>
+        <w:t>Error Page</w:t>
+      </w:r>
+      <w:bookmarkEnd w:id="16"/>
+    </w:p>
+    <w:p>
+      <w:pPr>
+        <w:spacing w:line="360" w:lineRule="auto"/>
+      </w:pPr>
+      <w:r>
+        <w:t>This page is only visible when an incorrect password is entered on the home page.</w:t>
+      </w:r>
+    </w:p>
+    <w:p>
+      <w:pPr>
+        <w:spacing w:line="360" w:lineRule="auto"/>
+      </w:pPr>
+      <w:r>
+        <w:t xml:space="preserve">This page has </w:t>
+      </w:r>
+      <w:r>
+        <w:t>a single link back to the homepage</w:t>
+      </w:r>
+      <w:r>
+        <w:t>, as seen in Figure 2 below</w:t>
+      </w:r>
+      <w:r>
+        <w:t>.</w:t>
+      </w:r>
+    </w:p>
+    <w:p>
+      <w:pPr>
+        <w:keepNext/>
+        <w:spacing w:line="360" w:lineRule="auto"/>
+        <w:jc w:val="center"/>
+      </w:pPr>
+      <w:r>
+        <w:drawing>
+          <wp:inline distT="0" distB="0" distL="0" distR="0" wp14:anchorId="0BC48B10" wp14:editId="0272669D">
+            <wp:extent cx="2400300" cy="1517837"/>
+            <wp:effectExtent l="0" t="0" r="0" b="6350"/>
+            <wp:docPr id="3" name="Picture 3" descr="Graphical user interface, text, application, chat or text message&#10;&#10;Description automatically generated"/>
+            <wp:cNvGraphicFramePr>
+              <a:graphicFrameLocks xmlns:a="http://schemas.openxmlformats.org/drawingml/2006/main" noChangeAspect="1"/>
+            </wp:cNvGraphicFramePr>
+            <a:graphic xmlns:a="http://schemas.openxmlformats.org/drawingml/2006/main">
+              <a:graphicData uri="http://schemas.openxmlformats.org/drawingml/2006/picture">
+                <pic:pic xmlns:pic="http://schemas.openxmlformats.org/drawingml/2006/picture">
+                  <pic:nvPicPr>
+                    <pic:cNvPr id="3" name="Picture 3" descr="Graphical user interface, text, application, chat or text message&#10;&#10;Description automatically generated"/>
+                    <pic:cNvPicPr/>
+                  </pic:nvPicPr>
+                  <pic:blipFill rotWithShape="1">
+                    <a:blip r:embed="rId15"/>
+                    <a:srcRect t="5495"/>
+                    <a:stretch/>
+                  </pic:blipFill>
+                  <pic:spPr bwMode="auto">
+                    <a:xfrm>
+                      <a:off x="0" y="0"/>
+                      <a:ext cx="2411284" cy="1524783"/>
+                    </a:xfrm>
+                    <a:prstGeom prst="rect">
+                      <a:avLst/>
+                    </a:prstGeom>
+                    <a:ln>
+                      <a:noFill/>
+                    </a:ln>
+                    <a:extLst>
+                      <a:ext uri="{53640926-AAD7-44D8-BBD7-CCE9431645EC}">
+                        <a14:shadowObscured xmlns:a14="http://schemas.microsoft.com/office/drawing/2010/main"/>
+                      </a:ext>
+                    </a:extLst>
+                  </pic:spPr>
+                </pic:pic>
+              </a:graphicData>
+            </a:graphic>
+          </wp:inline>
+        </w:drawing>
+      </w:r>
+    </w:p>
+    <w:p>
+      <w:pPr>
+        <w:pStyle w:val="Caption"/>
+        <w:jc w:val="center"/>
+      </w:pPr>
+      <w:r>
+        <w:t xml:space="preserve">Figure </w:t>
+      </w:r>
+      <w:fldSimple w:instr=" SEQ Figure \* ARABIC ">
+        <w:r>
+          <w:rPr>
+            <w:noProof/>
+          </w:rPr>
+          <w:t>2</w:t>
+        </w:r>
+      </w:fldSimple>
+      <w:r>
+        <w:t xml:space="preserve"> Error resulting from an incorrect password</w:t>
+      </w:r>
+    </w:p>
+    <w:p>
+      <w:pPr>
+        <w:pStyle w:val="Heading2"/>
+        <w:spacing w:line="360" w:lineRule="auto"/>
+      </w:pPr>
+      <w:bookmarkStart w:id="17" w:name="_Logging_In"/>
+      <w:bookmarkStart w:id="18" w:name="_Login_to_the"/>
+      <w:bookmarkStart w:id="19" w:name="_Dashboard_Selection_Page"/>
+      <w:bookmarkStart w:id="20" w:name="_Toc120265523"/>
+      <w:bookmarkEnd w:id="17"/>
+      <w:bookmarkEnd w:id="18"/>
+      <w:bookmarkEnd w:id="19"/>
+      <w:r>
+        <w:t>Dashboard</w:t>
+      </w:r>
+      <w:bookmarkEnd w:id="20"/>
+      <w:r>
+        <w:t>s</w:t>
+      </w:r>
+    </w:p>
+    <w:p>
+      <w:pPr>
+        <w:pStyle w:val="Heading3"/>
+      </w:pPr>
+      <w:r>
+        <w:t>Dashboard Selection Page</w:t>
+      </w:r>
+    </w:p>
+    <w:p>
+      <w:pPr>
+        <w:spacing w:line="360" w:lineRule="auto"/>
+      </w:pPr>
+      <w:r>
+        <w:t xml:space="preserve">Upon entering the password on the </w:t>
+      </w:r>
+      <w:hyperlink w:anchor="_Home_Page" w:history="1">
+        <w:r>
+          <w:rPr>
+            <w:rStyle w:val="Hyperlink"/>
+          </w:rPr>
+          <w:t>H</w:t>
+        </w:r>
+        <w:r>
+          <w:rPr>
+            <w:rStyle w:val="Hyperlink"/>
+          </w:rPr>
+          <w:t>ome</w:t>
+        </w:r>
+        <w:r>
+          <w:rPr>
+            <w:rStyle w:val="Hyperlink"/>
+          </w:rPr>
+          <w:t xml:space="preserve"> P</w:t>
+        </w:r>
+        <w:r>
+          <w:rPr>
+            <w:rStyle w:val="Hyperlink"/>
+          </w:rPr>
+          <w:t>age</w:t>
+        </w:r>
+      </w:hyperlink>
+      <w:r>
+        <w:t xml:space="preserve">, users will be given </w:t>
+      </w:r>
+      <w:r>
+        <w:t xml:space="preserve">3 </w:t>
+      </w:r>
+      <w:r>
+        <w:t>choice</w:t>
+      </w:r>
+      <w:r>
+        <w:t>s</w:t>
+      </w:r>
+      <w:r>
+        <w:t>, as seen in Figure 3</w:t>
+      </w:r>
+      <w:r>
+        <w:t>:</w:t>
+      </w:r>
+    </w:p>
+    <w:p>
+      <w:pPr>
+        <w:pStyle w:val="ListParagraph"/>
+        <w:numPr>
+          <w:ilvl w:val="0"/>
+          <w:numId w:val="1"/>
+        </w:numPr>
+        <w:spacing w:line="360" w:lineRule="auto"/>
+      </w:pPr>
+      <w:r>
+        <w:t>View existing dashboard</w:t>
+      </w:r>
+    </w:p>
+    <w:p>
+      <w:pPr>
+        <w:pStyle w:val="ListParagraph"/>
+        <w:numPr>
+          <w:ilvl w:val="1"/>
+          <w:numId w:val="1"/>
+        </w:numPr>
+        <w:spacing w:line="360" w:lineRule="auto"/>
+      </w:pPr>
+      <w:r>
+        <w:t>Select a</w:t>
+      </w:r>
+      <w:r>
+        <w:t xml:space="preserve"> </w:t>
+      </w:r>
+      <w:r>
+        <w:t xml:space="preserve">dashboard </w:t>
+      </w:r>
+      <w:r>
+        <w:t>from the dropdown menu</w:t>
+      </w:r>
+    </w:p>
+    <w:p>
+      <w:pPr>
+        <w:pStyle w:val="ListParagraph"/>
+        <w:numPr>
+          <w:ilvl w:val="1"/>
+          <w:numId w:val="1"/>
+        </w:numPr>
+        <w:spacing w:line="360" w:lineRule="auto"/>
+      </w:pPr>
+      <w:r>
+        <w:t>Click</w:t>
+      </w:r>
+      <w:r>
+        <w:t xml:space="preserve"> </w:t>
+      </w:r>
+      <w:r>
+        <w:rPr>
+          <w:rFonts w:ascii="Courier New" w:hAnsi="Courier New" w:cs="Courier New"/>
+        </w:rPr>
+        <w:t>Select</w:t>
+      </w:r>
+      <w:r>
+        <w:t xml:space="preserve"> to </w:t>
+      </w:r>
+      <w:r>
+        <w:t xml:space="preserve">visit </w:t>
+      </w:r>
+      <w:r>
+        <w:t xml:space="preserve">that </w:t>
+      </w:r>
+      <w:hyperlink w:anchor="_Dashboard_View" w:history="1">
+        <w:r>
+          <w:rPr>
+            <w:rStyle w:val="Hyperlink"/>
+          </w:rPr>
+          <w:t>Dashboard’s View</w:t>
+        </w:r>
+      </w:hyperlink>
+    </w:p>
+    <w:p>
+      <w:pPr>
+        <w:pStyle w:val="ListParagraph"/>
+        <w:numPr>
+          <w:ilvl w:val="0"/>
+          <w:numId w:val="1"/>
+        </w:numPr>
+        <w:spacing w:line="360" w:lineRule="auto"/>
+      </w:pPr>
+      <w:hyperlink w:anchor="_Create_New_Dashboard" w:history="1">
+        <w:r>
+          <w:rPr>
+            <w:rStyle w:val="Hyperlink"/>
+          </w:rPr>
+          <w:t>C</w:t>
+        </w:r>
+        <w:r>
+          <w:rPr>
+            <w:rStyle w:val="Hyperlink"/>
+          </w:rPr>
+          <w:t>reat</w:t>
+        </w:r>
+        <w:r>
+          <w:rPr>
+            <w:rStyle w:val="Hyperlink"/>
+          </w:rPr>
+          <w:t>e</w:t>
+        </w:r>
+        <w:r>
+          <w:rPr>
+            <w:rStyle w:val="Hyperlink"/>
+          </w:rPr>
+          <w:t xml:space="preserve"> new dashboard</w:t>
+        </w:r>
+      </w:hyperlink>
+    </w:p>
+    <w:p>
+      <w:pPr>
+        <w:pStyle w:val="ListParagraph"/>
+        <w:numPr>
+          <w:ilvl w:val="0"/>
+          <w:numId w:val="1"/>
+        </w:numPr>
+        <w:spacing w:line="360" w:lineRule="auto"/>
+      </w:pPr>
+      <w:r>
+        <w:t>Logout</w:t>
+      </w:r>
+    </w:p>
+    <w:p>
+      <w:pPr>
+        <w:pStyle w:val="ListParagraph"/>
+        <w:numPr>
+          <w:ilvl w:val="1"/>
+          <w:numId w:val="1"/>
+        </w:numPr>
+      </w:pPr>
+      <w:r>
+        <w:t xml:space="preserve">Clicking </w:t>
+      </w:r>
+      <w:r>
+        <w:rPr>
+          <w:rFonts w:ascii="Courier New" w:hAnsi="Courier New" w:cs="Courier New"/>
+        </w:rPr>
+        <w:t>Logout</w:t>
+      </w:r>
+      <w:r>
+        <w:t xml:space="preserve"> will return the user to the </w:t>
+      </w:r>
+      <w:hyperlink w:anchor="_Home_Page" w:history="1">
+        <w:r>
+          <w:rPr>
+            <w:rStyle w:val="Hyperlink"/>
+          </w:rPr>
+          <w:t>Home Page</w:t>
+        </w:r>
+      </w:hyperlink>
+    </w:p>
+    <w:p>
+      <w:pPr>
+        <w:jc w:val="center"/>
+      </w:pPr>
+      <w:r>
+        <w:drawing>
+          <wp:inline distT="0" distB="0" distL="0" distR="0" wp14:anchorId="6BFBF540" wp14:editId="378A378F">
+            <wp:extent cx="2266950" cy="2120708"/>
+            <wp:effectExtent l="0" t="0" r="0" b="0"/>
+            <wp:docPr id="5" name="Picture 5" descr="Graphical user interface, text, application&#10;&#10;Description automatically generated"/>
+            <wp:cNvGraphicFramePr>
+              <a:graphicFrameLocks xmlns:a="http://schemas.openxmlformats.org/drawingml/2006/main" noChangeAspect="1"/>
+            </wp:cNvGraphicFramePr>
+            <a:graphic xmlns:a="http://schemas.openxmlformats.org/drawingml/2006/main">
+              <a:graphicData uri="http://schemas.openxmlformats.org/drawingml/2006/picture">
+                <pic:pic xmlns:pic="http://schemas.openxmlformats.org/drawingml/2006/picture">
+                  <pic:nvPicPr>
+                    <pic:cNvPr id="5" name="Picture 5" descr="Graphical user interface, text, application&#10;&#10;Description automatically generated"/>
+                    <pic:cNvPicPr/>
+                  </pic:nvPicPr>
+                  <pic:blipFill rotWithShape="1">
+                    <a:blip r:embed="rId16"/>
+                    <a:srcRect r="1577"/>
+                    <a:stretch/>
+                  </pic:blipFill>
+                  <pic:spPr bwMode="auto">
+                    <a:xfrm>
+                      <a:off x="0" y="0"/>
+                      <a:ext cx="2279903" cy="2132826"/>
+                    </a:xfrm>
+                    <a:prstGeom prst="rect">
+                      <a:avLst/>
+                    </a:prstGeom>
+                    <a:ln>
+                      <a:noFill/>
+                    </a:ln>
+                    <a:extLst>
+                      <a:ext uri="{53640926-AAD7-44D8-BBD7-CCE9431645EC}">
+                        <a14:shadowObscured xmlns:a14="http://schemas.microsoft.com/office/drawing/2010/main"/>
+                      </a:ext>
+                    </a:extLst>
+                  </pic:spPr>
+                </pic:pic>
+              </a:graphicData>
+            </a:graphic>
+          </wp:inline>
+        </w:drawing>
+      </w:r>
+    </w:p>
+    <w:p>
+      <w:pPr>
+        <w:pStyle w:val="Caption"/>
+        <w:spacing w:line="360" w:lineRule="auto"/>
+        <w:jc w:val="center"/>
+      </w:pPr>
+      <w:r>
+        <w:t>Figure 3 Desktop View of Dashboard Selection page</w:t>
+      </w:r>
+    </w:p>
+    <w:p/>
+    <w:p>
+      <w:pPr>
+        <w:pStyle w:val="Heading3"/>
+      </w:pPr>
+      <w:bookmarkStart w:id="21" w:name="_Create_New_Dashboard"/>
+      <w:bookmarkEnd w:id="21"/>
+      <w:r>
+        <w:t>Create New Dashboard</w:t>
+      </w:r>
+    </w:p>
+    <w:p>
+      <w:pPr>
+        <w:jc w:val="center"/>
+      </w:pPr>
+      <w:r>
+        <w:drawing>
+          <wp:inline distT="0" distB="0" distL="0" distR="0" wp14:anchorId="34C97DDC" wp14:editId="01919BAB">
+            <wp:extent cx="3867150" cy="1790210"/>
+            <wp:effectExtent l="0" t="0" r="0" b="635"/>
+            <wp:docPr id="6" name="Picture 6" descr="Graphical user interface, text, application, chat or text message&#10;&#10;Description automatically generated"/>
+            <wp:cNvGraphicFramePr>
+              <a:graphicFrameLocks xmlns:a="http://schemas.openxmlformats.org/drawingml/2006/main" noChangeAspect="1"/>
+            </wp:cNvGraphicFramePr>
+            <a:graphic xmlns:a="http://schemas.openxmlformats.org/drawingml/2006/main">
+              <a:graphicData uri="http://schemas.openxmlformats.org/drawingml/2006/picture">
+                <pic:pic xmlns:pic="http://schemas.openxmlformats.org/drawingml/2006/picture">
+                  <pic:nvPicPr>
+                    <pic:cNvPr id="6" name="Picture 6" descr="Graphical user interface, text, application, chat or text message&#10;&#10;Description automatically generated"/>
+                    <pic:cNvPicPr/>
+                  </pic:nvPicPr>
+                  <pic:blipFill>
+                    <a:blip r:embed="rId17"/>
+                    <a:stretch>
+                      <a:fillRect/>
+                    </a:stretch>
+                  </pic:blipFill>
+                  <pic:spPr>
+                    <a:xfrm>
+                      <a:off x="0" y="0"/>
+                      <a:ext cx="3872406" cy="1792643"/>
+                    </a:xfrm>
+                    <a:prstGeom prst="rect">
+                      <a:avLst/>
+                    </a:prstGeom>
+                  </pic:spPr>
+                </pic:pic>
+              </a:graphicData>
+            </a:graphic>
+          </wp:inline>
+        </w:drawing>
+      </w:r>
+    </w:p>
+    <w:p>
+      <w:pPr>
+        <w:pStyle w:val="Heading2"/>
+      </w:pPr>
+      <w:bookmarkStart w:id="22" w:name="_Dashboard_View"/>
+      <w:bookmarkStart w:id="23" w:name="_Toc120265526"/>
+      <w:bookmarkEnd w:id="22"/>
+      <w:r>
+        <w:t>Dashboard View</w:t>
+      </w:r>
+      <w:bookmarkEnd w:id="23"/>
+    </w:p>
+    <w:p>
+      <w:r>
+        <w:drawing>
+          <wp:inline distT="0" distB="0" distL="0" distR="0" wp14:anchorId="381DF6CA" wp14:editId="7B18D800">
+            <wp:extent cx="5943600" cy="2871470"/>
+            <wp:effectExtent l="0" t="0" r="0" b="5080"/>
+            <wp:docPr id="4" name="Picture 4" descr="Graphical user interface, text, application, chat or text message&#10;&#10;Description automatically generated"/>
+            <wp:cNvGraphicFramePr>
+              <a:graphicFrameLocks xmlns:a="http://schemas.openxmlformats.org/drawingml/2006/main" noChangeAspect="1"/>
+            </wp:cNvGraphicFramePr>
+            <a:graphic xmlns:a="http://schemas.openxmlformats.org/drawingml/2006/main">
+              <a:graphicData uri="http://schemas.openxmlformats.org/drawingml/2006/picture">
+                <pic:pic xmlns:pic="http://schemas.openxmlformats.org/drawingml/2006/picture">
+                  <pic:nvPicPr>
+                    <pic:cNvPr id="4" name="Picture 4" descr="Graphical user interface, text, application, chat or text message&#10;&#10;Description automatically generated"/>
+                    <pic:cNvPicPr/>
+                  </pic:nvPicPr>
+                  <pic:blipFill>
+                    <a:blip r:embed="rId18"/>
+                    <a:stretch>
+                      <a:fillRect/>
+                    </a:stretch>
+                  </pic:blipFill>
+                  <pic:spPr>
+                    <a:xfrm>
+                      <a:off x="0" y="0"/>
+                      <a:ext cx="5943600" cy="2871470"/>
+                    </a:xfrm>
+                    <a:prstGeom prst="rect">
+                      <a:avLst/>
+                    </a:prstGeom>
+                  </pic:spPr>
+                </pic:pic>
+              </a:graphicData>
+            </a:graphic>
+          </wp:inline>
+        </w:drawing>
+      </w:r>
+    </w:p>
+    <w:p/>
+    <w:p>
+      <w:pPr>
+        <w:pStyle w:val="Heading2"/>
+        <w:spacing w:line="360" w:lineRule="auto"/>
+      </w:pPr>
+      <w:bookmarkStart w:id="24" w:name="_Toc120265528"/>
+      <w:r>
+        <w:lastRenderedPageBreak/>
+        <w:t>Saving Dashboards</w:t>
+      </w:r>
+      <w:bookmarkEnd w:id="24"/>
+    </w:p>
+    <w:p>
+      <w:pPr>
+        <w:pStyle w:val="Heading2"/>
+        <w:spacing w:line="360" w:lineRule="auto"/>
+      </w:pPr>
+      <w:bookmarkStart w:id="25" w:name="_Toc120265529"/>
+      <w:r>
+        <w:t>Choosing Dashboards</w:t>
+      </w:r>
+      <w:bookmarkEnd w:id="25"/>
+    </w:p>
+    <w:p>
+      <w:pPr>
+        <w:pStyle w:val="Heading2"/>
+        <w:spacing w:line="360" w:lineRule="auto"/>
+      </w:pPr>
+      <w:bookmarkStart w:id="26" w:name="_Toc120265530"/>
+      <w:r>
+        <w:t>Deleti</w:t>
+      </w:r>
+      <w:r>
+        <w:t>on</w:t>
+      </w:r>
+      <w:bookmarkEnd w:id="26"/>
+    </w:p>
+    <w:p>
+      <w:pPr>
+        <w:pStyle w:val="Heading3"/>
+        <w:spacing w:line="360" w:lineRule="auto"/>
+      </w:pPr>
+      <w:bookmarkStart w:id="27" w:name="_Toc120265531"/>
+      <w:r>
+        <w:t>Deleting Individual Items</w:t>
+      </w:r>
+      <w:bookmarkEnd w:id="27"/>
+    </w:p>
+    <w:p>
+      <w:pPr>
+        <w:pStyle w:val="Heading3"/>
+        <w:spacing w:line="360" w:lineRule="auto"/>
+      </w:pPr>
+      <w:bookmarkStart w:id="28" w:name="_Toc120265532"/>
+      <w:r>
+        <w:t>Deleting Entire Dashboards</w:t>
+      </w:r>
+      <w:bookmarkEnd w:id="28"/>
+    </w:p>
+    <w:p>
+      <w:pPr>
         <w:pStyle w:val="Heading1"/>
-      </w:pPr>
-      <w:bookmarkStart w:id="4" w:name="_Ref117602707"/>
-      <w:bookmarkStart w:id="5" w:name="_Toc117603079"/>
-      <w:r>
-        <w:t>Pages</w:t>
-      </w:r>
-      <w:bookmarkEnd w:id="4"/>
-      <w:bookmarkEnd w:id="5"/>
+        <w:spacing w:line="360" w:lineRule="auto"/>
+      </w:pPr>
+      <w:bookmarkStart w:id="29" w:name="_Toc120265533"/>
+      <w:r>
+        <w:t>Additional</w:t>
+      </w:r>
+      <w:r>
+        <w:t xml:space="preserve"> Information</w:t>
+      </w:r>
+      <w:bookmarkEnd w:id="29"/>
     </w:p>
     <w:p>
       <w:pPr>
         <w:pStyle w:val="Heading2"/>
-      </w:pPr>
-      <w:bookmarkStart w:id="6" w:name="_Toc117603080"/>
-      <w:r>
-        <w:t>Home Page</w:t>
-      </w:r>
-      <w:bookmarkEnd w:id="6"/>
-    </w:p>
-    <w:p>
-      <w:pPr>
-        <w:pStyle w:val="Heading3"/>
-      </w:pPr>
-      <w:bookmarkStart w:id="7" w:name="_Toc117603081"/>
-      <w:r>
-        <w:t>Logging In</w:t>
-      </w:r>
-      <w:bookmarkEnd w:id="7"/>
+        <w:spacing w:line="360" w:lineRule="auto"/>
+      </w:pPr>
+      <w:bookmarkStart w:id="30" w:name="_Toc120265534"/>
+      <w:r>
+        <w:t>Refresh Rate</w:t>
+      </w:r>
+      <w:bookmarkEnd w:id="30"/>
     </w:p>
     <w:p>
       <w:pPr>
         <w:pStyle w:val="Heading2"/>
       </w:pPr>
-      <w:bookmarkStart w:id="8" w:name="_Toc117603082"/>
-      <w:r>
-        <w:t>Dashboard Page</w:t>
-      </w:r>
-      <w:bookmarkEnd w:id="8"/>
-    </w:p>
-    <w:p>
-      <w:pPr>
-        <w:pStyle w:val="Heading1"/>
-      </w:pPr>
-      <w:r>
-        <w:t>Accessing PVs</w:t>
-      </w:r>
-    </w:p>
-    <w:p>
-      <w:pPr>
-        <w:pStyle w:val="Heading1"/>
-      </w:pPr>
-      <w:bookmarkStart w:id="9" w:name="_Ref117602747"/>
-      <w:bookmarkStart w:id="10" w:name="_Toc117603083"/>
-      <w:r>
-        <w:t>Dashboards</w:t>
-      </w:r>
-      <w:bookmarkEnd w:id="9"/>
-      <w:bookmarkEnd w:id="10"/>
-    </w:p>
-    <w:p>
-      <w:pPr>
-        <w:pStyle w:val="Heading2"/>
-      </w:pPr>
-      <w:bookmarkStart w:id="11" w:name="_Toc117603084"/>
-      <w:r>
-        <w:t>Saving Dashboards</w:t>
-      </w:r>
-      <w:bookmarkEnd w:id="11"/>
-    </w:p>
-    <w:p>
-      <w:pPr>
-        <w:pStyle w:val="Heading2"/>
-      </w:pPr>
-      <w:bookmarkStart w:id="12" w:name="_Toc117603085"/>
-      <w:r>
-        <w:t>Choosing Dashboards</w:t>
-      </w:r>
-      <w:bookmarkEnd w:id="12"/>
-    </w:p>
-    <w:p>
-      <w:pPr>
-        <w:pStyle w:val="Heading2"/>
-      </w:pPr>
-      <w:bookmarkStart w:id="13" w:name="_Toc117603086"/>
-      <w:r>
-        <w:t>Deleting Dashboards</w:t>
-      </w:r>
-      <w:bookmarkEnd w:id="13"/>
-    </w:p>
-    <w:p>
-      <w:pPr>
-        <w:pStyle w:val="Heading3"/>
-      </w:pPr>
-      <w:bookmarkStart w:id="14" w:name="_Toc117603087"/>
-      <w:r>
-        <w:t>Deleting Individual Items</w:t>
-      </w:r>
-      <w:bookmarkEnd w:id="14"/>
-    </w:p>
-    <w:p>
-      <w:pPr>
-        <w:pStyle w:val="Heading3"/>
-      </w:pPr>
-      <w:bookmarkStart w:id="15" w:name="_Toc117603088"/>
-      <w:r>
-        <w:t>Deleting Entire Dashboards</w:t>
-      </w:r>
-      <w:bookmarkEnd w:id="15"/>
+      <w:bookmarkStart w:id="31" w:name="_Toc120265535"/>
+      <w:r>
+        <w:t>Significant Figures</w:t>
+      </w:r>
+      <w:bookmarkEnd w:id="31"/>
     </w:p>
     <w:p/>
+    <w:p/>
+    <w:p/>
     <w:p>
       <w:pPr>
         <w:jc w:val="center"/>
@@ -1654,7 +3306,7 @@
       </w:pPr>
     </w:p>
     <w:sectPr>
-      <w:footerReference w:type="default" r:id="rId7"/>
+      <w:footerReference w:type="default" r:id="rId19"/>
       <w:pgSz w:w="12240" w:h="15840"/>
       <w:pgMar w:top="1440" w:right="1440" w:bottom="1440" w:left="1440" w:header="708" w:footer="708" w:gutter="0"/>
       <w:cols w:space="708"/>
@@ -1663,6 +3315,45 @@
     </w:sectPr>
   </w:body>
 </w:document>
+</file>
+
+<file path=word/comments.xml><?xml version="1.0" encoding="utf-8"?>
+<w:comments xmlns:wpc="http://schemas.microsoft.com/office/word/2010/wordprocessingCanvas" xmlns:cx="http://schemas.microsoft.com/office/drawing/2014/chartex" xmlns:cx1="http://schemas.microsoft.com/office/drawing/2015/9/8/chartex" xmlns:cx2="http://schemas.microsoft.com/office/drawing/2015/10/21/chartex" xmlns:cx3="http://schemas.microsoft.com/office/drawing/2016/5/9/chartex" xmlns:cx4="http://schemas.microsoft.com/office/drawing/2016/5/10/chartex" xmlns:cx5="http://schemas.microsoft.com/office/drawing/2016/5/11/chartex" xmlns:cx6="http://schemas.microsoft.com/office/drawing/2016/5/12/chartex" xmlns:cx7="http://schemas.microsoft.com/office/drawing/2016/5/13/chartex" xmlns:cx8="http://schemas.microsoft.com/office/drawing/2016/5/14/chartex" xmlns:mc="http://schemas.openxmlformats.org/markup-compatibility/2006" xmlns:aink="http://schemas.microsoft.com/office/drawing/2016/ink" xmlns:am3d="http://schemas.microsoft.com/office/drawing/2017/model3d" xmlns:o="urn:schemas-microsoft-com:office:office" xmlns:oel="http://schemas.microsoft.com/office/2019/extlst" xmlns:r="http://schemas.openxmlformats.org/officeDocument/2006/relationships" xmlns:m="http://schemas.openxmlformats.org/officeDocument/2006/math" xmlns:v="urn:schemas-microsoft-com:vml" xmlns:wp14="http://schemas.microsoft.com/office/word/2010/wordprocessingDrawing" xmlns:wp="http://schemas.openxmlformats.org/drawingml/2006/wordprocessingDrawing" xmlns:w10="urn:schemas-microsoft-com:office:word" xmlns:w="http://schemas.openxmlformats.org/wordprocessingml/2006/main" xmlns:w14="http://schemas.microsoft.com/office/word/2010/wordml" xmlns:w15="http://schemas.microsoft.com/office/word/2012/wordml" xmlns:w16cex="http://schemas.microsoft.com/office/word/2018/wordml/cex" xmlns:w16cid="http://schemas.microsoft.com/office/word/2016/wordml/cid" xmlns:w16="http://schemas.microsoft.com/office/word/2018/wordml" xmlns:w16sdtdh="http://schemas.microsoft.com/office/word/2020/wordml/sdtdatahash" xmlns:w16se="http://schemas.microsoft.com/office/word/2015/wordml/symex" xmlns:wpg="http://schemas.microsoft.com/office/word/2010/wordprocessingGroup" xmlns:wpi="http://schemas.microsoft.com/office/word/2010/wordprocessingInk" xmlns:wne="http://schemas.microsoft.com/office/word/2006/wordml" xmlns:wps="http://schemas.microsoft.com/office/word/2010/wordprocessingShape" mc:Ignorable="w14 w15 w16se w16cid w16 w16cex w16sdtdh wp14">
+  <w:comment w:id="3" w:author="Luke Birol" w:date="2022-11-25T10:26:00Z" w:initials="LB">
+    <w:p>
+      <w:pPr>
+        <w:pStyle w:val="CommentText"/>
+      </w:pPr>
+      <w:r>
+        <w:rPr>
+          <w:rStyle w:val="CommentReference"/>
+        </w:rPr>
+        <w:annotationRef/>
+      </w:r>
+      <w:r>
+        <w:t>Links needed once sections are created</w:t>
+      </w:r>
+    </w:p>
+  </w:comment>
+</w:comments>
+</file>
+
+<file path=word/commentsExtended.xml><?xml version="1.0" encoding="utf-8"?>
+<w15:commentsEx xmlns:wpc="http://schemas.microsoft.com/office/word/2010/wordprocessingCanvas" xmlns:cx="http://schemas.microsoft.com/office/drawing/2014/chartex" xmlns:cx1="http://schemas.microsoft.com/office/drawing/2015/9/8/chartex" xmlns:cx2="http://schemas.microsoft.com/office/drawing/2015/10/21/chartex" xmlns:cx3="http://schemas.microsoft.com/office/drawing/2016/5/9/chartex" xmlns:cx4="http://schemas.microsoft.com/office/drawing/2016/5/10/chartex" xmlns:cx5="http://schemas.microsoft.com/office/drawing/2016/5/11/chartex" xmlns:cx6="http://schemas.microsoft.com/office/drawing/2016/5/12/chartex" xmlns:cx7="http://schemas.microsoft.com/office/drawing/2016/5/13/chartex" xmlns:cx8="http://schemas.microsoft.com/office/drawing/2016/5/14/chartex" xmlns:mc="http://schemas.openxmlformats.org/markup-compatibility/2006" xmlns:aink="http://schemas.microsoft.com/office/drawing/2016/ink" xmlns:am3d="http://schemas.microsoft.com/office/drawing/2017/model3d" xmlns:o="urn:schemas-microsoft-com:office:office" xmlns:oel="http://schemas.microsoft.com/office/2019/extlst" xmlns:r="http://schemas.openxmlformats.org/officeDocument/2006/relationships" xmlns:m="http://schemas.openxmlformats.org/officeDocument/2006/math" xmlns:v="urn:schemas-microsoft-com:vml" xmlns:wp14="http://schemas.microsoft.com/office/word/2010/wordprocessingDrawing" xmlns:wp="http://schemas.openxmlformats.org/drawingml/2006/wordprocessingDrawing" xmlns:w10="urn:schemas-microsoft-com:office:word" xmlns:w="http://schemas.openxmlformats.org/wordprocessingml/2006/main" xmlns:w14="http://schemas.microsoft.com/office/word/2010/wordml" xmlns:w15="http://schemas.microsoft.com/office/word/2012/wordml" xmlns:w16cex="http://schemas.microsoft.com/office/word/2018/wordml/cex" xmlns:w16cid="http://schemas.microsoft.com/office/word/2016/wordml/cid" xmlns:w16="http://schemas.microsoft.com/office/word/2018/wordml" xmlns:w16sdtdh="http://schemas.microsoft.com/office/word/2020/wordml/sdtdatahash" xmlns:w16se="http://schemas.microsoft.com/office/word/2015/wordml/symex" xmlns:wpg="http://schemas.microsoft.com/office/word/2010/wordprocessingGroup" xmlns:wpi="http://schemas.microsoft.com/office/word/2010/wordprocessingInk" xmlns:wne="http://schemas.microsoft.com/office/word/2006/wordml" xmlns:wps="http://schemas.microsoft.com/office/word/2010/wordprocessingShape" mc:Ignorable="w14 w15 w16se w16cid w16 w16cex w16sdtdh wp14">
+  <w15:commentEx w15:paraId="7199B645" w15:done="0"/>
+</w15:commentsEx>
+</file>
+
+<file path=word/commentsExtensible.xml><?xml version="1.0" encoding="utf-8"?>
+<w16cex:commentsExtensible xmlns:wpc="http://schemas.microsoft.com/office/word/2010/wordprocessingCanvas" xmlns:cx="http://schemas.microsoft.com/office/drawing/2014/chartex" xmlns:cx1="http://schemas.microsoft.com/office/drawing/2015/9/8/chartex" xmlns:cx2="http://schemas.microsoft.com/office/drawing/2015/10/21/chartex" xmlns:cx3="http://schemas.microsoft.com/office/drawing/2016/5/9/chartex" xmlns:cx4="http://schemas.microsoft.com/office/drawing/2016/5/10/chartex" xmlns:cx5="http://schemas.microsoft.com/office/drawing/2016/5/11/chartex" xmlns:cx6="http://schemas.microsoft.com/office/drawing/2016/5/12/chartex" xmlns:cx7="http://schemas.microsoft.com/office/drawing/2016/5/13/chartex" xmlns:cx8="http://schemas.microsoft.com/office/drawing/2016/5/14/chartex" xmlns:mc="http://schemas.openxmlformats.org/markup-compatibility/2006" xmlns:aink="http://schemas.microsoft.com/office/drawing/2016/ink" xmlns:am3d="http://schemas.microsoft.com/office/drawing/2017/model3d" xmlns:o="urn:schemas-microsoft-com:office:office" xmlns:oel="http://schemas.microsoft.com/office/2019/extlst" xmlns:r="http://schemas.openxmlformats.org/officeDocument/2006/relationships" xmlns:m="http://schemas.openxmlformats.org/officeDocument/2006/math" xmlns:v="urn:schemas-microsoft-com:vml" xmlns:wp14="http://schemas.microsoft.com/office/word/2010/wordprocessingDrawing" xmlns:wp="http://schemas.openxmlformats.org/drawingml/2006/wordprocessingDrawing" xmlns:w10="urn:schemas-microsoft-com:office:word" xmlns:w="http://schemas.openxmlformats.org/wordprocessingml/2006/main" xmlns:w14="http://schemas.microsoft.com/office/word/2010/wordml" xmlns:w15="http://schemas.microsoft.com/office/word/2012/wordml" xmlns:w16cex="http://schemas.microsoft.com/office/word/2018/wordml/cex" xmlns:w16cid="http://schemas.microsoft.com/office/word/2016/wordml/cid" xmlns:w16="http://schemas.microsoft.com/office/word/2018/wordml" xmlns:w16sdtdh="http://schemas.microsoft.com/office/word/2020/wordml/sdtdatahash" xmlns:w16se="http://schemas.microsoft.com/office/word/2015/wordml/symex" xmlns:wpg="http://schemas.microsoft.com/office/word/2010/wordprocessingGroup" xmlns:wpi="http://schemas.microsoft.com/office/word/2010/wordprocessingInk" xmlns:wne="http://schemas.microsoft.com/office/word/2006/wordml" xmlns:wps="http://schemas.microsoft.com/office/word/2010/wordprocessingShape" mc:Ignorable="w14 w15 w16se w16cid w16 w16cex w16sdtdh wp14">
+  <w16cex:commentExtensible w16cex:durableId="272B16EB" w16cex:dateUtc="2022-11-25T18:26:00Z"/>
+</w16cex:commentsExtensible>
+</file>
+
+<file path=word/commentsIds.xml><?xml version="1.0" encoding="utf-8"?>
+<w16cid:commentsIds xmlns:wpc="http://schemas.microsoft.com/office/word/2010/wordprocessingCanvas" xmlns:cx="http://schemas.microsoft.com/office/drawing/2014/chartex" xmlns:cx1="http://schemas.microsoft.com/office/drawing/2015/9/8/chartex" xmlns:cx2="http://schemas.microsoft.com/office/drawing/2015/10/21/chartex" xmlns:cx3="http://schemas.microsoft.com/office/drawing/2016/5/9/chartex" xmlns:cx4="http://schemas.microsoft.com/office/drawing/2016/5/10/chartex" xmlns:cx5="http://schemas.microsoft.com/office/drawing/2016/5/11/chartex" xmlns:cx6="http://schemas.microsoft.com/office/drawing/2016/5/12/chartex" xmlns:cx7="http://schemas.microsoft.com/office/drawing/2016/5/13/chartex" xmlns:cx8="http://schemas.microsoft.com/office/drawing/2016/5/14/chartex" xmlns:mc="http://schemas.openxmlformats.org/markup-compatibility/2006" xmlns:aink="http://schemas.microsoft.com/office/drawing/2016/ink" xmlns:am3d="http://schemas.microsoft.com/office/drawing/2017/model3d" xmlns:o="urn:schemas-microsoft-com:office:office" xmlns:oel="http://schemas.microsoft.com/office/2019/extlst" xmlns:r="http://schemas.openxmlformats.org/officeDocument/2006/relationships" xmlns:m="http://schemas.openxmlformats.org/officeDocument/2006/math" xmlns:v="urn:schemas-microsoft-com:vml" xmlns:wp14="http://schemas.microsoft.com/office/word/2010/wordprocessingDrawing" xmlns:wp="http://schemas.openxmlformats.org/drawingml/2006/wordprocessingDrawing" xmlns:w10="urn:schemas-microsoft-com:office:word" xmlns:w="http://schemas.openxmlformats.org/wordprocessingml/2006/main" xmlns:w14="http://schemas.microsoft.com/office/word/2010/wordml" xmlns:w15="http://schemas.microsoft.com/office/word/2012/wordml" xmlns:w16cex="http://schemas.microsoft.com/office/word/2018/wordml/cex" xmlns:w16cid="http://schemas.microsoft.com/office/word/2016/wordml/cid" xmlns:w16="http://schemas.microsoft.com/office/word/2018/wordml" xmlns:w16sdtdh="http://schemas.microsoft.com/office/word/2020/wordml/sdtdatahash" xmlns:w16se="http://schemas.microsoft.com/office/word/2015/wordml/symex" xmlns:wpg="http://schemas.microsoft.com/office/word/2010/wordprocessingGroup" xmlns:wpi="http://schemas.microsoft.com/office/word/2010/wordprocessingInk" xmlns:wne="http://schemas.microsoft.com/office/word/2006/wordml" xmlns:wps="http://schemas.microsoft.com/office/word/2010/wordprocessingShape" mc:Ignorable="w14 w15 w16se w16cid w16 w16cex w16sdtdh wp14">
+  <w16cid:commentId w16cid:paraId="7199B645" w16cid:durableId="272B16EB"/>
+</w16cid:commentsIds>
 </file>
 
 <file path=word/endnotes.xml><?xml version="1.0" encoding="utf-8"?>
@@ -1766,6 +3457,295 @@
     </w:p>
   </w:footnote>
 </w:footnotes>
+</file>
+
+<file path=word/numbering.xml><?xml version="1.0" encoding="utf-8"?>
+<w:numbering xmlns:wpc="http://schemas.microsoft.com/office/word/2010/wordprocessingCanvas" xmlns:cx="http://schemas.microsoft.com/office/drawing/2014/chartex" xmlns:cx1="http://schemas.microsoft.com/office/drawing/2015/9/8/chartex" xmlns:cx2="http://schemas.microsoft.com/office/drawing/2015/10/21/chartex" xmlns:cx3="http://schemas.microsoft.com/office/drawing/2016/5/9/chartex" xmlns:cx4="http://schemas.microsoft.com/office/drawing/2016/5/10/chartex" xmlns:cx5="http://schemas.microsoft.com/office/drawing/2016/5/11/chartex" xmlns:cx6="http://schemas.microsoft.com/office/drawing/2016/5/12/chartex" xmlns:cx7="http://schemas.microsoft.com/office/drawing/2016/5/13/chartex" xmlns:cx8="http://schemas.microsoft.com/office/drawing/2016/5/14/chartex" xmlns:mc="http://schemas.openxmlformats.org/markup-compatibility/2006" xmlns:aink="http://schemas.microsoft.com/office/drawing/2016/ink" xmlns:am3d="http://schemas.microsoft.com/office/drawing/2017/model3d" xmlns:o="urn:schemas-microsoft-com:office:office" xmlns:oel="http://schemas.microsoft.com/office/2019/extlst" xmlns:r="http://schemas.openxmlformats.org/officeDocument/2006/relationships" xmlns:m="http://schemas.openxmlformats.org/officeDocument/2006/math" xmlns:v="urn:schemas-microsoft-com:vml" xmlns:wp14="http://schemas.microsoft.com/office/word/2010/wordprocessingDrawing" xmlns:wp="http://schemas.openxmlformats.org/drawingml/2006/wordprocessingDrawing" xmlns:w10="urn:schemas-microsoft-com:office:word" xmlns:w="http://schemas.openxmlformats.org/wordprocessingml/2006/main" xmlns:w14="http://schemas.microsoft.com/office/word/2010/wordml" xmlns:w15="http://schemas.microsoft.com/office/word/2012/wordml" xmlns:w16cex="http://schemas.microsoft.com/office/word/2018/wordml/cex" xmlns:w16cid="http://schemas.microsoft.com/office/word/2016/wordml/cid" xmlns:w16="http://schemas.microsoft.com/office/word/2018/wordml" xmlns:w16sdtdh="http://schemas.microsoft.com/office/word/2020/wordml/sdtdatahash" xmlns:w16se="http://schemas.microsoft.com/office/word/2015/wordml/symex" xmlns:wpg="http://schemas.microsoft.com/office/word/2010/wordprocessingGroup" xmlns:wpi="http://schemas.microsoft.com/office/word/2010/wordprocessingInk" xmlns:wne="http://schemas.microsoft.com/office/word/2006/wordml" xmlns:wps="http://schemas.microsoft.com/office/word/2010/wordprocessingShape" mc:Ignorable="w14 w15 w16se w16cid w16 w16cex w16sdtdh wp14">
+  <w:abstractNum w:abstractNumId="0" w15:restartNumberingAfterBreak="0">
+    <w:nsid w:val="1CF36002"/>
+    <w:multiLevelType w:val="hybridMultilevel"/>
+    <w:tmpl w:val="2CD67D32"/>
+    <w:lvl w:ilvl="0" w:tplc="FFFFFFFF">
+      <w:start w:val="1"/>
+      <w:numFmt w:val="decimal"/>
+      <w:lvlText w:val="%1."/>
+      <w:lvlJc w:val="left"/>
+      <w:pPr>
+        <w:ind w:left="360" w:hanging="360"/>
+      </w:pPr>
+      <w:rPr>
+        <w:rFonts w:hint="default"/>
+      </w:rPr>
+    </w:lvl>
+    <w:lvl w:ilvl="1" w:tplc="FFFFFFFF">
+      <w:start w:val="1"/>
+      <w:numFmt w:val="lowerLetter"/>
+      <w:lvlText w:val="%2."/>
+      <w:lvlJc w:val="left"/>
+      <w:pPr>
+        <w:ind w:left="1080" w:hanging="360"/>
+      </w:pPr>
+    </w:lvl>
+    <w:lvl w:ilvl="2" w:tplc="FFFFFFFF">
+      <w:start w:val="1"/>
+      <w:numFmt w:val="lowerRoman"/>
+      <w:lvlText w:val="%3."/>
+      <w:lvlJc w:val="right"/>
+      <w:pPr>
+        <w:ind w:left="1800" w:hanging="180"/>
+      </w:pPr>
+    </w:lvl>
+    <w:lvl w:ilvl="3" w:tplc="FFFFFFFF" w:tentative="1">
+      <w:start w:val="1"/>
+      <w:numFmt w:val="decimal"/>
+      <w:lvlText w:val="%4."/>
+      <w:lvlJc w:val="left"/>
+      <w:pPr>
+        <w:ind w:left="2520" w:hanging="360"/>
+      </w:pPr>
+    </w:lvl>
+    <w:lvl w:ilvl="4" w:tplc="FFFFFFFF" w:tentative="1">
+      <w:start w:val="1"/>
+      <w:numFmt w:val="lowerLetter"/>
+      <w:lvlText w:val="%5."/>
+      <w:lvlJc w:val="left"/>
+      <w:pPr>
+        <w:ind w:left="3240" w:hanging="360"/>
+      </w:pPr>
+    </w:lvl>
+    <w:lvl w:ilvl="5" w:tplc="FFFFFFFF" w:tentative="1">
+      <w:start w:val="1"/>
+      <w:numFmt w:val="lowerRoman"/>
+      <w:lvlText w:val="%6."/>
+      <w:lvlJc w:val="right"/>
+      <w:pPr>
+        <w:ind w:left="3960" w:hanging="180"/>
+      </w:pPr>
+    </w:lvl>
+    <w:lvl w:ilvl="6" w:tplc="FFFFFFFF" w:tentative="1">
+      <w:start w:val="1"/>
+      <w:numFmt w:val="decimal"/>
+      <w:lvlText w:val="%7."/>
+      <w:lvlJc w:val="left"/>
+      <w:pPr>
+        <w:ind w:left="4680" w:hanging="360"/>
+      </w:pPr>
+    </w:lvl>
+    <w:lvl w:ilvl="7" w:tplc="FFFFFFFF" w:tentative="1">
+      <w:start w:val="1"/>
+      <w:numFmt w:val="lowerLetter"/>
+      <w:lvlText w:val="%8."/>
+      <w:lvlJc w:val="left"/>
+      <w:pPr>
+        <w:ind w:left="5400" w:hanging="360"/>
+      </w:pPr>
+    </w:lvl>
+    <w:lvl w:ilvl="8" w:tplc="FFFFFFFF" w:tentative="1">
+      <w:start w:val="1"/>
+      <w:numFmt w:val="lowerRoman"/>
+      <w:lvlText w:val="%9."/>
+      <w:lvlJc w:val="right"/>
+      <w:pPr>
+        <w:ind w:left="6120" w:hanging="180"/>
+      </w:pPr>
+    </w:lvl>
+  </w:abstractNum>
+  <w:abstractNum w:abstractNumId="1" w15:restartNumberingAfterBreak="0">
+    <w:nsid w:val="43584F6A"/>
+    <w:multiLevelType w:val="hybridMultilevel"/>
+    <w:tmpl w:val="E984FDDE"/>
+    <w:lvl w:ilvl="0" w:tplc="EEC0F566">
+      <w:start w:val="1"/>
+      <w:numFmt w:val="decimal"/>
+      <w:lvlText w:val="%1."/>
+      <w:lvlJc w:val="left"/>
+      <w:pPr>
+        <w:ind w:left="1080" w:hanging="360"/>
+      </w:pPr>
+      <w:rPr>
+        <w:rFonts w:hint="default"/>
+      </w:rPr>
+    </w:lvl>
+    <w:lvl w:ilvl="1" w:tplc="10090019">
+      <w:start w:val="1"/>
+      <w:numFmt w:val="lowerLetter"/>
+      <w:lvlText w:val="%2."/>
+      <w:lvlJc w:val="left"/>
+      <w:pPr>
+        <w:ind w:left="1800" w:hanging="360"/>
+      </w:pPr>
+    </w:lvl>
+    <w:lvl w:ilvl="2" w:tplc="1009001B" w:tentative="1">
+      <w:start w:val="1"/>
+      <w:numFmt w:val="lowerRoman"/>
+      <w:lvlText w:val="%3."/>
+      <w:lvlJc w:val="right"/>
+      <w:pPr>
+        <w:ind w:left="2520" w:hanging="180"/>
+      </w:pPr>
+    </w:lvl>
+    <w:lvl w:ilvl="3" w:tplc="1009000F" w:tentative="1">
+      <w:start w:val="1"/>
+      <w:numFmt w:val="decimal"/>
+      <w:lvlText w:val="%4."/>
+      <w:lvlJc w:val="left"/>
+      <w:pPr>
+        <w:ind w:left="3240" w:hanging="360"/>
+      </w:pPr>
+    </w:lvl>
+    <w:lvl w:ilvl="4" w:tplc="10090019" w:tentative="1">
+      <w:start w:val="1"/>
+      <w:numFmt w:val="lowerLetter"/>
+      <w:lvlText w:val="%5."/>
+      <w:lvlJc w:val="left"/>
+      <w:pPr>
+        <w:ind w:left="3960" w:hanging="360"/>
+      </w:pPr>
+    </w:lvl>
+    <w:lvl w:ilvl="5" w:tplc="1009001B" w:tentative="1">
+      <w:start w:val="1"/>
+      <w:numFmt w:val="lowerRoman"/>
+      <w:lvlText w:val="%6."/>
+      <w:lvlJc w:val="right"/>
+      <w:pPr>
+        <w:ind w:left="4680" w:hanging="180"/>
+      </w:pPr>
+    </w:lvl>
+    <w:lvl w:ilvl="6" w:tplc="1009000F" w:tentative="1">
+      <w:start w:val="1"/>
+      <w:numFmt w:val="decimal"/>
+      <w:lvlText w:val="%7."/>
+      <w:lvlJc w:val="left"/>
+      <w:pPr>
+        <w:ind w:left="5400" w:hanging="360"/>
+      </w:pPr>
+    </w:lvl>
+    <w:lvl w:ilvl="7" w:tplc="10090019" w:tentative="1">
+      <w:start w:val="1"/>
+      <w:numFmt w:val="lowerLetter"/>
+      <w:lvlText w:val="%8."/>
+      <w:lvlJc w:val="left"/>
+      <w:pPr>
+        <w:ind w:left="6120" w:hanging="360"/>
+      </w:pPr>
+    </w:lvl>
+    <w:lvl w:ilvl="8" w:tplc="1009001B" w:tentative="1">
+      <w:start w:val="1"/>
+      <w:numFmt w:val="lowerRoman"/>
+      <w:lvlText w:val="%9."/>
+      <w:lvlJc w:val="right"/>
+      <w:pPr>
+        <w:ind w:left="6840" w:hanging="180"/>
+      </w:pPr>
+    </w:lvl>
+  </w:abstractNum>
+  <w:abstractNum w:abstractNumId="2" w15:restartNumberingAfterBreak="0">
+    <w:nsid w:val="5A6D534C"/>
+    <w:multiLevelType w:val="hybridMultilevel"/>
+    <w:tmpl w:val="2CD67D32"/>
+    <w:lvl w:ilvl="0" w:tplc="1009000F">
+      <w:start w:val="1"/>
+      <w:numFmt w:val="decimal"/>
+      <w:lvlText w:val="%1."/>
+      <w:lvlJc w:val="left"/>
+      <w:pPr>
+        <w:ind w:left="720" w:hanging="360"/>
+      </w:pPr>
+      <w:rPr>
+        <w:rFonts w:hint="default"/>
+      </w:rPr>
+    </w:lvl>
+    <w:lvl w:ilvl="1" w:tplc="10090019">
+      <w:start w:val="1"/>
+      <w:numFmt w:val="lowerLetter"/>
+      <w:lvlText w:val="%2."/>
+      <w:lvlJc w:val="left"/>
+      <w:pPr>
+        <w:ind w:left="1440" w:hanging="360"/>
+      </w:pPr>
+    </w:lvl>
+    <w:lvl w:ilvl="2" w:tplc="1009001B">
+      <w:start w:val="1"/>
+      <w:numFmt w:val="lowerRoman"/>
+      <w:lvlText w:val="%3."/>
+      <w:lvlJc w:val="right"/>
+      <w:pPr>
+        <w:ind w:left="2160" w:hanging="180"/>
+      </w:pPr>
+    </w:lvl>
+    <w:lvl w:ilvl="3" w:tplc="1009000F" w:tentative="1">
+      <w:start w:val="1"/>
+      <w:numFmt w:val="decimal"/>
+      <w:lvlText w:val="%4."/>
+      <w:lvlJc w:val="left"/>
+      <w:pPr>
+        <w:ind w:left="2880" w:hanging="360"/>
+      </w:pPr>
+    </w:lvl>
+    <w:lvl w:ilvl="4" w:tplc="10090019" w:tentative="1">
+      <w:start w:val="1"/>
+      <w:numFmt w:val="lowerLetter"/>
+      <w:lvlText w:val="%5."/>
+      <w:lvlJc w:val="left"/>
+      <w:pPr>
+        <w:ind w:left="3600" w:hanging="360"/>
+      </w:pPr>
+    </w:lvl>
+    <w:lvl w:ilvl="5" w:tplc="1009001B" w:tentative="1">
+      <w:start w:val="1"/>
+      <w:numFmt w:val="lowerRoman"/>
+      <w:lvlText w:val="%6."/>
+      <w:lvlJc w:val="right"/>
+      <w:pPr>
+        <w:ind w:left="4320" w:hanging="180"/>
+      </w:pPr>
+    </w:lvl>
+    <w:lvl w:ilvl="6" w:tplc="1009000F" w:tentative="1">
+      <w:start w:val="1"/>
+      <w:numFmt w:val="decimal"/>
+      <w:lvlText w:val="%7."/>
+      <w:lvlJc w:val="left"/>
+      <w:pPr>
+        <w:ind w:left="5040" w:hanging="360"/>
+      </w:pPr>
+    </w:lvl>
+    <w:lvl w:ilvl="7" w:tplc="10090019" w:tentative="1">
+      <w:start w:val="1"/>
+      <w:numFmt w:val="lowerLetter"/>
+      <w:lvlText w:val="%8."/>
+      <w:lvlJc w:val="left"/>
+      <w:pPr>
+        <w:ind w:left="5760" w:hanging="360"/>
+      </w:pPr>
+    </w:lvl>
+    <w:lvl w:ilvl="8" w:tplc="1009001B" w:tentative="1">
+      <w:start w:val="1"/>
+      <w:numFmt w:val="lowerRoman"/>
+      <w:lvlText w:val="%9."/>
+      <w:lvlJc w:val="right"/>
+      <w:pPr>
+        <w:ind w:left="6480" w:hanging="180"/>
+      </w:pPr>
+    </w:lvl>
+  </w:abstractNum>
+  <w:num w:numId="1" w16cid:durableId="276715261">
+    <w:abstractNumId w:val="1"/>
+  </w:num>
+  <w:num w:numId="2" w16cid:durableId="1475485221">
+    <w:abstractNumId w:val="2"/>
+  </w:num>
+  <w:num w:numId="3" w16cid:durableId="1955676126">
+    <w:abstractNumId w:val="0"/>
+  </w:num>
+</w:numbering>
+</file>
+
+<file path=word/people.xml><?xml version="1.0" encoding="utf-8"?>
+<w15:people xmlns:wpc="http://schemas.microsoft.com/office/word/2010/wordprocessingCanvas" xmlns:cx="http://schemas.microsoft.com/office/drawing/2014/chartex" xmlns:cx1="http://schemas.microsoft.com/office/drawing/2015/9/8/chartex" xmlns:cx2="http://schemas.microsoft.com/office/drawing/2015/10/21/chartex" xmlns:cx3="http://schemas.microsoft.com/office/drawing/2016/5/9/chartex" xmlns:cx4="http://schemas.microsoft.com/office/drawing/2016/5/10/chartex" xmlns:cx5="http://schemas.microsoft.com/office/drawing/2016/5/11/chartex" xmlns:cx6="http://schemas.microsoft.com/office/drawing/2016/5/12/chartex" xmlns:cx7="http://schemas.microsoft.com/office/drawing/2016/5/13/chartex" xmlns:cx8="http://schemas.microsoft.com/office/drawing/2016/5/14/chartex" xmlns:mc="http://schemas.openxmlformats.org/markup-compatibility/2006" xmlns:aink="http://schemas.microsoft.com/office/drawing/2016/ink" xmlns:am3d="http://schemas.microsoft.com/office/drawing/2017/model3d" xmlns:o="urn:schemas-microsoft-com:office:office" xmlns:oel="http://schemas.microsoft.com/office/2019/extlst" xmlns:r="http://schemas.openxmlformats.org/officeDocument/2006/relationships" xmlns:m="http://schemas.openxmlformats.org/officeDocument/2006/math" xmlns:v="urn:schemas-microsoft-com:vml" xmlns:wp14="http://schemas.microsoft.com/office/word/2010/wordprocessingDrawing" xmlns:wp="http://schemas.openxmlformats.org/drawingml/2006/wordprocessingDrawing" xmlns:w10="urn:schemas-microsoft-com:office:word" xmlns:w="http://schemas.openxmlformats.org/wordprocessingml/2006/main" xmlns:w14="http://schemas.microsoft.com/office/word/2010/wordml" xmlns:w15="http://schemas.microsoft.com/office/word/2012/wordml" xmlns:w16cex="http://schemas.microsoft.com/office/word/2018/wordml/cex" xmlns:w16cid="http://schemas.microsoft.com/office/word/2016/wordml/cid" xmlns:w16="http://schemas.microsoft.com/office/word/2018/wordml" xmlns:w16sdtdh="http://schemas.microsoft.com/office/word/2020/wordml/sdtdatahash" xmlns:w16se="http://schemas.microsoft.com/office/word/2015/wordml/symex" xmlns:wpg="http://schemas.microsoft.com/office/word/2010/wordprocessingGroup" xmlns:wpi="http://schemas.microsoft.com/office/word/2010/wordprocessingInk" xmlns:wne="http://schemas.microsoft.com/office/word/2006/wordml" xmlns:wps="http://schemas.microsoft.com/office/word/2010/wordprocessingShape" mc:Ignorable="w14 w15 w16se w16cid w16 w16cex w16sdtdh wp14">
+  <w15:person w15:author="Luke Birol">
+    <w15:presenceInfo w15:providerId="None" w15:userId="Luke Birol"/>
+  </w15:person>
+</w15:people>
 </file>
 
 <file path=word/styles.xml><?xml version="1.0" encoding="utf-8"?>
@@ -2235,7 +4215,6 @@
   <w:style w:type="character" w:default="1" w:styleId="DefaultParagraphFont">
     <w:name w:val="Default Paragraph Font"/>
     <w:uiPriority w:val="1"/>
-    <w:semiHidden/>
     <w:unhideWhenUsed/>
   </w:style>
   <w:style w:type="table" w:default="1" w:styleId="TableNormal">
@@ -2404,6 +4383,114 @@
     <w:rPr>
       <w:color w:val="0563C1" w:themeColor="hyperlink"/>
       <w:u w:val="single"/>
+    </w:rPr>
+  </w:style>
+  <w:style w:type="character" w:styleId="UnresolvedMention">
+    <w:name w:val="Unresolved Mention"/>
+    <w:basedOn w:val="DefaultParagraphFont"/>
+    <w:uiPriority w:val="99"/>
+    <w:semiHidden/>
+    <w:unhideWhenUsed/>
+    <w:rsid w:val="004D1AFE"/>
+    <w:rPr>
+      <w:color w:val="605E5C"/>
+      <w:shd w:val="clear" w:color="auto" w:fill="E1DFDD"/>
+    </w:rPr>
+  </w:style>
+  <w:style w:type="paragraph" w:styleId="Caption">
+    <w:name w:val="caption"/>
+    <w:basedOn w:val="Normal"/>
+    <w:next w:val="Normal"/>
+    <w:uiPriority w:val="35"/>
+    <w:unhideWhenUsed/>
+    <w:qFormat/>
+    <w:rsid w:val="00924F9F"/>
+    <w:pPr>
+      <w:spacing w:after="200" w:line="240" w:lineRule="auto"/>
+    </w:pPr>
+    <w:rPr>
+      <w:i/>
+      <w:iCs/>
+      <w:color w:val="44546A" w:themeColor="text2"/>
+      <w:sz w:val="18"/>
+      <w:szCs w:val="18"/>
+    </w:rPr>
+  </w:style>
+  <w:style w:type="paragraph" w:styleId="ListParagraph">
+    <w:name w:val="List Paragraph"/>
+    <w:basedOn w:val="Normal"/>
+    <w:uiPriority w:val="34"/>
+    <w:qFormat/>
+    <w:rsid w:val="00045563"/>
+    <w:pPr>
+      <w:ind w:left="720"/>
+      <w:contextualSpacing/>
+    </w:pPr>
+  </w:style>
+  <w:style w:type="character" w:styleId="CommentReference">
+    <w:name w:val="annotation reference"/>
+    <w:basedOn w:val="DefaultParagraphFont"/>
+    <w:uiPriority w:val="99"/>
+    <w:semiHidden/>
+    <w:unhideWhenUsed/>
+    <w:rsid w:val="00790CEE"/>
+    <w:rPr>
+      <w:sz w:val="16"/>
+      <w:szCs w:val="16"/>
+    </w:rPr>
+  </w:style>
+  <w:style w:type="paragraph" w:styleId="CommentText">
+    <w:name w:val="annotation text"/>
+    <w:basedOn w:val="Normal"/>
+    <w:link w:val="CommentTextChar"/>
+    <w:uiPriority w:val="99"/>
+    <w:unhideWhenUsed/>
+    <w:rsid w:val="00790CEE"/>
+    <w:pPr>
+      <w:spacing w:line="240" w:lineRule="auto"/>
+    </w:pPr>
+    <w:rPr>
+      <w:sz w:val="20"/>
+      <w:szCs w:val="20"/>
+    </w:rPr>
+  </w:style>
+  <w:style w:type="character" w:customStyle="1" w:styleId="CommentTextChar">
+    <w:name w:val="Comment Text Char"/>
+    <w:basedOn w:val="DefaultParagraphFont"/>
+    <w:link w:val="CommentText"/>
+    <w:uiPriority w:val="99"/>
+    <w:rsid w:val="00790CEE"/>
+    <w:rPr>
+      <w:sz w:val="20"/>
+      <w:szCs w:val="20"/>
+    </w:rPr>
+  </w:style>
+  <w:style w:type="paragraph" w:styleId="CommentSubject">
+    <w:name w:val="annotation subject"/>
+    <w:basedOn w:val="CommentText"/>
+    <w:next w:val="CommentText"/>
+    <w:link w:val="CommentSubjectChar"/>
+    <w:uiPriority w:val="99"/>
+    <w:semiHidden/>
+    <w:unhideWhenUsed/>
+    <w:rsid w:val="00790CEE"/>
+    <w:rPr>
+      <w:b/>
+      <w:bCs/>
+    </w:rPr>
+  </w:style>
+  <w:style w:type="character" w:customStyle="1" w:styleId="CommentSubjectChar">
+    <w:name w:val="Comment Subject Char"/>
+    <w:basedOn w:val="CommentTextChar"/>
+    <w:link w:val="CommentSubject"/>
+    <w:uiPriority w:val="99"/>
+    <w:semiHidden/>
+    <w:rsid w:val="00790CEE"/>
+    <w:rPr>
+      <w:b/>
+      <w:bCs/>
+      <w:sz w:val="20"/>
+      <w:szCs w:val="20"/>
     </w:rPr>
   </w:style>
 </w:styles>

</xml_diff>

<commit_message>
Most of the User Guide is complete - formatting, refresh rate, sig fig info left
</commit_message>
<xml_diff>
--- a/TRIUMF PV HLA User Guide.docx
+++ b/TRIUMF PV HLA User Guide.docx
@@ -72,14 +72,14 @@
           <w:sz w:val="40"/>
           <w:szCs w:val="40"/>
         </w:rPr>
-        <w:t>Nov</w:t>
+        <w:t>Dec 1</w:t>
       </w:r>
       <w:r>
         <w:rPr>
           <w:sz w:val="40"/>
           <w:szCs w:val="40"/>
         </w:rPr>
-        <w:t xml:space="preserve"> 25, 2022</w:t>
+        <w:t>, 2022</w:t>
       </w:r>
     </w:p>
     <w:p>
@@ -222,45 +222,47 @@
           <w:szCs w:val="28"/>
         </w:rPr>
       </w:pPr>
-      <w:r>
+    </w:p>
+    <w:p>
+      <w:pPr>
+        <w:jc w:val="center"/>
         <w:rPr>
           <w:sz w:val="28"/>
           <w:szCs w:val="28"/>
         </w:rPr>
-        <w:t>Arshia</w:t>
-      </w:r>
-    </w:p>
-    <w:p>
-      <w:pPr>
-        <w:jc w:val="center"/>
+      </w:pPr>
+      <w:r>
         <w:rPr>
           <w:sz w:val="28"/>
           <w:szCs w:val="28"/>
         </w:rPr>
-      </w:pPr>
-      <w:r>
+        <w:t xml:space="preserve">With Additional Technical Support by: </w:t>
+      </w:r>
+    </w:p>
+    <w:p>
+      <w:pPr>
+        <w:jc w:val="center"/>
         <w:rPr>
           <w:sz w:val="28"/>
           <w:szCs w:val="28"/>
         </w:rPr>
-        <w:t>Ajay</w:t>
-      </w:r>
-    </w:p>
-    <w:p>
-      <w:pPr>
-        <w:jc w:val="center"/>
+      </w:pPr>
+      <w:r>
         <w:rPr>
           <w:sz w:val="28"/>
           <w:szCs w:val="28"/>
         </w:rPr>
-      </w:pPr>
+        <w:t xml:space="preserve">Spencer </w:t>
+      </w:r>
+      <w:proofErr w:type="spellStart"/>
       <w:r>
         <w:rPr>
           <w:sz w:val="28"/>
           <w:szCs w:val="28"/>
         </w:rPr>
-        <w:t>Van</w:t>
-      </w:r>
+        <w:t>Kiy</w:t>
+      </w:r>
+      <w:proofErr w:type="spellEnd"/>
     </w:p>
     <w:p>
       <w:r>
@@ -319,7 +321,7 @@
           <w:r>
             <w:fldChar w:fldCharType="separate"/>
           </w:r>
-          <w:hyperlink w:anchor="_Toc120265513" w:history="1">
+          <w:hyperlink w:anchor="_Toc120843668" w:history="1">
             <w:r>
               <w:rPr>
                 <w:rStyle w:val="Hyperlink"/>
@@ -346,7 +348,7 @@
                 <w:noProof/>
                 <w:webHidden/>
               </w:rPr>
-              <w:instrText xml:space="preserve"> PAGEREF _Toc120265513 \h </w:instrText>
+              <w:instrText xml:space="preserve"> PAGEREF _Toc120843668 \h </w:instrText>
             </w:r>
             <w:r>
               <w:rPr>
@@ -389,7 +391,7 @@
               <w:lang w:eastAsia="en-CA"/>
             </w:rPr>
           </w:pPr>
-          <w:hyperlink w:anchor="_Toc120265514" w:history="1">
+          <w:hyperlink w:anchor="_Toc120843669" w:history="1">
             <w:r>
               <w:rPr>
                 <w:rStyle w:val="Hyperlink"/>
@@ -416,7 +418,7 @@
                 <w:noProof/>
                 <w:webHidden/>
               </w:rPr>
-              <w:instrText xml:space="preserve"> PAGEREF _Toc120265514 \h </w:instrText>
+              <w:instrText xml:space="preserve"> PAGEREF _Toc120843669 \h </w:instrText>
             </w:r>
             <w:r>
               <w:rPr>
@@ -459,7 +461,7 @@
               <w:lang w:eastAsia="en-CA"/>
             </w:rPr>
           </w:pPr>
-          <w:hyperlink w:anchor="_Toc120265515" w:history="1">
+          <w:hyperlink w:anchor="_Toc120843670" w:history="1">
             <w:r>
               <w:rPr>
                 <w:rStyle w:val="Hyperlink"/>
@@ -486,7 +488,7 @@
                 <w:noProof/>
                 <w:webHidden/>
               </w:rPr>
-              <w:instrText xml:space="preserve"> PAGEREF _Toc120265515 \h </w:instrText>
+              <w:instrText xml:space="preserve"> PAGEREF _Toc120843670 \h </w:instrText>
             </w:r>
             <w:r>
               <w:rPr>
@@ -529,7 +531,7 @@
               <w:lang w:eastAsia="en-CA"/>
             </w:rPr>
           </w:pPr>
-          <w:hyperlink w:anchor="_Toc120265516" w:history="1">
+          <w:hyperlink w:anchor="_Toc120843671" w:history="1">
             <w:r>
               <w:rPr>
                 <w:rStyle w:val="Hyperlink"/>
@@ -556,7 +558,7 @@
                 <w:noProof/>
                 <w:webHidden/>
               </w:rPr>
-              <w:instrText xml:space="preserve"> PAGEREF _Toc120265516 \h </w:instrText>
+              <w:instrText xml:space="preserve"> PAGEREF _Toc120843671 \h </w:instrText>
             </w:r>
             <w:r>
               <w:rPr>
@@ -599,7 +601,7 @@
               <w:lang w:eastAsia="en-CA"/>
             </w:rPr>
           </w:pPr>
-          <w:hyperlink w:anchor="_Toc120265517" w:history="1">
+          <w:hyperlink w:anchor="_Toc120843672" w:history="1">
             <w:r>
               <w:rPr>
                 <w:rStyle w:val="Hyperlink"/>
@@ -626,7 +628,7 @@
                 <w:noProof/>
                 <w:webHidden/>
               </w:rPr>
-              <w:instrText xml:space="preserve"> PAGEREF _Toc120265517 \h </w:instrText>
+              <w:instrText xml:space="preserve"> PAGEREF _Toc120843672 \h </w:instrText>
             </w:r>
             <w:r>
               <w:rPr>
@@ -669,7 +671,7 @@
               <w:lang w:eastAsia="en-CA"/>
             </w:rPr>
           </w:pPr>
-          <w:hyperlink w:anchor="_Toc120265518" w:history="1">
+          <w:hyperlink w:anchor="_Toc120843673" w:history="1">
             <w:r>
               <w:rPr>
                 <w:rStyle w:val="Hyperlink"/>
@@ -696,7 +698,7 @@
                 <w:noProof/>
                 <w:webHidden/>
               </w:rPr>
-              <w:instrText xml:space="preserve"> PAGEREF _Toc120265518 \h </w:instrText>
+              <w:instrText xml:space="preserve"> PAGEREF _Toc120843673 \h </w:instrText>
             </w:r>
             <w:r>
               <w:rPr>
@@ -739,7 +741,7 @@
               <w:lang w:eastAsia="en-CA"/>
             </w:rPr>
           </w:pPr>
-          <w:hyperlink w:anchor="_Toc120265519" w:history="1">
+          <w:hyperlink w:anchor="_Toc120843674" w:history="1">
             <w:r>
               <w:rPr>
                 <w:rStyle w:val="Hyperlink"/>
@@ -766,7 +768,7 @@
                 <w:noProof/>
                 <w:webHidden/>
               </w:rPr>
-              <w:instrText xml:space="preserve"> PAGEREF _Toc120265519 \h </w:instrText>
+              <w:instrText xml:space="preserve"> PAGEREF _Toc120843674 \h </w:instrText>
             </w:r>
             <w:r>
               <w:rPr>
@@ -809,13 +811,13 @@
               <w:lang w:eastAsia="en-CA"/>
             </w:rPr>
           </w:pPr>
-          <w:hyperlink w:anchor="_Toc120265520" w:history="1">
+          <w:hyperlink w:anchor="_Toc120843675" w:history="1">
             <w:r>
               <w:rPr>
                 <w:rStyle w:val="Hyperlink"/>
                 <w:noProof/>
               </w:rPr>
-              <w:t>Logging In</w:t>
+              <w:t>Login</w:t>
             </w:r>
             <w:r>
               <w:rPr>
@@ -836,7 +838,7 @@
                 <w:noProof/>
                 <w:webHidden/>
               </w:rPr>
-              <w:instrText xml:space="preserve"> PAGEREF _Toc120265520 \h </w:instrText>
+              <w:instrText xml:space="preserve"> PAGEREF _Toc120843675 \h </w:instrText>
             </w:r>
             <w:r>
               <w:rPr>
@@ -857,6 +859,146 @@
                 <w:webHidden/>
               </w:rPr>
               <w:t>4</w:t>
+            </w:r>
+            <w:r>
+              <w:rPr>
+                <w:noProof/>
+                <w:webHidden/>
+              </w:rPr>
+              <w:fldChar w:fldCharType="end"/>
+            </w:r>
+          </w:hyperlink>
+        </w:p>
+        <w:p>
+          <w:pPr>
+            <w:pStyle w:val="TOC2"/>
+            <w:tabs>
+              <w:tab w:val="right" w:leader="dot" w:pos="9350"/>
+            </w:tabs>
+            <w:rPr>
+              <w:rFonts w:eastAsiaTheme="minorEastAsia"/>
+              <w:noProof/>
+              <w:lang w:eastAsia="en-CA"/>
+            </w:rPr>
+          </w:pPr>
+          <w:hyperlink w:anchor="_Toc120843676" w:history="1">
+            <w:r>
+              <w:rPr>
+                <w:rStyle w:val="Hyperlink"/>
+                <w:noProof/>
+              </w:rPr>
+              <w:t>Error Page</w:t>
+            </w:r>
+            <w:r>
+              <w:rPr>
+                <w:noProof/>
+                <w:webHidden/>
+              </w:rPr>
+              <w:tab/>
+            </w:r>
+            <w:r>
+              <w:rPr>
+                <w:noProof/>
+                <w:webHidden/>
+              </w:rPr>
+              <w:fldChar w:fldCharType="begin"/>
+            </w:r>
+            <w:r>
+              <w:rPr>
+                <w:noProof/>
+                <w:webHidden/>
+              </w:rPr>
+              <w:instrText xml:space="preserve"> PAGEREF _Toc120843676 \h </w:instrText>
+            </w:r>
+            <w:r>
+              <w:rPr>
+                <w:noProof/>
+                <w:webHidden/>
+              </w:rPr>
+            </w:r>
+            <w:r>
+              <w:rPr>
+                <w:noProof/>
+                <w:webHidden/>
+              </w:rPr>
+              <w:fldChar w:fldCharType="separate"/>
+            </w:r>
+            <w:r>
+              <w:rPr>
+                <w:noProof/>
+                <w:webHidden/>
+              </w:rPr>
+              <w:t>4</w:t>
+            </w:r>
+            <w:r>
+              <w:rPr>
+                <w:noProof/>
+                <w:webHidden/>
+              </w:rPr>
+              <w:fldChar w:fldCharType="end"/>
+            </w:r>
+          </w:hyperlink>
+        </w:p>
+        <w:p>
+          <w:pPr>
+            <w:pStyle w:val="TOC2"/>
+            <w:tabs>
+              <w:tab w:val="right" w:leader="dot" w:pos="9350"/>
+            </w:tabs>
+            <w:rPr>
+              <w:rFonts w:eastAsiaTheme="minorEastAsia"/>
+              <w:noProof/>
+              <w:lang w:eastAsia="en-CA"/>
+            </w:rPr>
+          </w:pPr>
+          <w:hyperlink w:anchor="_Toc120843677" w:history="1">
+            <w:r>
+              <w:rPr>
+                <w:rStyle w:val="Hyperlink"/>
+                <w:noProof/>
+              </w:rPr>
+              <w:t>Dashboards</w:t>
+            </w:r>
+            <w:r>
+              <w:rPr>
+                <w:noProof/>
+                <w:webHidden/>
+              </w:rPr>
+              <w:tab/>
+            </w:r>
+            <w:r>
+              <w:rPr>
+                <w:noProof/>
+                <w:webHidden/>
+              </w:rPr>
+              <w:fldChar w:fldCharType="begin"/>
+            </w:r>
+            <w:r>
+              <w:rPr>
+                <w:noProof/>
+                <w:webHidden/>
+              </w:rPr>
+              <w:instrText xml:space="preserve"> PAGEREF _Toc120843677 \h </w:instrText>
+            </w:r>
+            <w:r>
+              <w:rPr>
+                <w:noProof/>
+                <w:webHidden/>
+              </w:rPr>
+            </w:r>
+            <w:r>
+              <w:rPr>
+                <w:noProof/>
+                <w:webHidden/>
+              </w:rPr>
+              <w:fldChar w:fldCharType="separate"/>
+            </w:r>
+            <w:r>
+              <w:rPr>
+                <w:noProof/>
+                <w:webHidden/>
+              </w:rPr>
+              <w:t>5</w:t>
             </w:r>
             <w:r>
               <w:rPr>
@@ -879,13 +1021,13 @@
               <w:lang w:eastAsia="en-CA"/>
             </w:rPr>
           </w:pPr>
-          <w:hyperlink w:anchor="_Toc120265521" w:history="1">
+          <w:hyperlink w:anchor="_Toc120843678" w:history="1">
             <w:r>
               <w:rPr>
                 <w:rStyle w:val="Hyperlink"/>
                 <w:noProof/>
               </w:rPr>
-              <w:t>Password</w:t>
+              <w:t>Dashboard Selection Page</w:t>
             </w:r>
             <w:r>
               <w:rPr>
@@ -906,7 +1048,7 @@
                 <w:noProof/>
                 <w:webHidden/>
               </w:rPr>
-              <w:instrText xml:space="preserve"> PAGEREF _Toc120265521 \h </w:instrText>
+              <w:instrText xml:space="preserve"> PAGEREF _Toc120843678 \h </w:instrText>
             </w:r>
             <w:r>
               <w:rPr>
@@ -926,7 +1068,357 @@
                 <w:noProof/>
                 <w:webHidden/>
               </w:rPr>
-              <w:t>4</w:t>
+              <w:t>5</w:t>
+            </w:r>
+            <w:r>
+              <w:rPr>
+                <w:noProof/>
+                <w:webHidden/>
+              </w:rPr>
+              <w:fldChar w:fldCharType="end"/>
+            </w:r>
+          </w:hyperlink>
+        </w:p>
+        <w:p>
+          <w:pPr>
+            <w:pStyle w:val="TOC3"/>
+            <w:tabs>
+              <w:tab w:val="right" w:leader="dot" w:pos="9350"/>
+            </w:tabs>
+            <w:rPr>
+              <w:rFonts w:eastAsiaTheme="minorEastAsia"/>
+              <w:noProof/>
+              <w:lang w:eastAsia="en-CA"/>
+            </w:rPr>
+          </w:pPr>
+          <w:hyperlink w:anchor="_Toc120843679" w:history="1">
+            <w:r>
+              <w:rPr>
+                <w:rStyle w:val="Hyperlink"/>
+                <w:noProof/>
+              </w:rPr>
+              <w:t>Create New Dashboard</w:t>
+            </w:r>
+            <w:r>
+              <w:rPr>
+                <w:noProof/>
+                <w:webHidden/>
+              </w:rPr>
+              <w:tab/>
+            </w:r>
+            <w:r>
+              <w:rPr>
+                <w:noProof/>
+                <w:webHidden/>
+              </w:rPr>
+              <w:fldChar w:fldCharType="begin"/>
+            </w:r>
+            <w:r>
+              <w:rPr>
+                <w:noProof/>
+                <w:webHidden/>
+              </w:rPr>
+              <w:instrText xml:space="preserve"> PAGEREF _Toc120843679 \h </w:instrText>
+            </w:r>
+            <w:r>
+              <w:rPr>
+                <w:noProof/>
+                <w:webHidden/>
+              </w:rPr>
+            </w:r>
+            <w:r>
+              <w:rPr>
+                <w:noProof/>
+                <w:webHidden/>
+              </w:rPr>
+              <w:fldChar w:fldCharType="separate"/>
+            </w:r>
+            <w:r>
+              <w:rPr>
+                <w:noProof/>
+                <w:webHidden/>
+              </w:rPr>
+              <w:t>5</w:t>
+            </w:r>
+            <w:r>
+              <w:rPr>
+                <w:noProof/>
+                <w:webHidden/>
+              </w:rPr>
+              <w:fldChar w:fldCharType="end"/>
+            </w:r>
+          </w:hyperlink>
+        </w:p>
+        <w:p>
+          <w:pPr>
+            <w:pStyle w:val="TOC3"/>
+            <w:tabs>
+              <w:tab w:val="right" w:leader="dot" w:pos="9350"/>
+            </w:tabs>
+            <w:rPr>
+              <w:rFonts w:eastAsiaTheme="minorEastAsia"/>
+              <w:noProof/>
+              <w:lang w:eastAsia="en-CA"/>
+            </w:rPr>
+          </w:pPr>
+          <w:hyperlink w:anchor="_Toc120843680" w:history="1">
+            <w:r>
+              <w:rPr>
+                <w:rStyle w:val="Hyperlink"/>
+                <w:noProof/>
+              </w:rPr>
+              <w:t>Dashboard View</w:t>
+            </w:r>
+            <w:r>
+              <w:rPr>
+                <w:noProof/>
+                <w:webHidden/>
+              </w:rPr>
+              <w:tab/>
+            </w:r>
+            <w:r>
+              <w:rPr>
+                <w:noProof/>
+                <w:webHidden/>
+              </w:rPr>
+              <w:fldChar w:fldCharType="begin"/>
+            </w:r>
+            <w:r>
+              <w:rPr>
+                <w:noProof/>
+                <w:webHidden/>
+              </w:rPr>
+              <w:instrText xml:space="preserve"> PAGEREF _Toc120843680 \h </w:instrText>
+            </w:r>
+            <w:r>
+              <w:rPr>
+                <w:noProof/>
+                <w:webHidden/>
+              </w:rPr>
+            </w:r>
+            <w:r>
+              <w:rPr>
+                <w:noProof/>
+                <w:webHidden/>
+              </w:rPr>
+              <w:fldChar w:fldCharType="separate"/>
+            </w:r>
+            <w:r>
+              <w:rPr>
+                <w:noProof/>
+                <w:webHidden/>
+              </w:rPr>
+              <w:t>6</w:t>
+            </w:r>
+            <w:r>
+              <w:rPr>
+                <w:noProof/>
+                <w:webHidden/>
+              </w:rPr>
+              <w:fldChar w:fldCharType="end"/>
+            </w:r>
+          </w:hyperlink>
+        </w:p>
+        <w:p>
+          <w:pPr>
+            <w:pStyle w:val="TOC3"/>
+            <w:tabs>
+              <w:tab w:val="right" w:leader="dot" w:pos="9350"/>
+            </w:tabs>
+            <w:rPr>
+              <w:rFonts w:eastAsiaTheme="minorEastAsia"/>
+              <w:noProof/>
+              <w:lang w:eastAsia="en-CA"/>
+            </w:rPr>
+          </w:pPr>
+          <w:hyperlink w:anchor="_Toc120843681" w:history="1">
+            <w:r>
+              <w:rPr>
+                <w:rStyle w:val="Hyperlink"/>
+                <w:noProof/>
+              </w:rPr>
+              <w:t>Edit Dashboard</w:t>
+            </w:r>
+            <w:r>
+              <w:rPr>
+                <w:noProof/>
+                <w:webHidden/>
+              </w:rPr>
+              <w:tab/>
+            </w:r>
+            <w:r>
+              <w:rPr>
+                <w:noProof/>
+                <w:webHidden/>
+              </w:rPr>
+              <w:fldChar w:fldCharType="begin"/>
+            </w:r>
+            <w:r>
+              <w:rPr>
+                <w:noProof/>
+                <w:webHidden/>
+              </w:rPr>
+              <w:instrText xml:space="preserve"> PAGEREF _Toc120843681 \h </w:instrText>
+            </w:r>
+            <w:r>
+              <w:rPr>
+                <w:noProof/>
+                <w:webHidden/>
+              </w:rPr>
+            </w:r>
+            <w:r>
+              <w:rPr>
+                <w:noProof/>
+                <w:webHidden/>
+              </w:rPr>
+              <w:fldChar w:fldCharType="separate"/>
+            </w:r>
+            <w:r>
+              <w:rPr>
+                <w:noProof/>
+                <w:webHidden/>
+              </w:rPr>
+              <w:t>7</w:t>
+            </w:r>
+            <w:r>
+              <w:rPr>
+                <w:noProof/>
+                <w:webHidden/>
+              </w:rPr>
+              <w:fldChar w:fldCharType="end"/>
+            </w:r>
+          </w:hyperlink>
+        </w:p>
+        <w:p>
+          <w:pPr>
+            <w:pStyle w:val="TOC3"/>
+            <w:tabs>
+              <w:tab w:val="right" w:leader="dot" w:pos="9350"/>
+            </w:tabs>
+            <w:rPr>
+              <w:rFonts w:eastAsiaTheme="minorEastAsia"/>
+              <w:noProof/>
+              <w:lang w:eastAsia="en-CA"/>
+            </w:rPr>
+          </w:pPr>
+          <w:hyperlink w:anchor="_Toc120843682" w:history="1">
+            <w:r>
+              <w:rPr>
+                <w:rStyle w:val="Hyperlink"/>
+                <w:noProof/>
+              </w:rPr>
+              <w:t>Rename Dashboard</w:t>
+            </w:r>
+            <w:r>
+              <w:rPr>
+                <w:noProof/>
+                <w:webHidden/>
+              </w:rPr>
+              <w:tab/>
+            </w:r>
+            <w:r>
+              <w:rPr>
+                <w:noProof/>
+                <w:webHidden/>
+              </w:rPr>
+              <w:fldChar w:fldCharType="begin"/>
+            </w:r>
+            <w:r>
+              <w:rPr>
+                <w:noProof/>
+                <w:webHidden/>
+              </w:rPr>
+              <w:instrText xml:space="preserve"> PAGEREF _Toc120843682 \h </w:instrText>
+            </w:r>
+            <w:r>
+              <w:rPr>
+                <w:noProof/>
+                <w:webHidden/>
+              </w:rPr>
+            </w:r>
+            <w:r>
+              <w:rPr>
+                <w:noProof/>
+                <w:webHidden/>
+              </w:rPr>
+              <w:fldChar w:fldCharType="separate"/>
+            </w:r>
+            <w:r>
+              <w:rPr>
+                <w:noProof/>
+                <w:webHidden/>
+              </w:rPr>
+              <w:t>10</w:t>
+            </w:r>
+            <w:r>
+              <w:rPr>
+                <w:noProof/>
+                <w:webHidden/>
+              </w:rPr>
+              <w:fldChar w:fldCharType="end"/>
+            </w:r>
+          </w:hyperlink>
+        </w:p>
+        <w:p>
+          <w:pPr>
+            <w:pStyle w:val="TOC1"/>
+            <w:tabs>
+              <w:tab w:val="right" w:leader="dot" w:pos="9350"/>
+            </w:tabs>
+            <w:rPr>
+              <w:rFonts w:eastAsiaTheme="minorEastAsia"/>
+              <w:noProof/>
+              <w:lang w:eastAsia="en-CA"/>
+            </w:rPr>
+          </w:pPr>
+          <w:hyperlink w:anchor="_Toc120843683" w:history="1">
+            <w:r>
+              <w:rPr>
+                <w:rStyle w:val="Hyperlink"/>
+                <w:noProof/>
+              </w:rPr>
+              <w:t>Additional Information</w:t>
+            </w:r>
+            <w:r>
+              <w:rPr>
+                <w:noProof/>
+                <w:webHidden/>
+              </w:rPr>
+              <w:tab/>
+            </w:r>
+            <w:r>
+              <w:rPr>
+                <w:noProof/>
+                <w:webHidden/>
+              </w:rPr>
+              <w:fldChar w:fldCharType="begin"/>
+            </w:r>
+            <w:r>
+              <w:rPr>
+                <w:noProof/>
+                <w:webHidden/>
+              </w:rPr>
+              <w:instrText xml:space="preserve"> PAGEREF _Toc120843683 \h </w:instrText>
+            </w:r>
+            <w:r>
+              <w:rPr>
+                <w:noProof/>
+                <w:webHidden/>
+              </w:rPr>
+            </w:r>
+            <w:r>
+              <w:rPr>
+                <w:noProof/>
+                <w:webHidden/>
+              </w:rPr>
+              <w:fldChar w:fldCharType="separate"/>
+            </w:r>
+            <w:r>
+              <w:rPr>
+                <w:noProof/>
+                <w:webHidden/>
+              </w:rPr>
+              <w:t>10</w:t>
             </w:r>
             <w:r>
               <w:rPr>
@@ -949,13 +1441,13 @@
               <w:lang w:eastAsia="en-CA"/>
             </w:rPr>
           </w:pPr>
-          <w:hyperlink w:anchor="_Toc120265522" w:history="1">
+          <w:hyperlink w:anchor="_Toc120843684" w:history="1">
             <w:r>
               <w:rPr>
                 <w:rStyle w:val="Hyperlink"/>
                 <w:noProof/>
               </w:rPr>
-              <w:t>Error Page</w:t>
+              <w:t>Password</w:t>
             </w:r>
             <w:r>
               <w:rPr>
@@ -976,7 +1468,7 @@
                 <w:noProof/>
                 <w:webHidden/>
               </w:rPr>
-              <w:instrText xml:space="preserve"> PAGEREF _Toc120265522 \h </w:instrText>
+              <w:instrText xml:space="preserve"> PAGEREF _Toc120843684 \h </w:instrText>
             </w:r>
             <w:r>
               <w:rPr>
@@ -996,7 +1488,7 @@
                 <w:noProof/>
                 <w:webHidden/>
               </w:rPr>
-              <w:t>5</w:t>
+              <w:t>10</w:t>
             </w:r>
             <w:r>
               <w:rPr>
@@ -1019,13 +1511,13 @@
               <w:lang w:eastAsia="en-CA"/>
             </w:rPr>
           </w:pPr>
-          <w:hyperlink w:anchor="_Toc120265523" w:history="1">
+          <w:hyperlink w:anchor="_Toc120843685" w:history="1">
             <w:r>
               <w:rPr>
                 <w:rStyle w:val="Hyperlink"/>
                 <w:noProof/>
               </w:rPr>
-              <w:t>Dashboard Selection Page</w:t>
+              <w:t>Refresh Rate</w:t>
             </w:r>
             <w:r>
               <w:rPr>
@@ -1046,7 +1538,7 @@
                 <w:noProof/>
                 <w:webHidden/>
               </w:rPr>
-              <w:instrText xml:space="preserve"> PAGEREF _Toc120265523 \h </w:instrText>
+              <w:instrText xml:space="preserve"> PAGEREF _Toc120843685 \h </w:instrText>
             </w:r>
             <w:r>
               <w:rPr>
@@ -1066,147 +1558,7 @@
                 <w:noProof/>
                 <w:webHidden/>
               </w:rPr>
-              <w:t>5</w:t>
-            </w:r>
-            <w:r>
-              <w:rPr>
-                <w:noProof/>
-                <w:webHidden/>
-              </w:rPr>
-              <w:fldChar w:fldCharType="end"/>
-            </w:r>
-          </w:hyperlink>
-        </w:p>
-        <w:p>
-          <w:pPr>
-            <w:pStyle w:val="TOC1"/>
-            <w:tabs>
-              <w:tab w:val="right" w:leader="dot" w:pos="9350"/>
-            </w:tabs>
-            <w:rPr>
-              <w:rFonts w:eastAsiaTheme="minorEastAsia"/>
-              <w:noProof/>
-              <w:lang w:eastAsia="en-CA"/>
-            </w:rPr>
-          </w:pPr>
-          <w:hyperlink w:anchor="_Toc120265524" w:history="1">
-            <w:r>
-              <w:rPr>
-                <w:rStyle w:val="Hyperlink"/>
-                <w:noProof/>
-              </w:rPr>
-              <w:t>Accessing PVs</w:t>
-            </w:r>
-            <w:r>
-              <w:rPr>
-                <w:noProof/>
-                <w:webHidden/>
-              </w:rPr>
-              <w:tab/>
-            </w:r>
-            <w:r>
-              <w:rPr>
-                <w:noProof/>
-                <w:webHidden/>
-              </w:rPr>
-              <w:fldChar w:fldCharType="begin"/>
-            </w:r>
-            <w:r>
-              <w:rPr>
-                <w:noProof/>
-                <w:webHidden/>
-              </w:rPr>
-              <w:instrText xml:space="preserve"> PAGEREF _Toc120265524 \h </w:instrText>
-            </w:r>
-            <w:r>
-              <w:rPr>
-                <w:noProof/>
-                <w:webHidden/>
-              </w:rPr>
-            </w:r>
-            <w:r>
-              <w:rPr>
-                <w:noProof/>
-                <w:webHidden/>
-              </w:rPr>
-              <w:fldChar w:fldCharType="separate"/>
-            </w:r>
-            <w:r>
-              <w:rPr>
-                <w:noProof/>
-                <w:webHidden/>
-              </w:rPr>
-              <w:t>6</w:t>
-            </w:r>
-            <w:r>
-              <w:rPr>
-                <w:noProof/>
-                <w:webHidden/>
-              </w:rPr>
-              <w:fldChar w:fldCharType="end"/>
-            </w:r>
-          </w:hyperlink>
-        </w:p>
-        <w:p>
-          <w:pPr>
-            <w:pStyle w:val="TOC1"/>
-            <w:tabs>
-              <w:tab w:val="right" w:leader="dot" w:pos="9350"/>
-            </w:tabs>
-            <w:rPr>
-              <w:rFonts w:eastAsiaTheme="minorEastAsia"/>
-              <w:noProof/>
-              <w:lang w:eastAsia="en-CA"/>
-            </w:rPr>
-          </w:pPr>
-          <w:hyperlink w:anchor="_Toc120265525" w:history="1">
-            <w:r>
-              <w:rPr>
-                <w:rStyle w:val="Hyperlink"/>
-                <w:noProof/>
-              </w:rPr>
-              <w:t>Dashboards</w:t>
-            </w:r>
-            <w:r>
-              <w:rPr>
-                <w:noProof/>
-                <w:webHidden/>
-              </w:rPr>
-              <w:tab/>
-            </w:r>
-            <w:r>
-              <w:rPr>
-                <w:noProof/>
-                <w:webHidden/>
-              </w:rPr>
-              <w:fldChar w:fldCharType="begin"/>
-            </w:r>
-            <w:r>
-              <w:rPr>
-                <w:noProof/>
-                <w:webHidden/>
-              </w:rPr>
-              <w:instrText xml:space="preserve"> PAGEREF _Toc120265525 \h </w:instrText>
-            </w:r>
-            <w:r>
-              <w:rPr>
-                <w:noProof/>
-                <w:webHidden/>
-              </w:rPr>
-            </w:r>
-            <w:r>
-              <w:rPr>
-                <w:noProof/>
-                <w:webHidden/>
-              </w:rPr>
-              <w:fldChar w:fldCharType="separate"/>
-            </w:r>
-            <w:r>
-              <w:rPr>
-                <w:noProof/>
-                <w:webHidden/>
-              </w:rPr>
-              <w:t>6</w:t>
+              <w:t>10</w:t>
             </w:r>
             <w:r>
               <w:rPr>
@@ -1229,13 +1581,13 @@
               <w:lang w:eastAsia="en-CA"/>
             </w:rPr>
           </w:pPr>
-          <w:hyperlink w:anchor="_Toc120265526" w:history="1">
+          <w:hyperlink w:anchor="_Toc120843686" w:history="1">
             <w:r>
               <w:rPr>
                 <w:rStyle w:val="Hyperlink"/>
                 <w:noProof/>
               </w:rPr>
-              <w:t>Dashboard View</w:t>
+              <w:t>Significant Figures</w:t>
             </w:r>
             <w:r>
               <w:rPr>
@@ -1256,7 +1608,7 @@
                 <w:noProof/>
                 <w:webHidden/>
               </w:rPr>
-              <w:instrText xml:space="preserve"> PAGEREF _Toc120265526 \h </w:instrText>
+              <w:instrText xml:space="preserve"> PAGEREF _Toc120843686 \h </w:instrText>
             </w:r>
             <w:r>
               <w:rPr>
@@ -1276,637 +1628,7 @@
                 <w:noProof/>
                 <w:webHidden/>
               </w:rPr>
-              <w:t>6</w:t>
-            </w:r>
-            <w:r>
-              <w:rPr>
-                <w:noProof/>
-                <w:webHidden/>
-              </w:rPr>
-              <w:fldChar w:fldCharType="end"/>
-            </w:r>
-          </w:hyperlink>
-        </w:p>
-        <w:p>
-          <w:pPr>
-            <w:pStyle w:val="TOC2"/>
-            <w:tabs>
-              <w:tab w:val="right" w:leader="dot" w:pos="9350"/>
-            </w:tabs>
-            <w:rPr>
-              <w:rFonts w:eastAsiaTheme="minorEastAsia"/>
-              <w:noProof/>
-              <w:lang w:eastAsia="en-CA"/>
-            </w:rPr>
-          </w:pPr>
-          <w:hyperlink w:anchor="_Toc120265527" w:history="1">
-            <w:r>
-              <w:rPr>
-                <w:rStyle w:val="Hyperlink"/>
-                <w:noProof/>
-              </w:rPr>
-              <w:t>Create</w:t>
-            </w:r>
-            <w:r>
-              <w:rPr>
-                <w:noProof/>
-                <w:webHidden/>
-              </w:rPr>
-              <w:tab/>
-            </w:r>
-            <w:r>
-              <w:rPr>
-                <w:noProof/>
-                <w:webHidden/>
-              </w:rPr>
-              <w:fldChar w:fldCharType="begin"/>
-            </w:r>
-            <w:r>
-              <w:rPr>
-                <w:noProof/>
-                <w:webHidden/>
-              </w:rPr>
-              <w:instrText xml:space="preserve"> PAGEREF _Toc120265527 \h </w:instrText>
-            </w:r>
-            <w:r>
-              <w:rPr>
-                <w:noProof/>
-                <w:webHidden/>
-              </w:rPr>
-            </w:r>
-            <w:r>
-              <w:rPr>
-                <w:noProof/>
-                <w:webHidden/>
-              </w:rPr>
-              <w:fldChar w:fldCharType="separate"/>
-            </w:r>
-            <w:r>
-              <w:rPr>
-                <w:noProof/>
-                <w:webHidden/>
-              </w:rPr>
-              <w:t>7</w:t>
-            </w:r>
-            <w:r>
-              <w:rPr>
-                <w:noProof/>
-                <w:webHidden/>
-              </w:rPr>
-              <w:fldChar w:fldCharType="end"/>
-            </w:r>
-          </w:hyperlink>
-        </w:p>
-        <w:p>
-          <w:pPr>
-            <w:pStyle w:val="TOC2"/>
-            <w:tabs>
-              <w:tab w:val="right" w:leader="dot" w:pos="9350"/>
-            </w:tabs>
-            <w:rPr>
-              <w:rFonts w:eastAsiaTheme="minorEastAsia"/>
-              <w:noProof/>
-              <w:lang w:eastAsia="en-CA"/>
-            </w:rPr>
-          </w:pPr>
-          <w:hyperlink w:anchor="_Toc120265528" w:history="1">
-            <w:r>
-              <w:rPr>
-                <w:rStyle w:val="Hyperlink"/>
-                <w:noProof/>
-              </w:rPr>
-              <w:t>Saving Dashboards</w:t>
-            </w:r>
-            <w:r>
-              <w:rPr>
-                <w:noProof/>
-                <w:webHidden/>
-              </w:rPr>
-              <w:tab/>
-            </w:r>
-            <w:r>
-              <w:rPr>
-                <w:noProof/>
-                <w:webHidden/>
-              </w:rPr>
-              <w:fldChar w:fldCharType="begin"/>
-            </w:r>
-            <w:r>
-              <w:rPr>
-                <w:noProof/>
-                <w:webHidden/>
-              </w:rPr>
-              <w:instrText xml:space="preserve"> PAGEREF _Toc120265528 \h </w:instrText>
-            </w:r>
-            <w:r>
-              <w:rPr>
-                <w:noProof/>
-                <w:webHidden/>
-              </w:rPr>
-            </w:r>
-            <w:r>
-              <w:rPr>
-                <w:noProof/>
-                <w:webHidden/>
-              </w:rPr>
-              <w:fldChar w:fldCharType="separate"/>
-            </w:r>
-            <w:r>
-              <w:rPr>
-                <w:noProof/>
-                <w:webHidden/>
-              </w:rPr>
-              <w:t>7</w:t>
-            </w:r>
-            <w:r>
-              <w:rPr>
-                <w:noProof/>
-                <w:webHidden/>
-              </w:rPr>
-              <w:fldChar w:fldCharType="end"/>
-            </w:r>
-          </w:hyperlink>
-        </w:p>
-        <w:p>
-          <w:pPr>
-            <w:pStyle w:val="TOC2"/>
-            <w:tabs>
-              <w:tab w:val="right" w:leader="dot" w:pos="9350"/>
-            </w:tabs>
-            <w:rPr>
-              <w:rFonts w:eastAsiaTheme="minorEastAsia"/>
-              <w:noProof/>
-              <w:lang w:eastAsia="en-CA"/>
-            </w:rPr>
-          </w:pPr>
-          <w:hyperlink w:anchor="_Toc120265529" w:history="1">
-            <w:r>
-              <w:rPr>
-                <w:rStyle w:val="Hyperlink"/>
-                <w:noProof/>
-              </w:rPr>
-              <w:t>Choosing Dashboards</w:t>
-            </w:r>
-            <w:r>
-              <w:rPr>
-                <w:noProof/>
-                <w:webHidden/>
-              </w:rPr>
-              <w:tab/>
-            </w:r>
-            <w:r>
-              <w:rPr>
-                <w:noProof/>
-                <w:webHidden/>
-              </w:rPr>
-              <w:fldChar w:fldCharType="begin"/>
-            </w:r>
-            <w:r>
-              <w:rPr>
-                <w:noProof/>
-                <w:webHidden/>
-              </w:rPr>
-              <w:instrText xml:space="preserve"> PAGEREF _Toc120265529 \h </w:instrText>
-            </w:r>
-            <w:r>
-              <w:rPr>
-                <w:noProof/>
-                <w:webHidden/>
-              </w:rPr>
-            </w:r>
-            <w:r>
-              <w:rPr>
-                <w:noProof/>
-                <w:webHidden/>
-              </w:rPr>
-              <w:fldChar w:fldCharType="separate"/>
-            </w:r>
-            <w:r>
-              <w:rPr>
-                <w:noProof/>
-                <w:webHidden/>
-              </w:rPr>
-              <w:t>7</w:t>
-            </w:r>
-            <w:r>
-              <w:rPr>
-                <w:noProof/>
-                <w:webHidden/>
-              </w:rPr>
-              <w:fldChar w:fldCharType="end"/>
-            </w:r>
-          </w:hyperlink>
-        </w:p>
-        <w:p>
-          <w:pPr>
-            <w:pStyle w:val="TOC2"/>
-            <w:tabs>
-              <w:tab w:val="right" w:leader="dot" w:pos="9350"/>
-            </w:tabs>
-            <w:rPr>
-              <w:rFonts w:eastAsiaTheme="minorEastAsia"/>
-              <w:noProof/>
-              <w:lang w:eastAsia="en-CA"/>
-            </w:rPr>
-          </w:pPr>
-          <w:hyperlink w:anchor="_Toc120265530" w:history="1">
-            <w:r>
-              <w:rPr>
-                <w:rStyle w:val="Hyperlink"/>
-                <w:noProof/>
-              </w:rPr>
-              <w:t>Deletion</w:t>
-            </w:r>
-            <w:r>
-              <w:rPr>
-                <w:noProof/>
-                <w:webHidden/>
-              </w:rPr>
-              <w:tab/>
-            </w:r>
-            <w:r>
-              <w:rPr>
-                <w:noProof/>
-                <w:webHidden/>
-              </w:rPr>
-              <w:fldChar w:fldCharType="begin"/>
-            </w:r>
-            <w:r>
-              <w:rPr>
-                <w:noProof/>
-                <w:webHidden/>
-              </w:rPr>
-              <w:instrText xml:space="preserve"> PAGEREF _Toc120265530 \h </w:instrText>
-            </w:r>
-            <w:r>
-              <w:rPr>
-                <w:noProof/>
-                <w:webHidden/>
-              </w:rPr>
-            </w:r>
-            <w:r>
-              <w:rPr>
-                <w:noProof/>
-                <w:webHidden/>
-              </w:rPr>
-              <w:fldChar w:fldCharType="separate"/>
-            </w:r>
-            <w:r>
-              <w:rPr>
-                <w:noProof/>
-                <w:webHidden/>
-              </w:rPr>
-              <w:t>7</w:t>
-            </w:r>
-            <w:r>
-              <w:rPr>
-                <w:noProof/>
-                <w:webHidden/>
-              </w:rPr>
-              <w:fldChar w:fldCharType="end"/>
-            </w:r>
-          </w:hyperlink>
-        </w:p>
-        <w:p>
-          <w:pPr>
-            <w:pStyle w:val="TOC3"/>
-            <w:tabs>
-              <w:tab w:val="right" w:leader="dot" w:pos="9350"/>
-            </w:tabs>
-            <w:rPr>
-              <w:rFonts w:eastAsiaTheme="minorEastAsia"/>
-              <w:noProof/>
-              <w:lang w:eastAsia="en-CA"/>
-            </w:rPr>
-          </w:pPr>
-          <w:hyperlink w:anchor="_Toc120265531" w:history="1">
-            <w:r>
-              <w:rPr>
-                <w:rStyle w:val="Hyperlink"/>
-                <w:noProof/>
-              </w:rPr>
-              <w:t>Deleting Individual Items</w:t>
-            </w:r>
-            <w:r>
-              <w:rPr>
-                <w:noProof/>
-                <w:webHidden/>
-              </w:rPr>
-              <w:tab/>
-            </w:r>
-            <w:r>
-              <w:rPr>
-                <w:noProof/>
-                <w:webHidden/>
-              </w:rPr>
-              <w:fldChar w:fldCharType="begin"/>
-            </w:r>
-            <w:r>
-              <w:rPr>
-                <w:noProof/>
-                <w:webHidden/>
-              </w:rPr>
-              <w:instrText xml:space="preserve"> PAGEREF _Toc120265531 \h </w:instrText>
-            </w:r>
-            <w:r>
-              <w:rPr>
-                <w:noProof/>
-                <w:webHidden/>
-              </w:rPr>
-            </w:r>
-            <w:r>
-              <w:rPr>
-                <w:noProof/>
-                <w:webHidden/>
-              </w:rPr>
-              <w:fldChar w:fldCharType="separate"/>
-            </w:r>
-            <w:r>
-              <w:rPr>
-                <w:noProof/>
-                <w:webHidden/>
-              </w:rPr>
-              <w:t>7</w:t>
-            </w:r>
-            <w:r>
-              <w:rPr>
-                <w:noProof/>
-                <w:webHidden/>
-              </w:rPr>
-              <w:fldChar w:fldCharType="end"/>
-            </w:r>
-          </w:hyperlink>
-        </w:p>
-        <w:p>
-          <w:pPr>
-            <w:pStyle w:val="TOC3"/>
-            <w:tabs>
-              <w:tab w:val="right" w:leader="dot" w:pos="9350"/>
-            </w:tabs>
-            <w:rPr>
-              <w:rFonts w:eastAsiaTheme="minorEastAsia"/>
-              <w:noProof/>
-              <w:lang w:eastAsia="en-CA"/>
-            </w:rPr>
-          </w:pPr>
-          <w:hyperlink w:anchor="_Toc120265532" w:history="1">
-            <w:r>
-              <w:rPr>
-                <w:rStyle w:val="Hyperlink"/>
-                <w:noProof/>
-              </w:rPr>
-              <w:t>Deleting Entire Dashboards</w:t>
-            </w:r>
-            <w:r>
-              <w:rPr>
-                <w:noProof/>
-                <w:webHidden/>
-              </w:rPr>
-              <w:tab/>
-            </w:r>
-            <w:r>
-              <w:rPr>
-                <w:noProof/>
-                <w:webHidden/>
-              </w:rPr>
-              <w:fldChar w:fldCharType="begin"/>
-            </w:r>
-            <w:r>
-              <w:rPr>
-                <w:noProof/>
-                <w:webHidden/>
-              </w:rPr>
-              <w:instrText xml:space="preserve"> PAGEREF _Toc120265532 \h </w:instrText>
-            </w:r>
-            <w:r>
-              <w:rPr>
-                <w:noProof/>
-                <w:webHidden/>
-              </w:rPr>
-            </w:r>
-            <w:r>
-              <w:rPr>
-                <w:noProof/>
-                <w:webHidden/>
-              </w:rPr>
-              <w:fldChar w:fldCharType="separate"/>
-            </w:r>
-            <w:r>
-              <w:rPr>
-                <w:noProof/>
-                <w:webHidden/>
-              </w:rPr>
-              <w:t>7</w:t>
-            </w:r>
-            <w:r>
-              <w:rPr>
-                <w:noProof/>
-                <w:webHidden/>
-              </w:rPr>
-              <w:fldChar w:fldCharType="end"/>
-            </w:r>
-          </w:hyperlink>
-        </w:p>
-        <w:p>
-          <w:pPr>
-            <w:pStyle w:val="TOC1"/>
-            <w:tabs>
-              <w:tab w:val="right" w:leader="dot" w:pos="9350"/>
-            </w:tabs>
-            <w:rPr>
-              <w:rFonts w:eastAsiaTheme="minorEastAsia"/>
-              <w:noProof/>
-              <w:lang w:eastAsia="en-CA"/>
-            </w:rPr>
-          </w:pPr>
-          <w:hyperlink w:anchor="_Toc120265533" w:history="1">
-            <w:r>
-              <w:rPr>
-                <w:rStyle w:val="Hyperlink"/>
-                <w:noProof/>
-              </w:rPr>
-              <w:t>Additional Information</w:t>
-            </w:r>
-            <w:r>
-              <w:rPr>
-                <w:noProof/>
-                <w:webHidden/>
-              </w:rPr>
-              <w:tab/>
-            </w:r>
-            <w:r>
-              <w:rPr>
-                <w:noProof/>
-                <w:webHidden/>
-              </w:rPr>
-              <w:fldChar w:fldCharType="begin"/>
-            </w:r>
-            <w:r>
-              <w:rPr>
-                <w:noProof/>
-                <w:webHidden/>
-              </w:rPr>
-              <w:instrText xml:space="preserve"> PAGEREF _Toc120265533 \h </w:instrText>
-            </w:r>
-            <w:r>
-              <w:rPr>
-                <w:noProof/>
-                <w:webHidden/>
-              </w:rPr>
-            </w:r>
-            <w:r>
-              <w:rPr>
-                <w:noProof/>
-                <w:webHidden/>
-              </w:rPr>
-              <w:fldChar w:fldCharType="separate"/>
-            </w:r>
-            <w:r>
-              <w:rPr>
-                <w:noProof/>
-                <w:webHidden/>
-              </w:rPr>
-              <w:t>7</w:t>
-            </w:r>
-            <w:r>
-              <w:rPr>
-                <w:noProof/>
-                <w:webHidden/>
-              </w:rPr>
-              <w:fldChar w:fldCharType="end"/>
-            </w:r>
-          </w:hyperlink>
-        </w:p>
-        <w:p>
-          <w:pPr>
-            <w:pStyle w:val="TOC2"/>
-            <w:tabs>
-              <w:tab w:val="right" w:leader="dot" w:pos="9350"/>
-            </w:tabs>
-            <w:rPr>
-              <w:rFonts w:eastAsiaTheme="minorEastAsia"/>
-              <w:noProof/>
-              <w:lang w:eastAsia="en-CA"/>
-            </w:rPr>
-          </w:pPr>
-          <w:hyperlink w:anchor="_Toc120265534" w:history="1">
-            <w:r>
-              <w:rPr>
-                <w:rStyle w:val="Hyperlink"/>
-                <w:noProof/>
-              </w:rPr>
-              <w:t>Refresh Rate</w:t>
-            </w:r>
-            <w:r>
-              <w:rPr>
-                <w:noProof/>
-                <w:webHidden/>
-              </w:rPr>
-              <w:tab/>
-            </w:r>
-            <w:r>
-              <w:rPr>
-                <w:noProof/>
-                <w:webHidden/>
-              </w:rPr>
-              <w:fldChar w:fldCharType="begin"/>
-            </w:r>
-            <w:r>
-              <w:rPr>
-                <w:noProof/>
-                <w:webHidden/>
-              </w:rPr>
-              <w:instrText xml:space="preserve"> PAGEREF _Toc120265534 \h </w:instrText>
-            </w:r>
-            <w:r>
-              <w:rPr>
-                <w:noProof/>
-                <w:webHidden/>
-              </w:rPr>
-            </w:r>
-            <w:r>
-              <w:rPr>
-                <w:noProof/>
-                <w:webHidden/>
-              </w:rPr>
-              <w:fldChar w:fldCharType="separate"/>
-            </w:r>
-            <w:r>
-              <w:rPr>
-                <w:noProof/>
-                <w:webHidden/>
-              </w:rPr>
-              <w:t>7</w:t>
-            </w:r>
-            <w:r>
-              <w:rPr>
-                <w:noProof/>
-                <w:webHidden/>
-              </w:rPr>
-              <w:fldChar w:fldCharType="end"/>
-            </w:r>
-          </w:hyperlink>
-        </w:p>
-        <w:p>
-          <w:pPr>
-            <w:pStyle w:val="TOC2"/>
-            <w:tabs>
-              <w:tab w:val="right" w:leader="dot" w:pos="9350"/>
-            </w:tabs>
-            <w:rPr>
-              <w:rFonts w:eastAsiaTheme="minorEastAsia"/>
-              <w:noProof/>
-              <w:lang w:eastAsia="en-CA"/>
-            </w:rPr>
-          </w:pPr>
-          <w:hyperlink w:anchor="_Toc120265535" w:history="1">
-            <w:r>
-              <w:rPr>
-                <w:rStyle w:val="Hyperlink"/>
-                <w:noProof/>
-              </w:rPr>
-              <w:t>Significant Figures</w:t>
-            </w:r>
-            <w:r>
-              <w:rPr>
-                <w:noProof/>
-                <w:webHidden/>
-              </w:rPr>
-              <w:tab/>
-            </w:r>
-            <w:r>
-              <w:rPr>
-                <w:noProof/>
-                <w:webHidden/>
-              </w:rPr>
-              <w:fldChar w:fldCharType="begin"/>
-            </w:r>
-            <w:r>
-              <w:rPr>
-                <w:noProof/>
-                <w:webHidden/>
-              </w:rPr>
-              <w:instrText xml:space="preserve"> PAGEREF _Toc120265535 \h </w:instrText>
-            </w:r>
-            <w:r>
-              <w:rPr>
-                <w:noProof/>
-                <w:webHidden/>
-              </w:rPr>
-            </w:r>
-            <w:r>
-              <w:rPr>
-                <w:noProof/>
-                <w:webHidden/>
-              </w:rPr>
-              <w:fldChar w:fldCharType="separate"/>
-            </w:r>
-            <w:r>
-              <w:rPr>
-                <w:noProof/>
-                <w:webHidden/>
-              </w:rPr>
-              <w:t>7</w:t>
+              <w:t>10</w:t>
             </w:r>
             <w:r>
               <w:rPr>
@@ -1937,8 +1659,9 @@
     <w:p>
       <w:pPr>
         <w:pStyle w:val="Heading1"/>
-      </w:pPr>
-      <w:bookmarkStart w:id="0" w:name="_Toc120265513"/>
+        <w:spacing w:line="360" w:lineRule="auto"/>
+      </w:pPr>
+      <w:bookmarkStart w:id="0" w:name="_Toc120843668"/>
       <w:r>
         <w:lastRenderedPageBreak/>
         <w:t>Introduction</w:t>
@@ -1950,7 +1673,7 @@
         <w:pStyle w:val="Heading2"/>
         <w:spacing w:line="360" w:lineRule="auto"/>
       </w:pPr>
-      <w:bookmarkStart w:id="1" w:name="_Toc120265514"/>
+      <w:bookmarkStart w:id="1" w:name="_Toc120843669"/>
       <w:r>
         <w:t>Purpose</w:t>
       </w:r>
@@ -2011,7 +1734,7 @@
         <w:pStyle w:val="Heading2"/>
         <w:spacing w:line="360" w:lineRule="auto"/>
       </w:pPr>
-      <w:bookmarkStart w:id="2" w:name="_Toc120265515"/>
+      <w:bookmarkStart w:id="2" w:name="_Toc120843670"/>
       <w:r>
         <w:t>Navigating the Guide</w:t>
       </w:r>
@@ -2020,106 +1743,42 @@
     <w:p>
       <w:pPr>
         <w:spacing w:line="360" w:lineRule="auto"/>
-        <w:rPr>
-          <w:strike/>
-        </w:rPr>
-      </w:pPr>
-      <w:r>
-        <w:rPr>
-          <w:strike/>
-        </w:rPr>
-        <w:t xml:space="preserve">Instructions </w:t>
-      </w:r>
-      <w:r>
-        <w:rPr>
-          <w:strike/>
-        </w:rPr>
-        <w:t>in the</w:t>
-      </w:r>
-      <w:r>
-        <w:rPr>
-          <w:strike/>
-        </w:rPr>
+      </w:pPr>
+      <w:r>
+        <w:rPr>
+          <w:rFonts w:ascii="Courier New" w:hAnsi="Courier New" w:cs="Courier New"/>
+        </w:rPr>
+        <w:t>Ctrl + Left-</w:t>
+      </w:r>
+      <w:r>
+        <w:rPr>
+          <w:rFonts w:ascii="Courier New" w:hAnsi="Courier New" w:cs="Courier New"/>
+        </w:rPr>
+        <w:t>Click</w:t>
+      </w:r>
+      <w:r>
         <w:t xml:space="preserve"> </w:t>
       </w:r>
       <w:r>
-        <w:rPr>
-          <w:strike/>
-          <w:color w:val="2E74B5" w:themeColor="accent5" w:themeShade="BF"/>
-          <w:u w:val="single"/>
-        </w:rPr>
-        <w:fldChar w:fldCharType="begin"/>
-      </w:r>
-      <w:r>
-        <w:rPr>
-          <w:strike/>
-          <w:color w:val="2E74B5" w:themeColor="accent5" w:themeShade="BF"/>
-          <w:u w:val="single"/>
-        </w:rPr>
-        <w:instrText xml:space="preserve"> REF _Ref117602707 \h </w:instrText>
-      </w:r>
-      <w:r>
-        <w:rPr>
-          <w:strike/>
-          <w:color w:val="2E74B5" w:themeColor="accent5" w:themeShade="BF"/>
-          <w:u w:val="single"/>
-        </w:rPr>
-      </w:r>
-      <w:r>
-        <w:rPr>
-          <w:strike/>
-          <w:color w:val="2E74B5" w:themeColor="accent5" w:themeShade="BF"/>
-          <w:u w:val="single"/>
-        </w:rPr>
-        <w:instrText xml:space="preserve"> \* MERGEFORMAT </w:instrText>
-      </w:r>
-      <w:r>
-        <w:rPr>
-          <w:strike/>
-          <w:color w:val="2E74B5" w:themeColor="accent5" w:themeShade="BF"/>
-          <w:u w:val="single"/>
-        </w:rPr>
-        <w:fldChar w:fldCharType="separate"/>
-      </w:r>
-      <w:r>
-        <w:rPr>
-          <w:strike/>
-          <w:color w:val="2E74B5" w:themeColor="accent5" w:themeShade="BF"/>
-          <w:u w:val="single"/>
-        </w:rPr>
-        <w:t>Pages</w:t>
-      </w:r>
-      <w:r>
-        <w:rPr>
-          <w:strike/>
-          <w:color w:val="2E74B5" w:themeColor="accent5" w:themeShade="BF"/>
-          <w:u w:val="single"/>
-        </w:rPr>
-        <w:fldChar w:fldCharType="end"/>
-      </w:r>
-      <w:r>
-        <w:rPr>
-          <w:strike/>
-          <w:color w:val="2E74B5" w:themeColor="accent5" w:themeShade="BF"/>
-        </w:rPr>
-        <w:t xml:space="preserve"> </w:t>
-      </w:r>
-      <w:r>
-        <w:rPr>
-          <w:strike/>
-        </w:rPr>
-        <w:t>section details the various pages that are currently available on the application and how to navigate to them.</w:t>
-      </w:r>
-    </w:p>
-    <w:p>
-      <w:pPr>
-        <w:spacing w:line="360" w:lineRule="auto"/>
-      </w:pPr>
-      <w:r>
-        <w:t xml:space="preserve">Click on </w:t>
-      </w:r>
-      <w:r>
-        <w:t xml:space="preserve">hyperlinks to visit the relevant section, for example: </w:t>
+        <w:t xml:space="preserve">hyperlinks </w:t>
+      </w:r>
+      <w:r>
+        <w:t xml:space="preserve">within the document </w:t>
+      </w:r>
+      <w:r>
+        <w:t xml:space="preserve">to </w:t>
+      </w:r>
+      <w:r>
+        <w:t xml:space="preserve">navigate to </w:t>
+      </w:r>
+      <w:r>
+        <w:t>the relevant section</w:t>
+      </w:r>
+      <w:r>
+        <w:t xml:space="preserve"> of the user guide</w:t>
+      </w:r>
+      <w:r>
+        <w:t xml:space="preserve">, for example: </w:t>
       </w:r>
       <w:hyperlink w:anchor="_Home_Page" w:history="1">
         <w:r>
@@ -2129,128 +1788,67 @@
           <w:t>Home Page</w:t>
         </w:r>
       </w:hyperlink>
-    </w:p>
-    <w:p>
-      <w:pPr>
-        <w:spacing w:line="360" w:lineRule="auto"/>
-      </w:pPr>
-      <w:r>
-        <w:t>The section on</w:t>
-      </w:r>
-      <w:r>
-        <w:t xml:space="preserve"> </w:t>
-      </w:r>
-      <w:r>
-        <w:rPr>
-          <w:color w:val="2E74B5" w:themeColor="accent5" w:themeShade="BF"/>
-          <w:u w:val="single"/>
-        </w:rPr>
-        <w:fldChar w:fldCharType="begin"/>
-      </w:r>
-      <w:r>
-        <w:rPr>
-          <w:color w:val="2E74B5" w:themeColor="accent5" w:themeShade="BF"/>
-          <w:u w:val="single"/>
-        </w:rPr>
-        <w:instrText xml:space="preserve"> REF _Ref117602747 \h  \* MERGEFORMAT </w:instrText>
-      </w:r>
-      <w:r>
-        <w:rPr>
-          <w:color w:val="2E74B5" w:themeColor="accent5" w:themeShade="BF"/>
-          <w:u w:val="single"/>
-        </w:rPr>
-      </w:r>
-      <w:r>
-        <w:rPr>
-          <w:color w:val="2E74B5" w:themeColor="accent5" w:themeShade="BF"/>
-          <w:u w:val="single"/>
-        </w:rPr>
-        <w:fldChar w:fldCharType="separate"/>
-      </w:r>
-      <w:r>
-        <w:rPr>
-          <w:color w:val="2E74B5" w:themeColor="accent5" w:themeShade="BF"/>
-          <w:u w:val="single"/>
-        </w:rPr>
-        <w:t>Dashboards</w:t>
-      </w:r>
-      <w:r>
-        <w:rPr>
-          <w:color w:val="2E74B5" w:themeColor="accent5" w:themeShade="BF"/>
-          <w:u w:val="single"/>
-        </w:rPr>
-        <w:fldChar w:fldCharType="end"/>
-      </w:r>
-      <w:r>
-        <w:rPr>
-          <w:color w:val="2E74B5" w:themeColor="accent5" w:themeShade="BF"/>
-          <w:u w:val="single"/>
-        </w:rPr>
-        <w:t xml:space="preserve"> </w:t>
-      </w:r>
-      <w:r>
-        <w:t xml:space="preserve">highlights how to </w:t>
-      </w:r>
-      <w:commentRangeStart w:id="3"/>
-      <w:r>
-        <w:t xml:space="preserve">create, use, and delete </w:t>
-      </w:r>
-      <w:commentRangeEnd w:id="3"/>
+      <w:r>
+        <w:rPr>
+          <w:rStyle w:val="Hyperlink"/>
+        </w:rPr>
+        <w:t>.</w:t>
+      </w:r>
+    </w:p>
+    <w:p>
+      <w:pPr>
+        <w:pStyle w:val="Heading2"/>
+        <w:spacing w:line="360" w:lineRule="auto"/>
+      </w:pPr>
+      <w:bookmarkStart w:id="3" w:name="_Developers"/>
+      <w:bookmarkStart w:id="4" w:name="_Toc120843671"/>
+      <w:bookmarkEnd w:id="3"/>
+      <w:r>
+        <w:t>Developers</w:t>
+      </w:r>
+      <w:bookmarkEnd w:id="4"/>
+    </w:p>
+    <w:p>
+      <w:pPr>
+        <w:spacing w:line="360" w:lineRule="auto"/>
+      </w:pPr>
+      <w:r>
+        <w:t xml:space="preserve">For those working on </w:t>
+      </w:r>
+      <w:r>
+        <w:t>further development of this</w:t>
+      </w:r>
+      <w:r>
+        <w:t xml:space="preserve"> HLA, please refer to the README.txt file provided in the working documents, hosted on the TRIUMF Git Repository</w:t>
+      </w:r>
+      <w:r>
+        <w:t xml:space="preserve"> (</w:t>
+      </w:r>
+      <w:commentRangeStart w:id="5"/>
+      <w:r>
+        <w:t>LINK HERE</w:t>
+      </w:r>
+      <w:commentRangeEnd w:id="5"/>
       <w:r>
         <w:rPr>
           <w:rStyle w:val="CommentReference"/>
         </w:rPr>
-        <w:commentReference w:id="3"/>
-      </w:r>
-      <w:r>
-        <w:t>existing dashboards</w:t>
+        <w:commentReference w:id="5"/>
+      </w:r>
+      <w:r>
+        <w:t>)</w:t>
       </w:r>
       <w:r>
         <w:t>.</w:t>
       </w:r>
-      <w:r>
-        <w:t xml:space="preserve"> </w:t>
-      </w:r>
-    </w:p>
-    <w:p>
-      <w:pPr>
-        <w:pStyle w:val="Heading2"/>
-        <w:spacing w:line="360" w:lineRule="auto"/>
-      </w:pPr>
-      <w:bookmarkStart w:id="4" w:name="_Developers"/>
-      <w:bookmarkStart w:id="5" w:name="_Toc120265516"/>
-      <w:bookmarkEnd w:id="4"/>
-      <w:r>
-        <w:t>Developers</w:t>
-      </w:r>
-      <w:bookmarkEnd w:id="5"/>
-    </w:p>
-    <w:p>
-      <w:pPr>
-        <w:spacing w:line="360" w:lineRule="auto"/>
-      </w:pPr>
-      <w:r>
-        <w:t xml:space="preserve">For those working on </w:t>
-      </w:r>
-      <w:r>
-        <w:t>further development of this</w:t>
-      </w:r>
-      <w:r>
-        <w:t xml:space="preserve"> HLA, please refer to the README.txt file provided in the working documents, hosted on the TRIUMF Git Repository</w:t>
-      </w:r>
-      <w:r>
-        <w:t xml:space="preserve"> (LINK HERE)</w:t>
-      </w:r>
-      <w:r>
-        <w:t>.</w:t>
-      </w:r>
     </w:p>
     <w:p>
       <w:pPr>
         <w:pStyle w:val="Heading1"/>
+        <w:spacing w:line="360" w:lineRule="auto"/>
       </w:pPr>
       <w:bookmarkStart w:id="6" w:name="_Ref117602707"/>
-      <w:bookmarkStart w:id="7" w:name="_Toc120265517"/>
+      <w:bookmarkStart w:id="7" w:name="_Toc120843672"/>
       <w:r>
         <w:t>Pages</w:t>
       </w:r>
@@ -2263,7 +1861,7 @@
         <w:spacing w:line="360" w:lineRule="auto"/>
       </w:pPr>
       <w:bookmarkStart w:id="8" w:name="_Home_Page"/>
-      <w:bookmarkStart w:id="9" w:name="_Toc120265518"/>
+      <w:bookmarkStart w:id="9" w:name="_Toc120843673"/>
       <w:bookmarkEnd w:id="8"/>
       <w:r>
         <w:t>Home Page</w:t>
@@ -2275,34 +1873,30 @@
         <w:spacing w:line="360" w:lineRule="auto"/>
       </w:pPr>
       <w:r>
-        <w:t xml:space="preserve">The </w:t>
-      </w:r>
-      <w:r>
-        <w:t>H</w:t>
-      </w:r>
-      <w:r>
-        <w:t>ome</w:t>
+        <w:t>Th</w:t>
+      </w:r>
+      <w:r>
+        <w:t xml:space="preserve">is </w:t>
+      </w:r>
+      <w:r>
+        <w:t xml:space="preserve">is </w:t>
+      </w:r>
+      <w:r>
+        <w:t>the landing page for</w:t>
+      </w:r>
+      <w:r>
+        <w:t xml:space="preserve"> users who have not yet logged in to the HLA.</w:t>
       </w:r>
       <w:r>
         <w:t xml:space="preserve"> </w:t>
       </w:r>
-      <w:r>
-        <w:t>P</w:t>
-      </w:r>
-      <w:r>
-        <w:t>age</w:t>
-      </w:r>
-      <w:r>
-        <w:t xml:space="preserve"> is </w:t>
-      </w:r>
-      <w:r>
-        <w:t>the landing page for</w:t>
-      </w:r>
-      <w:r>
-        <w:t xml:space="preserve"> users who have not yet logged in to the HLA.</w:t>
-      </w:r>
-      <w:r>
-        <w:t xml:space="preserve"> The home page can be seen in Figure 1 below.</w:t>
+    </w:p>
+    <w:p>
+      <w:pPr>
+        <w:spacing w:line="360" w:lineRule="auto"/>
+      </w:pPr>
+      <w:r>
+        <w:t>The home page can be seen in Figure 1.</w:t>
       </w:r>
     </w:p>
     <w:p>
@@ -2312,11 +1906,13 @@
         <w:jc w:val="center"/>
       </w:pPr>
       <w:r>
-        <w:lastRenderedPageBreak/>
+        <w:rPr>
+          <w:noProof/>
+        </w:rPr>
         <w:drawing>
-          <wp:inline distT="0" distB="0" distL="0" distR="0" wp14:anchorId="73013E37" wp14:editId="002E0019">
-            <wp:extent cx="4238625" cy="2445813"/>
-            <wp:effectExtent l="0" t="0" r="0" b="0"/>
+          <wp:inline distT="0" distB="0" distL="0" distR="0" wp14:anchorId="73013E37" wp14:editId="52BA02F0">
+            <wp:extent cx="3695700" cy="2132529"/>
+            <wp:effectExtent l="0" t="0" r="0" b="1270"/>
             <wp:docPr id="1" name="Picture 1" descr="Graphical user interface, application, website&#10;&#10;Description automatically generated"/>
             <wp:cNvGraphicFramePr>
               <a:graphicFrameLocks xmlns:a="http://schemas.openxmlformats.org/drawingml/2006/main" noChangeAspect="1"/>
@@ -2337,7 +1933,7 @@
                   <pic:spPr>
                     <a:xfrm>
                       <a:off x="0" y="0"/>
-                      <a:ext cx="4248259" cy="2451372"/>
+                      <a:ext cx="3713808" cy="2142978"/>
                     </a:xfrm>
                     <a:prstGeom prst="rect">
                       <a:avLst/>
@@ -2378,7 +1974,13 @@
         <w:fldChar w:fldCharType="end"/>
       </w:r>
       <w:r>
-        <w:t xml:space="preserve"> Desktop View of Homepage</w:t>
+        <w:t xml:space="preserve"> Home</w:t>
+      </w:r>
+      <w:r>
+        <w:t xml:space="preserve"> P</w:t>
+      </w:r>
+      <w:r>
+        <w:t>age</w:t>
       </w:r>
     </w:p>
     <w:p>
@@ -2399,13 +2001,14 @@
         <w:spacing w:line="360" w:lineRule="auto"/>
       </w:pPr>
       <w:r>
+        <w:lastRenderedPageBreak/>
         <w:t xml:space="preserve">The TRIUMF logo at the top left </w:t>
       </w:r>
       <w:r>
         <w:t xml:space="preserve">of the page </w:t>
       </w:r>
       <w:r>
-        <w:t xml:space="preserve">is a live link to </w:t>
+        <w:t xml:space="preserve">is a link to </w:t>
       </w:r>
       <w:hyperlink r:id="rId14" w:history="1">
         <w:r>
@@ -2415,18 +2018,6 @@
           <w:t>https://www.triumf.ca/</w:t>
         </w:r>
       </w:hyperlink>
-      <w:r>
-        <w:t xml:space="preserve"> </w:t>
-      </w:r>
-      <w:r>
-        <w:t xml:space="preserve">and can be clicked to navigate to the TRIUMF </w:t>
-      </w:r>
-      <w:r>
-        <w:t>website</w:t>
-      </w:r>
-      <w:r>
-        <w:t>.</w:t>
-      </w:r>
     </w:p>
     <w:p>
       <w:pPr>
@@ -2455,23 +2046,122 @@
         </w:numPr>
         <w:spacing w:line="360" w:lineRule="auto"/>
       </w:pPr>
-      <w:r>
-        <w:rPr>
-          <w:rFonts w:ascii="Courier New" w:hAnsi="Courier New" w:cs="Courier New"/>
-        </w:rPr>
+      <w:hyperlink w:anchor="_Authors" w:history="1">
+        <w:r>
+          <w:rPr>
+            <w:rStyle w:val="Hyperlink"/>
+            <w:rFonts w:cstheme="minorHAnsi"/>
+          </w:rPr>
+          <w:t>Authors</w:t>
+        </w:r>
+      </w:hyperlink>
+      <w:r>
+        <w:rPr>
+          <w:rFonts w:cstheme="minorHAnsi"/>
+        </w:rPr>
+        <w:t xml:space="preserve"> </w:t>
+      </w:r>
+      <w:bookmarkStart w:id="10" w:name="_Authors"/>
+      <w:bookmarkEnd w:id="10"/>
+    </w:p>
+    <w:p>
+      <w:pPr>
+        <w:pStyle w:val="Heading2"/>
+        <w:spacing w:line="360" w:lineRule="auto"/>
+      </w:pPr>
+      <w:bookmarkStart w:id="11" w:name="_Toc120843674"/>
+      <w:r>
         <w:t>Authors</w:t>
       </w:r>
-      <w:r>
-        <w:t xml:space="preserve"> </w:t>
-      </w:r>
-      <w:r>
-        <w:t xml:space="preserve">directs the user to a page crediting </w:t>
-      </w:r>
-      <w:r>
-        <w:t xml:space="preserve">the creators of the TRIUMF </w:t>
-      </w:r>
-      <w:r>
-        <w:t>PV HLA.</w:t>
+      <w:bookmarkEnd w:id="11"/>
+    </w:p>
+    <w:p>
+      <w:pPr>
+        <w:spacing w:line="360" w:lineRule="auto"/>
+      </w:pPr>
+      <w:r>
+        <w:t xml:space="preserve">A </w:t>
+      </w:r>
+      <w:r>
+        <w:t>page crediting the creators of the TRIUMF PV HLA</w:t>
+      </w:r>
+      <w:r>
+        <w:t>.</w:t>
+      </w:r>
+    </w:p>
+    <w:p>
+      <w:pPr>
+        <w:keepNext/>
+        <w:spacing w:line="360" w:lineRule="auto"/>
+        <w:jc w:val="center"/>
+      </w:pPr>
+      <w:r>
+        <w:drawing>
+          <wp:inline distT="0" distB="0" distL="0" distR="0" wp14:anchorId="22684770" wp14:editId="5491B9F4">
+            <wp:extent cx="4076700" cy="2555777"/>
+            <wp:effectExtent l="0" t="0" r="0" b="0"/>
+            <wp:docPr id="2" name="Picture 2" descr="Graphical user interface, application&#10;&#10;Description automatically generated"/>
+            <wp:cNvGraphicFramePr>
+              <a:graphicFrameLocks xmlns:a="http://schemas.openxmlformats.org/drawingml/2006/main" noChangeAspect="1"/>
+            </wp:cNvGraphicFramePr>
+            <a:graphic xmlns:a="http://schemas.openxmlformats.org/drawingml/2006/main">
+              <a:graphicData uri="http://schemas.openxmlformats.org/drawingml/2006/picture">
+                <pic:pic xmlns:pic="http://schemas.openxmlformats.org/drawingml/2006/picture">
+                  <pic:nvPicPr>
+                    <pic:cNvPr id="2" name="Picture 2" descr="Graphical user interface, application&#10;&#10;Description automatically generated"/>
+                    <pic:cNvPicPr/>
+                  </pic:nvPicPr>
+                  <pic:blipFill>
+                    <a:blip r:embed="rId15"/>
+                    <a:stretch>
+                      <a:fillRect/>
+                    </a:stretch>
+                  </pic:blipFill>
+                  <pic:spPr>
+                    <a:xfrm>
+                      <a:off x="0" y="0"/>
+                      <a:ext cx="4082292" cy="2559283"/>
+                    </a:xfrm>
+                    <a:prstGeom prst="rect">
+                      <a:avLst/>
+                    </a:prstGeom>
+                  </pic:spPr>
+                </pic:pic>
+              </a:graphicData>
+            </a:graphic>
+          </wp:inline>
+        </w:drawing>
+      </w:r>
+    </w:p>
+    <w:p>
+      <w:pPr>
+        <w:pStyle w:val="Caption"/>
+        <w:spacing w:line="360" w:lineRule="auto"/>
+        <w:jc w:val="center"/>
+      </w:pPr>
+      <w:r>
+        <w:t xml:space="preserve">Figure </w:t>
+      </w:r>
+      <w:r>
+        <w:fldChar w:fldCharType="begin"/>
+      </w:r>
+      <w:r>
+        <w:instrText xml:space="preserve"> SEQ Figure \* ARABIC </w:instrText>
+      </w:r>
+      <w:r>
+        <w:fldChar w:fldCharType="separate"/>
+      </w:r>
+      <w:r>
+        <w:rPr>
+          <w:noProof/>
+        </w:rPr>
+        <w:t>2</w:t>
+      </w:r>
+      <w:r>
+        <w:fldChar w:fldCharType="end"/>
+      </w:r>
+      <w:r>
+        <w:t xml:space="preserve"> Author page</w:t>
       </w:r>
     </w:p>
     <w:p>
@@ -2479,32 +2169,16 @@
         <w:pStyle w:val="Heading2"/>
         <w:spacing w:line="360" w:lineRule="auto"/>
       </w:pPr>
-      <w:bookmarkStart w:id="10" w:name="_Toc120265519"/>
-      <w:r>
-        <w:t>Authors</w:t>
-      </w:r>
-      <w:bookmarkEnd w:id="10"/>
-    </w:p>
-    <w:p>
-      <w:pPr>
-        <w:spacing w:line="360" w:lineRule="auto"/>
-      </w:pPr>
-      <w:r>
-        <w:t>INSERT SCREENSHOT HERE</w:t>
-      </w:r>
-    </w:p>
-    <w:p>
-      <w:pPr>
-        <w:pStyle w:val="Heading2"/>
-        <w:spacing w:line="360" w:lineRule="auto"/>
-      </w:pPr>
-      <w:bookmarkStart w:id="11" w:name="_Logging_In_1"/>
-      <w:bookmarkStart w:id="12" w:name="_Toc120265520"/>
-      <w:bookmarkEnd w:id="11"/>
-      <w:r>
-        <w:t>Logging In</w:t>
-      </w:r>
+      <w:bookmarkStart w:id="12" w:name="_Logging_In_1"/>
+      <w:bookmarkStart w:id="13" w:name="_Toc120843675"/>
       <w:bookmarkEnd w:id="12"/>
+      <w:r>
+        <w:t>Log</w:t>
+      </w:r>
+      <w:r>
+        <w:t>in</w:t>
+      </w:r>
+      <w:bookmarkEnd w:id="13"/>
     </w:p>
     <w:p>
       <w:pPr>
@@ -2512,17 +2186,20 @@
       </w:pPr>
       <w:r>
         <w:t xml:space="preserve">The password text box accepts the </w:t>
+      </w:r>
+      <w:r>
+        <w:t xml:space="preserve">current </w:t>
       </w:r>
       <w:hyperlink w:anchor="_Password" w:history="1">
         <w:r>
           <w:rPr>
             <w:rStyle w:val="Hyperlink"/>
           </w:rPr>
-          <w:t>current password</w:t>
+          <w:t>password</w:t>
         </w:r>
       </w:hyperlink>
       <w:r>
-        <w:t xml:space="preserve"> to login to use the app. </w:t>
+        <w:t xml:space="preserve"> to login to the app. </w:t>
       </w:r>
     </w:p>
     <w:p>
@@ -2592,12 +2269,21 @@
           <w:rPr>
             <w:rStyle w:val="Hyperlink"/>
           </w:rPr>
-          <w:t>Dashboard Selection Page</w:t>
+          <w:t>Dashboard Selection P</w:t>
+        </w:r>
+        <w:r>
+          <w:rPr>
+            <w:rStyle w:val="Hyperlink"/>
+          </w:rPr>
+          <w:t>a</w:t>
+        </w:r>
+        <w:r>
+          <w:rPr>
+            <w:rStyle w:val="Hyperlink"/>
+          </w:rPr>
+          <w:t>ge</w:t>
         </w:r>
       </w:hyperlink>
-      <w:r>
-        <w:t>.</w:t>
-      </w:r>
     </w:p>
     <w:p>
       <w:pPr>
@@ -2619,99 +2305,45 @@
           <w:t>Error Page</w:t>
         </w:r>
       </w:hyperlink>
-      <w:r>
-        <w:t>.</w:t>
-      </w:r>
-    </w:p>
-    <w:p>
-      <w:pPr>
-        <w:pStyle w:val="Heading3"/>
-        <w:spacing w:line="360" w:lineRule="auto"/>
-      </w:pPr>
-      <w:bookmarkStart w:id="13" w:name="_Password"/>
-      <w:bookmarkStart w:id="14" w:name="_Toc120265521"/>
-      <w:bookmarkEnd w:id="13"/>
-      <w:r>
-        <w:t>Password</w:t>
-      </w:r>
+    </w:p>
+    <w:p>
+      <w:pPr>
+        <w:pStyle w:val="Heading2"/>
+        <w:spacing w:line="360" w:lineRule="auto"/>
+      </w:pPr>
+      <w:bookmarkStart w:id="14" w:name="_Password"/>
+      <w:bookmarkStart w:id="15" w:name="_Error_Page"/>
+      <w:bookmarkStart w:id="16" w:name="_Toc120843676"/>
       <w:bookmarkEnd w:id="14"/>
-    </w:p>
-    <w:p>
-      <w:pPr>
-        <w:spacing w:line="360" w:lineRule="auto"/>
-        <w:rPr>
-          <w:b/>
-          <w:bCs/>
-        </w:rPr>
-      </w:pPr>
-      <w:r>
-        <w:t xml:space="preserve">The </w:t>
-      </w:r>
-      <w:r>
-        <w:rPr>
-          <w:i/>
-          <w:iCs/>
-        </w:rPr>
-        <w:t>current</w:t>
-      </w:r>
-      <w:r>
-        <w:t xml:space="preserve"> password to access the HLA is: </w:t>
-      </w:r>
-      <w:r>
-        <w:rPr>
-          <w:b/>
-          <w:bCs/>
-        </w:rPr>
-        <w:t>Test</w:t>
-      </w:r>
-    </w:p>
-    <w:p>
-      <w:pPr>
-        <w:spacing w:line="360" w:lineRule="auto"/>
-      </w:pPr>
-      <w:r>
-        <w:t>The password should be updated periodically to ensure that cybersecurity best-practices are followed. It is the developers’ recommendation that the password be updated in no greater than 6-month intervals and be shared only with TRIUMF personnel who require access to PV readings.</w:t>
-      </w:r>
-    </w:p>
-    <w:p>
-      <w:pPr>
-        <w:spacing w:line="360" w:lineRule="auto"/>
-      </w:pPr>
-      <w:r>
-        <w:lastRenderedPageBreak/>
-        <w:t xml:space="preserve">The technical guide referenced in </w:t>
-      </w:r>
-      <w:hyperlink w:anchor="_Developers" w:history="1">
+      <w:bookmarkEnd w:id="15"/>
+      <w:r>
+        <w:t>Error Page</w:t>
+      </w:r>
+      <w:bookmarkEnd w:id="16"/>
+    </w:p>
+    <w:p>
+      <w:pPr>
+        <w:spacing w:line="360" w:lineRule="auto"/>
+      </w:pPr>
+      <w:r>
+        <w:t>Th</w:t>
+      </w:r>
+      <w:r>
+        <w:t>e user is directed to this</w:t>
+      </w:r>
+      <w:r>
+        <w:t xml:space="preserve"> page when an incorrect password is entered on the </w:t>
+      </w:r>
+      <w:hyperlink w:anchor="_Home_Page" w:history="1">
         <w:r>
           <w:rPr>
             <w:rStyle w:val="Hyperlink"/>
           </w:rPr>
-          <w:t>Developers</w:t>
+          <w:t>home page</w:t>
         </w:r>
       </w:hyperlink>
       <w:r>
-        <w:t xml:space="preserve"> provides instruction on how to change the password.</w:t>
-      </w:r>
-    </w:p>
-    <w:p>
-      <w:pPr>
-        <w:pStyle w:val="Heading2"/>
-        <w:spacing w:line="360" w:lineRule="auto"/>
-      </w:pPr>
-      <w:bookmarkStart w:id="15" w:name="_Error_Page"/>
-      <w:bookmarkStart w:id="16" w:name="_Toc120265522"/>
-      <w:bookmarkEnd w:id="15"/>
-      <w:r>
-        <w:t>Error Page</w:t>
-      </w:r>
-      <w:bookmarkEnd w:id="16"/>
-    </w:p>
-    <w:p>
-      <w:pPr>
-        <w:spacing w:line="360" w:lineRule="auto"/>
-      </w:pPr>
-      <w:r>
-        <w:t>This page is only visible when an incorrect password is entered on the home page.</w:t>
+        <w:t>.</w:t>
       </w:r>
     </w:p>
     <w:p>
@@ -2722,10 +2354,22 @@
         <w:t xml:space="preserve">This page has </w:t>
       </w:r>
       <w:r>
-        <w:t>a single link back to the homepage</w:t>
-      </w:r>
-      <w:r>
-        <w:t>, as seen in Figure 2 below</w:t>
+        <w:t>a single link back to the home</w:t>
+      </w:r>
+      <w:r>
+        <w:t xml:space="preserve"> </w:t>
+      </w:r>
+      <w:r>
+        <w:t>page</w:t>
+      </w:r>
+      <w:r>
+        <w:t xml:space="preserve">, as seen in Figure </w:t>
+      </w:r>
+      <w:r>
+        <w:t>3</w:t>
+      </w:r>
+      <w:r>
+        <w:t xml:space="preserve"> below</w:t>
       </w:r>
       <w:r>
         <w:t>.</w:t>
@@ -2738,6 +2382,10 @@
         <w:jc w:val="center"/>
       </w:pPr>
       <w:r>
+        <w:rPr>
+          <w:noProof/>
+        </w:rPr>
+        <w:lastRenderedPageBreak/>
         <w:drawing>
           <wp:inline distT="0" distB="0" distL="0" distR="0" wp14:anchorId="0BC48B10" wp14:editId="0272669D">
             <wp:extent cx="2400300" cy="1517837"/>
@@ -2754,7 +2402,7 @@
                     <pic:cNvPicPr/>
                   </pic:nvPicPr>
                   <pic:blipFill rotWithShape="1">
-                    <a:blip r:embed="rId15"/>
+                    <a:blip r:embed="rId16"/>
                     <a:srcRect t="5495"/>
                     <a:stretch/>
                   </pic:blipFill>
@@ -2785,19 +2433,33 @@
     <w:p>
       <w:pPr>
         <w:pStyle w:val="Caption"/>
+        <w:spacing w:line="360" w:lineRule="auto"/>
         <w:jc w:val="center"/>
       </w:pPr>
       <w:r>
         <w:t xml:space="preserve">Figure </w:t>
       </w:r>
-      <w:fldSimple w:instr=" SEQ Figure \* ARABIC ">
-        <w:r>
-          <w:rPr>
-            <w:noProof/>
-          </w:rPr>
-          <w:t>2</w:t>
-        </w:r>
-      </w:fldSimple>
+      <w:r>
+        <w:fldChar w:fldCharType="begin"/>
+      </w:r>
+      <w:r>
+        <w:instrText xml:space="preserve"> SEQ Figure \* ARABIC </w:instrText>
+      </w:r>
+      <w:r>
+        <w:fldChar w:fldCharType="separate"/>
+      </w:r>
+      <w:r>
+        <w:rPr>
+          <w:noProof/>
+        </w:rPr>
+        <w:t>3</w:t>
+      </w:r>
+      <w:r>
+        <w:rPr>
+          <w:noProof/>
+        </w:rPr>
+        <w:fldChar w:fldCharType="end"/>
+      </w:r>
       <w:r>
         <w:t xml:space="preserve"> Error resulting from an incorrect password</w:t>
       </w:r>
@@ -2810,25 +2472,30 @@
       <w:bookmarkStart w:id="17" w:name="_Logging_In"/>
       <w:bookmarkStart w:id="18" w:name="_Login_to_the"/>
       <w:bookmarkStart w:id="19" w:name="_Dashboard_Selection_Page"/>
-      <w:bookmarkStart w:id="20" w:name="_Toc120265523"/>
+      <w:bookmarkStart w:id="20" w:name="_Toc120843677"/>
       <w:bookmarkEnd w:id="17"/>
       <w:bookmarkEnd w:id="18"/>
       <w:bookmarkEnd w:id="19"/>
       <w:r>
         <w:t>Dashboard</w:t>
       </w:r>
+      <w:r>
+        <w:t>s</w:t>
+      </w:r>
       <w:bookmarkEnd w:id="20"/>
-      <w:r>
-        <w:t>s</w:t>
-      </w:r>
     </w:p>
     <w:p>
       <w:pPr>
         <w:pStyle w:val="Heading3"/>
-      </w:pPr>
+        <w:spacing w:line="360" w:lineRule="auto"/>
+      </w:pPr>
+      <w:bookmarkStart w:id="21" w:name="_Dashboard_Selection_Page_1"/>
+      <w:bookmarkStart w:id="22" w:name="_Toc120843678"/>
+      <w:bookmarkEnd w:id="21"/>
       <w:r>
         <w:t>Dashboard Selection Page</w:t>
       </w:r>
+      <w:bookmarkEnd w:id="22"/>
     </w:p>
     <w:p>
       <w:pPr>
@@ -2873,10 +2540,10 @@
         <w:t>choice</w:t>
       </w:r>
       <w:r>
-        <w:t>s</w:t>
-      </w:r>
-      <w:r>
-        <w:t>, as seen in Figure 3</w:t>
+        <w:t xml:space="preserve">s, as seen in Figure </w:t>
+      </w:r>
+      <w:r>
+        <w:t>4</w:t>
       </w:r>
       <w:r>
         <w:t>:</w:t>
@@ -3012,6 +2679,7 @@
           <w:ilvl w:val="1"/>
           <w:numId w:val="1"/>
         </w:numPr>
+        <w:spacing w:line="360" w:lineRule="auto"/>
       </w:pPr>
       <w:r>
         <w:t xml:space="preserve">Clicking </w:t>
@@ -3036,9 +2704,13 @@
     </w:p>
     <w:p>
       <w:pPr>
+        <w:spacing w:line="360" w:lineRule="auto"/>
         <w:jc w:val="center"/>
       </w:pPr>
       <w:r>
+        <w:rPr>
+          <w:noProof/>
+        </w:rPr>
         <w:drawing>
           <wp:inline distT="0" distB="0" distL="0" distR="0" wp14:anchorId="6BFBF540" wp14:editId="378A378F">
             <wp:extent cx="2266950" cy="2120708"/>
@@ -3055,7 +2727,7 @@
                     <pic:cNvPicPr/>
                   </pic:nvPicPr>
                   <pic:blipFill rotWithShape="1">
-                    <a:blip r:embed="rId16"/>
+                    <a:blip r:embed="rId17"/>
                     <a:srcRect r="1577"/>
                     <a:stretch/>
                   </pic:blipFill>
@@ -3090,30 +2762,104 @@
         <w:jc w:val="center"/>
       </w:pPr>
       <w:r>
-        <w:t>Figure 3 Desktop View of Dashboard Selection page</w:t>
-      </w:r>
-    </w:p>
-    <w:p/>
+        <w:t xml:space="preserve">Figure </w:t>
+      </w:r>
+      <w:r>
+        <w:t>4</w:t>
+      </w:r>
+      <w:r>
+        <w:t xml:space="preserve"> Desktop View of Dashboard Selection page</w:t>
+      </w:r>
+    </w:p>
+    <w:p>
+      <w:pPr>
+        <w:spacing w:line="360" w:lineRule="auto"/>
+      </w:pPr>
+    </w:p>
     <w:p>
       <w:pPr>
         <w:pStyle w:val="Heading3"/>
-      </w:pPr>
-      <w:bookmarkStart w:id="21" w:name="_Create_New_Dashboard"/>
-      <w:bookmarkEnd w:id="21"/>
+        <w:spacing w:line="360" w:lineRule="auto"/>
+      </w:pPr>
+      <w:bookmarkStart w:id="23" w:name="_Create_New_Dashboard"/>
+      <w:bookmarkStart w:id="24" w:name="_Toc120843679"/>
+      <w:bookmarkEnd w:id="23"/>
       <w:r>
         <w:t>Create New Dashboard</w:t>
       </w:r>
-    </w:p>
-    <w:p>
-      <w:pPr>
+      <w:bookmarkEnd w:id="24"/>
+    </w:p>
+    <w:p>
+      <w:pPr>
+        <w:spacing w:line="360" w:lineRule="auto"/>
+      </w:pPr>
+      <w:r>
+        <w:t xml:space="preserve">On this page, </w:t>
+      </w:r>
+      <w:r>
+        <w:t>the user can create a new dashboard:</w:t>
+      </w:r>
+    </w:p>
+    <w:p>
+      <w:pPr>
+        <w:pStyle w:val="ListParagraph"/>
+        <w:numPr>
+          <w:ilvl w:val="0"/>
+          <w:numId w:val="4"/>
+        </w:numPr>
+        <w:spacing w:line="360" w:lineRule="auto"/>
+      </w:pPr>
+      <w:r>
+        <w:lastRenderedPageBreak/>
+        <w:t>Enter a name</w:t>
+      </w:r>
+      <w:r>
+        <w:t xml:space="preserve"> into the </w:t>
+      </w:r>
+      <w:r>
+        <w:rPr>
+          <w:rFonts w:ascii="Courier New" w:hAnsi="Courier New" w:cs="Courier New"/>
+        </w:rPr>
+        <w:t>Dashboard Name</w:t>
+      </w:r>
+    </w:p>
+    <w:p>
+      <w:pPr>
+        <w:pStyle w:val="ListParagraph"/>
+        <w:numPr>
+          <w:ilvl w:val="0"/>
+          <w:numId w:val="4"/>
+        </w:numPr>
+        <w:spacing w:line="360" w:lineRule="auto"/>
+      </w:pPr>
+      <w:r>
+        <w:t>Click</w:t>
+      </w:r>
+      <w:r>
+        <w:rPr>
+          <w:rFonts w:asciiTheme="majorHAnsi" w:hAnsiTheme="majorHAnsi" w:cstheme="majorHAnsi"/>
+        </w:rPr>
+        <w:t xml:space="preserve"> </w:t>
+      </w:r>
+      <w:r>
+        <w:rPr>
+          <w:rFonts w:ascii="Courier New" w:hAnsi="Courier New" w:cs="Courier New"/>
+        </w:rPr>
+        <w:t>Create</w:t>
+      </w:r>
+    </w:p>
+    <w:p>
+      <w:pPr>
+        <w:keepNext/>
+        <w:spacing w:line="360" w:lineRule="auto"/>
         <w:jc w:val="center"/>
       </w:pPr>
       <w:r>
         <w:drawing>
-          <wp:inline distT="0" distB="0" distL="0" distR="0" wp14:anchorId="34C97DDC" wp14:editId="01919BAB">
-            <wp:extent cx="3867150" cy="1790210"/>
-            <wp:effectExtent l="0" t="0" r="0" b="635"/>
-            <wp:docPr id="6" name="Picture 6" descr="Graphical user interface, text, application, chat or text message&#10;&#10;Description automatically generated"/>
+          <wp:inline distT="0" distB="0" distL="0" distR="0" wp14:anchorId="30C5E7AD" wp14:editId="2A6367E9">
+            <wp:extent cx="4105275" cy="2551324"/>
+            <wp:effectExtent l="0" t="0" r="0" b="1905"/>
+            <wp:docPr id="7" name="Picture 7" descr="Graphical user interface, text, application&#10;&#10;Description automatically generated"/>
             <wp:cNvGraphicFramePr>
               <a:graphicFrameLocks xmlns:a="http://schemas.openxmlformats.org/drawingml/2006/main" noChangeAspect="1"/>
             </wp:cNvGraphicFramePr>
@@ -3121,58 +2867,7 @@
               <a:graphicData uri="http://schemas.openxmlformats.org/drawingml/2006/picture">
                 <pic:pic xmlns:pic="http://schemas.openxmlformats.org/drawingml/2006/picture">
                   <pic:nvPicPr>
-                    <pic:cNvPr id="6" name="Picture 6" descr="Graphical user interface, text, application, chat or text message&#10;&#10;Description automatically generated"/>
-                    <pic:cNvPicPr/>
-                  </pic:nvPicPr>
-                  <pic:blipFill>
-                    <a:blip r:embed="rId17"/>
-                    <a:stretch>
-                      <a:fillRect/>
-                    </a:stretch>
-                  </pic:blipFill>
-                  <pic:spPr>
-                    <a:xfrm>
-                      <a:off x="0" y="0"/>
-                      <a:ext cx="3872406" cy="1792643"/>
-                    </a:xfrm>
-                    <a:prstGeom prst="rect">
-                      <a:avLst/>
-                    </a:prstGeom>
-                  </pic:spPr>
-                </pic:pic>
-              </a:graphicData>
-            </a:graphic>
-          </wp:inline>
-        </w:drawing>
-      </w:r>
-    </w:p>
-    <w:p>
-      <w:pPr>
-        <w:pStyle w:val="Heading2"/>
-      </w:pPr>
-      <w:bookmarkStart w:id="22" w:name="_Dashboard_View"/>
-      <w:bookmarkStart w:id="23" w:name="_Toc120265526"/>
-      <w:bookmarkEnd w:id="22"/>
-      <w:r>
-        <w:t>Dashboard View</w:t>
-      </w:r>
-      <w:bookmarkEnd w:id="23"/>
-    </w:p>
-    <w:p>
-      <w:r>
-        <w:drawing>
-          <wp:inline distT="0" distB="0" distL="0" distR="0" wp14:anchorId="381DF6CA" wp14:editId="7B18D800">
-            <wp:extent cx="5943600" cy="2871470"/>
-            <wp:effectExtent l="0" t="0" r="0" b="5080"/>
-            <wp:docPr id="4" name="Picture 4" descr="Graphical user interface, text, application, chat or text message&#10;&#10;Description automatically generated"/>
-            <wp:cNvGraphicFramePr>
-              <a:graphicFrameLocks xmlns:a="http://schemas.openxmlformats.org/drawingml/2006/main" noChangeAspect="1"/>
-            </wp:cNvGraphicFramePr>
-            <a:graphic xmlns:a="http://schemas.openxmlformats.org/drawingml/2006/main">
-              <a:graphicData uri="http://schemas.openxmlformats.org/drawingml/2006/picture">
-                <pic:pic xmlns:pic="http://schemas.openxmlformats.org/drawingml/2006/picture">
-                  <pic:nvPicPr>
-                    <pic:cNvPr id="4" name="Picture 4" descr="Graphical user interface, text, application, chat or text message&#10;&#10;Description automatically generated"/>
+                    <pic:cNvPr id="7" name="Picture 7" descr="Graphical user interface, text, application&#10;&#10;Description automatically generated"/>
                     <pic:cNvPicPr/>
                   </pic:nvPicPr>
                   <pic:blipFill>
@@ -3184,7 +2879,7 @@
                   <pic:spPr>
                     <a:xfrm>
                       <a:off x="0" y="0"/>
-                      <a:ext cx="5943600" cy="2871470"/>
+                      <a:ext cx="4117558" cy="2558958"/>
                     </a:xfrm>
                     <a:prstGeom prst="rect">
                       <a:avLst/>
@@ -3197,116 +2892,1251 @@
         </w:drawing>
       </w:r>
     </w:p>
-    <w:p/>
+    <w:p>
+      <w:pPr>
+        <w:pStyle w:val="Caption"/>
+        <w:spacing w:line="360" w:lineRule="auto"/>
+        <w:jc w:val="center"/>
+      </w:pPr>
+      <w:r>
+        <w:t>Figure 5 Dashboard Creation Page</w:t>
+      </w:r>
+    </w:p>
+    <w:p>
+      <w:pPr>
+        <w:spacing w:line="360" w:lineRule="auto"/>
+      </w:pPr>
+      <w:r>
+        <w:t>Note: Attempting to create a dashboard without a valid name will result in an error, as seen in Figure 6.</w:t>
+      </w:r>
+    </w:p>
+    <w:p>
+      <w:pPr>
+        <w:keepNext/>
+        <w:spacing w:line="360" w:lineRule="auto"/>
+        <w:jc w:val="center"/>
+      </w:pPr>
+      <w:r>
+        <w:drawing>
+          <wp:inline distT="0" distB="0" distL="0" distR="0" wp14:anchorId="0FA27AC3" wp14:editId="7DA0D118">
+            <wp:extent cx="4086225" cy="2593987"/>
+            <wp:effectExtent l="0" t="0" r="0" b="0"/>
+            <wp:docPr id="9" name="Picture 9" descr="Graphical user interface, application&#10;&#10;Description automatically generated"/>
+            <wp:cNvGraphicFramePr>
+              <a:graphicFrameLocks xmlns:a="http://schemas.openxmlformats.org/drawingml/2006/main" noChangeAspect="1"/>
+            </wp:cNvGraphicFramePr>
+            <a:graphic xmlns:a="http://schemas.openxmlformats.org/drawingml/2006/main">
+              <a:graphicData uri="http://schemas.openxmlformats.org/drawingml/2006/picture">
+                <pic:pic xmlns:pic="http://schemas.openxmlformats.org/drawingml/2006/picture">
+                  <pic:nvPicPr>
+                    <pic:cNvPr id="9" name="Picture 9" descr="Graphical user interface, application&#10;&#10;Description automatically generated"/>
+                    <pic:cNvPicPr/>
+                  </pic:nvPicPr>
+                  <pic:blipFill>
+                    <a:blip r:embed="rId19"/>
+                    <a:stretch>
+                      <a:fillRect/>
+                    </a:stretch>
+                  </pic:blipFill>
+                  <pic:spPr>
+                    <a:xfrm>
+                      <a:off x="0" y="0"/>
+                      <a:ext cx="4098128" cy="2601543"/>
+                    </a:xfrm>
+                    <a:prstGeom prst="rect">
+                      <a:avLst/>
+                    </a:prstGeom>
+                  </pic:spPr>
+                </pic:pic>
+              </a:graphicData>
+            </a:graphic>
+          </wp:inline>
+        </w:drawing>
+      </w:r>
+    </w:p>
+    <w:p>
+      <w:pPr>
+        <w:pStyle w:val="Caption"/>
+        <w:spacing w:line="360" w:lineRule="auto"/>
+        <w:jc w:val="center"/>
+      </w:pPr>
+      <w:r>
+        <w:t>Figure 6 Attempt to create dashboard with empty name</w:t>
+      </w:r>
+      <w:r>
+        <w:t>space</w:t>
+      </w:r>
+    </w:p>
+    <w:p>
+      <w:pPr>
+        <w:spacing w:line="360" w:lineRule="auto"/>
+      </w:pPr>
+      <w:r>
+        <w:t xml:space="preserve">Clicking the Back button directs back to the </w:t>
+      </w:r>
+      <w:hyperlink w:anchor="_Dashboard_Selection_Page_1" w:history="1">
+        <w:r>
+          <w:rPr>
+            <w:rStyle w:val="Hyperlink"/>
+          </w:rPr>
+          <w:t>Dashboard Selection Page</w:t>
+        </w:r>
+      </w:hyperlink>
+      <w:r>
+        <w:t>.</w:t>
+      </w:r>
+    </w:p>
+    <w:p>
+      <w:pPr>
+        <w:pStyle w:val="Heading3"/>
+        <w:spacing w:line="360" w:lineRule="auto"/>
+      </w:pPr>
+      <w:bookmarkStart w:id="25" w:name="_Dashboard_View"/>
+      <w:bookmarkStart w:id="26" w:name="_Toc120843680"/>
+      <w:bookmarkEnd w:id="25"/>
+      <w:r>
+        <w:t>Dashboard View</w:t>
+      </w:r>
+      <w:bookmarkEnd w:id="26"/>
+    </w:p>
+    <w:p>
+      <w:pPr>
+        <w:spacing w:line="360" w:lineRule="auto"/>
+      </w:pPr>
+      <w:r>
+        <w:t>Process Variables added to the dashboard can be viewed here.</w:t>
+      </w:r>
+    </w:p>
+    <w:p>
+      <w:pPr>
+        <w:spacing w:line="360" w:lineRule="auto"/>
+      </w:pPr>
+      <w:r>
+        <w:lastRenderedPageBreak/>
+        <w:t xml:space="preserve">Click </w:t>
+      </w:r>
+      <w:hyperlink w:anchor="_Editing_Dashboards" w:history="1">
+        <w:r>
+          <w:rPr>
+            <w:rStyle w:val="Hyperlink"/>
+          </w:rPr>
+          <w:t>Edit Dashboard</w:t>
+        </w:r>
+      </w:hyperlink>
+      <w:r>
+        <w:t xml:space="preserve"> to </w:t>
+      </w:r>
+      <w:r>
+        <w:rPr>
+          <w:b/>
+          <w:bCs/>
+        </w:rPr>
+        <w:t>Add and Remove PVs</w:t>
+      </w:r>
+      <w:r>
+        <w:t xml:space="preserve"> to the Dashboard.</w:t>
+      </w:r>
+    </w:p>
+    <w:p>
+      <w:pPr>
+        <w:keepNext/>
+        <w:spacing w:line="360" w:lineRule="auto"/>
+        <w:jc w:val="center"/>
+      </w:pPr>
+      <w:r>
+        <w:drawing>
+          <wp:inline distT="0" distB="0" distL="0" distR="0" wp14:anchorId="0B3E03AA" wp14:editId="0BD10BD3">
+            <wp:extent cx="3619500" cy="2278429"/>
+            <wp:effectExtent l="0" t="0" r="0" b="7620"/>
+            <wp:docPr id="10" name="Picture 10" descr="A screenshot of a computer&#10;&#10;Description automatically generated with medium confidence"/>
+            <wp:cNvGraphicFramePr>
+              <a:graphicFrameLocks xmlns:a="http://schemas.openxmlformats.org/drawingml/2006/main" noChangeAspect="1"/>
+            </wp:cNvGraphicFramePr>
+            <a:graphic xmlns:a="http://schemas.openxmlformats.org/drawingml/2006/main">
+              <a:graphicData uri="http://schemas.openxmlformats.org/drawingml/2006/picture">
+                <pic:pic xmlns:pic="http://schemas.openxmlformats.org/drawingml/2006/picture">
+                  <pic:nvPicPr>
+                    <pic:cNvPr id="10" name="Picture 10" descr="A screenshot of a computer&#10;&#10;Description automatically generated with medium confidence"/>
+                    <pic:cNvPicPr/>
+                  </pic:nvPicPr>
+                  <pic:blipFill>
+                    <a:blip r:embed="rId20"/>
+                    <a:stretch>
+                      <a:fillRect/>
+                    </a:stretch>
+                  </pic:blipFill>
+                  <pic:spPr>
+                    <a:xfrm>
+                      <a:off x="0" y="0"/>
+                      <a:ext cx="3640595" cy="2291708"/>
+                    </a:xfrm>
+                    <a:prstGeom prst="rect">
+                      <a:avLst/>
+                    </a:prstGeom>
+                  </pic:spPr>
+                </pic:pic>
+              </a:graphicData>
+            </a:graphic>
+          </wp:inline>
+        </w:drawing>
+      </w:r>
+    </w:p>
+    <w:p>
+      <w:pPr>
+        <w:pStyle w:val="Caption"/>
+        <w:spacing w:line="360" w:lineRule="auto"/>
+        <w:jc w:val="center"/>
+      </w:pPr>
+      <w:r>
+        <w:t xml:space="preserve">Figure 7 Dashboard </w:t>
+      </w:r>
+      <w:r>
+        <w:t>View</w:t>
+      </w:r>
+    </w:p>
+    <w:p>
+      <w:pPr>
+        <w:spacing w:line="360" w:lineRule="auto"/>
+      </w:pPr>
+      <w:r>
+        <w:t xml:space="preserve">The Change Dashboard button leads to the </w:t>
+      </w:r>
+      <w:hyperlink w:anchor="_Dashboard_Selection_Page_1" w:history="1">
+        <w:r>
+          <w:rPr>
+            <w:rStyle w:val="Hyperlink"/>
+          </w:rPr>
+          <w:t>Dashboard Selectio</w:t>
+        </w:r>
+        <w:r>
+          <w:rPr>
+            <w:rStyle w:val="Hyperlink"/>
+          </w:rPr>
+          <w:t>n</w:t>
+        </w:r>
+        <w:r>
+          <w:rPr>
+            <w:rStyle w:val="Hyperlink"/>
+          </w:rPr>
+          <w:t xml:space="preserve"> Page</w:t>
+        </w:r>
+      </w:hyperlink>
+      <w:r>
+        <w:t>.</w:t>
+      </w:r>
+    </w:p>
+    <w:p>
+      <w:pPr>
+        <w:spacing w:line="360" w:lineRule="auto"/>
+      </w:pPr>
+      <w:r>
+        <w:t xml:space="preserve">The Logout button returns the user to the </w:t>
+      </w:r>
+      <w:hyperlink w:anchor="_Home_Page" w:history="1">
+        <w:r>
+          <w:rPr>
+            <w:rStyle w:val="Hyperlink"/>
+          </w:rPr>
+          <w:t>Home Page</w:t>
+        </w:r>
+      </w:hyperlink>
+      <w:r>
+        <w:t>.</w:t>
+      </w:r>
+    </w:p>
+    <w:p>
+      <w:pPr>
+        <w:spacing w:line="360" w:lineRule="auto"/>
+      </w:pPr>
+      <w:r>
+        <w:t xml:space="preserve">The last updated time is displayed on a banner at the top of the page. This page is refreshed according to the </w:t>
+      </w:r>
+      <w:hyperlink w:anchor="_Refresh_Rate" w:history="1">
+        <w:r>
+          <w:rPr>
+            <w:rStyle w:val="Hyperlink"/>
+          </w:rPr>
+          <w:t>Refresh Rate</w:t>
+        </w:r>
+      </w:hyperlink>
+      <w:r>
+        <w:t xml:space="preserve"> rules, as defined by the developer.</w:t>
+      </w:r>
+    </w:p>
+    <w:p>
+      <w:pPr>
+        <w:pStyle w:val="Heading3"/>
+        <w:spacing w:line="360" w:lineRule="auto"/>
+      </w:pPr>
+      <w:bookmarkStart w:id="27" w:name="_Editing_Dashboards"/>
+      <w:bookmarkStart w:id="28" w:name="_Toc120843681"/>
+      <w:bookmarkEnd w:id="27"/>
+      <w:r>
+        <w:t>Edit</w:t>
+      </w:r>
+      <w:r>
+        <w:t xml:space="preserve"> Dashboard</w:t>
+      </w:r>
+      <w:bookmarkEnd w:id="28"/>
+    </w:p>
+    <w:p>
+      <w:pPr>
+        <w:spacing w:line="360" w:lineRule="auto"/>
+      </w:pPr>
+      <w:r>
+        <w:t>This page allows the user to customize their Dashboard by adding or removing PVs.</w:t>
+      </w:r>
+    </w:p>
+    <w:p>
+      <w:pPr>
+        <w:spacing w:line="360" w:lineRule="auto"/>
+      </w:pPr>
+      <w:r>
+        <w:t xml:space="preserve">To </w:t>
+      </w:r>
+      <w:r>
+        <w:rPr>
+          <w:b/>
+          <w:bCs/>
+        </w:rPr>
+        <w:t>add</w:t>
+      </w:r>
+      <w:r>
+        <w:t xml:space="preserve"> PVs:</w:t>
+      </w:r>
+    </w:p>
+    <w:p>
+      <w:pPr>
+        <w:pStyle w:val="ListParagraph"/>
+        <w:numPr>
+          <w:ilvl w:val="0"/>
+          <w:numId w:val="5"/>
+        </w:numPr>
+        <w:spacing w:line="360" w:lineRule="auto"/>
+      </w:pPr>
+      <w:r>
+        <w:t>Enter</w:t>
+      </w:r>
+      <w:r>
+        <w:t xml:space="preserve"> the PV address into the </w:t>
+      </w:r>
+      <w:r>
+        <w:rPr>
+          <w:rFonts w:ascii="Courier New" w:hAnsi="Courier New" w:cs="Courier New"/>
+        </w:rPr>
+        <w:t>Add New PV</w:t>
+      </w:r>
+      <w:r>
+        <w:t xml:space="preserve"> textbox</w:t>
+      </w:r>
+    </w:p>
+    <w:p>
+      <w:pPr>
+        <w:pStyle w:val="ListParagraph"/>
+        <w:numPr>
+          <w:ilvl w:val="0"/>
+          <w:numId w:val="5"/>
+        </w:numPr>
+        <w:spacing w:line="360" w:lineRule="auto"/>
+      </w:pPr>
+      <w:r>
+        <w:t xml:space="preserve">Click </w:t>
+      </w:r>
+      <w:r>
+        <w:rPr>
+          <w:rFonts w:ascii="Courier New" w:hAnsi="Courier New" w:cs="Courier New"/>
+        </w:rPr>
+        <w:t>Add PV</w:t>
+      </w:r>
+    </w:p>
+    <w:p>
+      <w:pPr>
+        <w:keepNext/>
+        <w:spacing w:line="360" w:lineRule="auto"/>
+        <w:jc w:val="center"/>
+      </w:pPr>
+      <w:r>
+        <w:lastRenderedPageBreak/>
+        <w:drawing>
+          <wp:inline distT="0" distB="0" distL="0" distR="0" wp14:anchorId="4CA4B81D" wp14:editId="1AF3BF54">
+            <wp:extent cx="3581400" cy="2502771"/>
+            <wp:effectExtent l="0" t="0" r="0" b="0"/>
+            <wp:docPr id="11" name="Picture 11" descr="A screenshot of a computer&#10;&#10;Description automatically generated with medium confidence"/>
+            <wp:cNvGraphicFramePr>
+              <a:graphicFrameLocks xmlns:a="http://schemas.openxmlformats.org/drawingml/2006/main" noChangeAspect="1"/>
+            </wp:cNvGraphicFramePr>
+            <a:graphic xmlns:a="http://schemas.openxmlformats.org/drawingml/2006/main">
+              <a:graphicData uri="http://schemas.openxmlformats.org/drawingml/2006/picture">
+                <pic:pic xmlns:pic="http://schemas.openxmlformats.org/drawingml/2006/picture">
+                  <pic:nvPicPr>
+                    <pic:cNvPr id="11" name="Picture 11" descr="A screenshot of a computer&#10;&#10;Description automatically generated with medium confidence"/>
+                    <pic:cNvPicPr/>
+                  </pic:nvPicPr>
+                  <pic:blipFill>
+                    <a:blip r:embed="rId21"/>
+                    <a:stretch>
+                      <a:fillRect/>
+                    </a:stretch>
+                  </pic:blipFill>
+                  <pic:spPr>
+                    <a:xfrm>
+                      <a:off x="0" y="0"/>
+                      <a:ext cx="3598590" cy="2514784"/>
+                    </a:xfrm>
+                    <a:prstGeom prst="rect">
+                      <a:avLst/>
+                    </a:prstGeom>
+                  </pic:spPr>
+                </pic:pic>
+              </a:graphicData>
+            </a:graphic>
+          </wp:inline>
+        </w:drawing>
+      </w:r>
+    </w:p>
+    <w:p>
+      <w:pPr>
+        <w:pStyle w:val="Caption"/>
+        <w:spacing w:line="360" w:lineRule="auto"/>
+        <w:jc w:val="center"/>
+      </w:pPr>
+      <w:r>
+        <w:t>Figure 8 Edit Dashboard page</w:t>
+      </w:r>
+    </w:p>
+    <w:p>
+      <w:pPr>
+        <w:spacing w:line="360" w:lineRule="auto"/>
+      </w:pPr>
+      <w:r>
+        <w:t xml:space="preserve">To </w:t>
+      </w:r>
+      <w:r>
+        <w:rPr>
+          <w:b/>
+          <w:bCs/>
+        </w:rPr>
+        <w:t>remove</w:t>
+      </w:r>
+      <w:r>
+        <w:t xml:space="preserve"> PVs:</w:t>
+      </w:r>
+    </w:p>
+    <w:p>
+      <w:pPr>
+        <w:pStyle w:val="ListParagraph"/>
+        <w:numPr>
+          <w:ilvl w:val="0"/>
+          <w:numId w:val="7"/>
+        </w:numPr>
+        <w:spacing w:line="360" w:lineRule="auto"/>
+      </w:pPr>
+      <w:r>
+        <w:t xml:space="preserve">Click </w:t>
+      </w:r>
+      <w:r>
+        <w:rPr>
+          <w:rFonts w:ascii="Courier New" w:hAnsi="Courier New" w:cs="Courier New"/>
+        </w:rPr>
+        <w:t>Remove</w:t>
+      </w:r>
+    </w:p>
+    <w:p>
+      <w:pPr>
+        <w:pStyle w:val="ListParagraph"/>
+        <w:numPr>
+          <w:ilvl w:val="0"/>
+          <w:numId w:val="7"/>
+        </w:numPr>
+        <w:spacing w:line="360" w:lineRule="auto"/>
+      </w:pPr>
+      <w:r>
+        <w:t xml:space="preserve">A notification box will appear, click </w:t>
+      </w:r>
+      <w:r>
+        <w:rPr>
+          <w:rFonts w:ascii="Courier New" w:hAnsi="Courier New" w:cs="Courier New"/>
+        </w:rPr>
+        <w:t>OK</w:t>
+      </w:r>
+      <w:r>
+        <w:t xml:space="preserve"> to remove the PV</w:t>
+      </w:r>
+    </w:p>
+    <w:p>
+      <w:pPr>
+        <w:keepNext/>
+        <w:spacing w:line="360" w:lineRule="auto"/>
+        <w:jc w:val="center"/>
+      </w:pPr>
+      <w:r>
+        <w:drawing>
+          <wp:inline distT="0" distB="0" distL="0" distR="0" wp14:anchorId="582F2F93" wp14:editId="2F769589">
+            <wp:extent cx="2628900" cy="861519"/>
+            <wp:effectExtent l="0" t="0" r="0" b="0"/>
+            <wp:docPr id="13" name="Picture 13" descr="Graphical user interface, text, application&#10;&#10;Description automatically generated"/>
+            <wp:cNvGraphicFramePr>
+              <a:graphicFrameLocks xmlns:a="http://schemas.openxmlformats.org/drawingml/2006/main" noChangeAspect="1"/>
+            </wp:cNvGraphicFramePr>
+            <a:graphic xmlns:a="http://schemas.openxmlformats.org/drawingml/2006/main">
+              <a:graphicData uri="http://schemas.openxmlformats.org/drawingml/2006/picture">
+                <pic:pic xmlns:pic="http://schemas.openxmlformats.org/drawingml/2006/picture">
+                  <pic:nvPicPr>
+                    <pic:cNvPr id="13" name="Picture 13" descr="Graphical user interface, text, application&#10;&#10;Description automatically generated"/>
+                    <pic:cNvPicPr/>
+                  </pic:nvPicPr>
+                  <pic:blipFill>
+                    <a:blip r:embed="rId22"/>
+                    <a:stretch>
+                      <a:fillRect/>
+                    </a:stretch>
+                  </pic:blipFill>
+                  <pic:spPr>
+                    <a:xfrm>
+                      <a:off x="0" y="0"/>
+                      <a:ext cx="2656763" cy="870650"/>
+                    </a:xfrm>
+                    <a:prstGeom prst="rect">
+                      <a:avLst/>
+                    </a:prstGeom>
+                  </pic:spPr>
+                </pic:pic>
+              </a:graphicData>
+            </a:graphic>
+          </wp:inline>
+        </w:drawing>
+      </w:r>
+    </w:p>
+    <w:p>
+      <w:pPr>
+        <w:pStyle w:val="Caption"/>
+        <w:spacing w:line="360" w:lineRule="auto"/>
+        <w:jc w:val="center"/>
+      </w:pPr>
+      <w:r>
+        <w:t>Figure 9 PV deletion confirmation notification</w:t>
+      </w:r>
+    </w:p>
+    <w:p>
+      <w:pPr>
+        <w:spacing w:line="360" w:lineRule="auto"/>
+      </w:pPr>
+      <w:r>
+        <w:t xml:space="preserve">The Menu dropdown button at the </w:t>
+      </w:r>
+      <w:r>
+        <w:rPr>
+          <w:i/>
+          <w:iCs/>
+        </w:rPr>
+        <w:t>top right</w:t>
+      </w:r>
+      <w:r>
+        <w:t xml:space="preserve"> brings down additional options, as seen in Figure</w:t>
+      </w:r>
+      <w:r>
+        <w:t xml:space="preserve"> 10.</w:t>
+      </w:r>
+    </w:p>
+    <w:p>
+      <w:pPr>
+        <w:keepNext/>
+        <w:spacing w:line="360" w:lineRule="auto"/>
+        <w:jc w:val="center"/>
+      </w:pPr>
+      <w:r>
+        <w:lastRenderedPageBreak/>
+        <w:drawing>
+          <wp:inline distT="0" distB="0" distL="0" distR="0" wp14:anchorId="53EF8020" wp14:editId="17D12005">
+            <wp:extent cx="4181475" cy="2243969"/>
+            <wp:effectExtent l="0" t="0" r="0" b="4445"/>
+            <wp:docPr id="14" name="Picture 14" descr="Text&#10;&#10;Description automatically generated"/>
+            <wp:cNvGraphicFramePr>
+              <a:graphicFrameLocks xmlns:a="http://schemas.openxmlformats.org/drawingml/2006/main" noChangeAspect="1"/>
+            </wp:cNvGraphicFramePr>
+            <a:graphic xmlns:a="http://schemas.openxmlformats.org/drawingml/2006/main">
+              <a:graphicData uri="http://schemas.openxmlformats.org/drawingml/2006/picture">
+                <pic:pic xmlns:pic="http://schemas.openxmlformats.org/drawingml/2006/picture">
+                  <pic:nvPicPr>
+                    <pic:cNvPr id="14" name="Picture 14" descr="Text&#10;&#10;Description automatically generated"/>
+                    <pic:cNvPicPr/>
+                  </pic:nvPicPr>
+                  <pic:blipFill>
+                    <a:blip r:embed="rId23"/>
+                    <a:stretch>
+                      <a:fillRect/>
+                    </a:stretch>
+                  </pic:blipFill>
+                  <pic:spPr>
+                    <a:xfrm>
+                      <a:off x="0" y="0"/>
+                      <a:ext cx="4202037" cy="2255004"/>
+                    </a:xfrm>
+                    <a:prstGeom prst="rect">
+                      <a:avLst/>
+                    </a:prstGeom>
+                  </pic:spPr>
+                </pic:pic>
+              </a:graphicData>
+            </a:graphic>
+          </wp:inline>
+        </w:drawing>
+      </w:r>
+    </w:p>
+    <w:p>
+      <w:pPr>
+        <w:pStyle w:val="Caption"/>
+        <w:spacing w:line="360" w:lineRule="auto"/>
+        <w:jc w:val="center"/>
+      </w:pPr>
+      <w:r>
+        <w:t>Figure 10 Dashboard Menu</w:t>
+      </w:r>
+    </w:p>
+    <w:p>
+      <w:pPr>
+        <w:spacing w:line="360" w:lineRule="auto"/>
+      </w:pPr>
+      <w:r>
+        <w:t>The Menu items are as follows:</w:t>
+      </w:r>
+    </w:p>
+    <w:p>
+      <w:pPr>
+        <w:pStyle w:val="ListParagraph"/>
+        <w:numPr>
+          <w:ilvl w:val="0"/>
+          <w:numId w:val="8"/>
+        </w:numPr>
+        <w:spacing w:line="360" w:lineRule="auto"/>
+        <w:rPr>
+          <w:rFonts w:ascii="Courier New" w:hAnsi="Courier New" w:cs="Courier New"/>
+        </w:rPr>
+      </w:pPr>
+      <w:r>
+        <w:rPr>
+          <w:rFonts w:ascii="Courier New" w:hAnsi="Courier New" w:cs="Courier New"/>
+        </w:rPr>
+        <w:t>Show All PVs</w:t>
+      </w:r>
+    </w:p>
+    <w:p>
+      <w:pPr>
+        <w:pStyle w:val="ListParagraph"/>
+        <w:numPr>
+          <w:ilvl w:val="0"/>
+          <w:numId w:val="9"/>
+        </w:numPr>
+        <w:spacing w:line="360" w:lineRule="auto"/>
+      </w:pPr>
+      <w:r>
+        <w:t xml:space="preserve">Link to </w:t>
+      </w:r>
+      <w:hyperlink r:id="rId24" w:history="1">
+        <w:r>
+          <w:rPr>
+            <w:rStyle w:val="Hyperlink"/>
+          </w:rPr>
+          <w:t>https://beta.hla.triumf.ca/jaya-isac/all</w:t>
+        </w:r>
+      </w:hyperlink>
+      <w:r>
+        <w:t xml:space="preserve"> </w:t>
+      </w:r>
+    </w:p>
+    <w:p>
+      <w:pPr>
+        <w:pStyle w:val="ListParagraph"/>
+        <w:numPr>
+          <w:ilvl w:val="0"/>
+          <w:numId w:val="8"/>
+        </w:numPr>
+        <w:spacing w:line="360" w:lineRule="auto"/>
+        <w:rPr>
+          <w:rFonts w:ascii="Courier New" w:hAnsi="Courier New" w:cs="Courier New"/>
+        </w:rPr>
+      </w:pPr>
+      <w:r>
+        <w:rPr>
+          <w:rFonts w:ascii="Courier New" w:hAnsi="Courier New" w:cs="Courier New"/>
+        </w:rPr>
+        <w:t>Change Dash</w:t>
+      </w:r>
+    </w:p>
+    <w:p>
+      <w:pPr>
+        <w:pStyle w:val="ListParagraph"/>
+        <w:numPr>
+          <w:ilvl w:val="0"/>
+          <w:numId w:val="9"/>
+        </w:numPr>
+        <w:spacing w:line="360" w:lineRule="auto"/>
+      </w:pPr>
+      <w:r>
+        <w:t xml:space="preserve">Redirect to </w:t>
+      </w:r>
+      <w:r>
+        <w:t xml:space="preserve">the </w:t>
+      </w:r>
+      <w:hyperlink w:anchor="_Dashboard_Selection_Page_1" w:history="1">
+        <w:r>
+          <w:rPr>
+            <w:rStyle w:val="Hyperlink"/>
+          </w:rPr>
+          <w:t>Dashboard Selection</w:t>
+        </w:r>
+        <w:r>
+          <w:rPr>
+            <w:rStyle w:val="Hyperlink"/>
+          </w:rPr>
+          <w:t xml:space="preserve"> Page</w:t>
+        </w:r>
+      </w:hyperlink>
+    </w:p>
+    <w:p>
+      <w:pPr>
+        <w:pStyle w:val="ListParagraph"/>
+        <w:numPr>
+          <w:ilvl w:val="0"/>
+          <w:numId w:val="8"/>
+        </w:numPr>
+        <w:spacing w:line="360" w:lineRule="auto"/>
+        <w:rPr>
+          <w:rFonts w:ascii="Courier New" w:hAnsi="Courier New" w:cs="Courier New"/>
+        </w:rPr>
+      </w:pPr>
+      <w:r>
+        <w:rPr>
+          <w:rFonts w:ascii="Courier New" w:hAnsi="Courier New" w:cs="Courier New"/>
+        </w:rPr>
+        <w:t>Delete Das</w:t>
+      </w:r>
+      <w:r>
+        <w:rPr>
+          <w:rFonts w:ascii="Courier New" w:hAnsi="Courier New" w:cs="Courier New"/>
+        </w:rPr>
+        <w:t>h</w:t>
+      </w:r>
+    </w:p>
+    <w:p>
+      <w:pPr>
+        <w:pStyle w:val="ListParagraph"/>
+        <w:numPr>
+          <w:ilvl w:val="0"/>
+          <w:numId w:val="9"/>
+        </w:numPr>
+        <w:spacing w:line="360" w:lineRule="auto"/>
+      </w:pPr>
+      <w:r>
+        <w:t>P</w:t>
+      </w:r>
+      <w:r>
+        <w:t>rompts a p</w:t>
+      </w:r>
+      <w:r>
+        <w:t xml:space="preserve">opup </w:t>
+      </w:r>
+      <w:r>
+        <w:t>n</w:t>
+      </w:r>
+      <w:r>
+        <w:t>otification</w:t>
+      </w:r>
+      <w:r>
+        <w:t>, as seen in Figure … below</w:t>
+      </w:r>
+      <w:r>
+        <w:t xml:space="preserve"> </w:t>
+      </w:r>
+    </w:p>
+    <w:p>
+      <w:pPr>
+        <w:pStyle w:val="ListParagraph"/>
+        <w:numPr>
+          <w:ilvl w:val="0"/>
+          <w:numId w:val="9"/>
+        </w:numPr>
+        <w:spacing w:line="360" w:lineRule="auto"/>
+      </w:pPr>
+      <w:r>
+        <w:t xml:space="preserve">Click </w:t>
+      </w:r>
+      <w:r>
+        <w:rPr>
+          <w:rFonts w:ascii="Courier New" w:hAnsi="Courier New" w:cs="Courier New"/>
+        </w:rPr>
+        <w:t>OK</w:t>
+      </w:r>
+      <w:r>
+        <w:t xml:space="preserve"> to delete the dashboard</w:t>
+      </w:r>
+    </w:p>
+    <w:p>
+      <w:pPr>
+        <w:keepNext/>
+        <w:spacing w:line="360" w:lineRule="auto"/>
+        <w:jc w:val="center"/>
+      </w:pPr>
+      <w:r>
+        <w:drawing>
+          <wp:inline distT="0" distB="0" distL="0" distR="0" wp14:anchorId="6EF0326B" wp14:editId="44F2DDB5">
+            <wp:extent cx="3219450" cy="1055049"/>
+            <wp:effectExtent l="0" t="0" r="0" b="0"/>
+            <wp:docPr id="15" name="Picture 15" descr="Graphical user interface, text, application&#10;&#10;Description automatically generated"/>
+            <wp:cNvGraphicFramePr>
+              <a:graphicFrameLocks xmlns:a="http://schemas.openxmlformats.org/drawingml/2006/main" noChangeAspect="1"/>
+            </wp:cNvGraphicFramePr>
+            <a:graphic xmlns:a="http://schemas.openxmlformats.org/drawingml/2006/main">
+              <a:graphicData uri="http://schemas.openxmlformats.org/drawingml/2006/picture">
+                <pic:pic xmlns:pic="http://schemas.openxmlformats.org/drawingml/2006/picture">
+                  <pic:nvPicPr>
+                    <pic:cNvPr id="15" name="Picture 15" descr="Graphical user interface, text, application&#10;&#10;Description automatically generated"/>
+                    <pic:cNvPicPr/>
+                  </pic:nvPicPr>
+                  <pic:blipFill>
+                    <a:blip r:embed="rId25"/>
+                    <a:stretch>
+                      <a:fillRect/>
+                    </a:stretch>
+                  </pic:blipFill>
+                  <pic:spPr>
+                    <a:xfrm>
+                      <a:off x="0" y="0"/>
+                      <a:ext cx="3239935" cy="1061762"/>
+                    </a:xfrm>
+                    <a:prstGeom prst="rect">
+                      <a:avLst/>
+                    </a:prstGeom>
+                  </pic:spPr>
+                </pic:pic>
+              </a:graphicData>
+            </a:graphic>
+          </wp:inline>
+        </w:drawing>
+      </w:r>
+    </w:p>
+    <w:p>
+      <w:pPr>
+        <w:pStyle w:val="Caption"/>
+        <w:spacing w:line="360" w:lineRule="auto"/>
+        <w:jc w:val="center"/>
+      </w:pPr>
+      <w:r>
+        <w:t>Figure 11 Dashboard deletion confirmation notification</w:t>
+      </w:r>
+    </w:p>
+    <w:p>
+      <w:pPr>
+        <w:pStyle w:val="ListParagraph"/>
+        <w:numPr>
+          <w:ilvl w:val="0"/>
+          <w:numId w:val="8"/>
+        </w:numPr>
+        <w:spacing w:line="360" w:lineRule="auto"/>
+        <w:rPr>
+          <w:rFonts w:ascii="Courier New" w:hAnsi="Courier New" w:cs="Courier New"/>
+        </w:rPr>
+      </w:pPr>
+      <w:r>
+        <w:rPr>
+          <w:rFonts w:ascii="Courier New" w:hAnsi="Courier New" w:cs="Courier New"/>
+        </w:rPr>
+        <w:t>Rename Dash</w:t>
+      </w:r>
+    </w:p>
+    <w:p>
+      <w:pPr>
+        <w:pStyle w:val="ListParagraph"/>
+        <w:numPr>
+          <w:ilvl w:val="0"/>
+          <w:numId w:val="9"/>
+        </w:numPr>
+        <w:spacing w:line="360" w:lineRule="auto"/>
+      </w:pPr>
+      <w:r>
+        <w:t xml:space="preserve">Directs to the </w:t>
+      </w:r>
+      <w:hyperlink w:anchor="_Rename_Dashboard" w:history="1">
+        <w:r>
+          <w:rPr>
+            <w:rStyle w:val="Hyperlink"/>
+          </w:rPr>
+          <w:t>Rename Dashboard</w:t>
+        </w:r>
+      </w:hyperlink>
+      <w:r>
+        <w:t xml:space="preserve"> page</w:t>
+      </w:r>
+    </w:p>
+    <w:p>
+      <w:pPr>
+        <w:pStyle w:val="ListParagraph"/>
+        <w:numPr>
+          <w:ilvl w:val="0"/>
+          <w:numId w:val="8"/>
+        </w:numPr>
+        <w:spacing w:line="360" w:lineRule="auto"/>
+        <w:rPr>
+          <w:rFonts w:ascii="Courier New" w:hAnsi="Courier New" w:cs="Courier New"/>
+        </w:rPr>
+      </w:pPr>
+      <w:r>
+        <w:rPr>
+          <w:rFonts w:ascii="Courier New" w:hAnsi="Courier New" w:cs="Courier New"/>
+        </w:rPr>
+        <w:t>Monitor PVs</w:t>
+      </w:r>
+    </w:p>
+    <w:p>
+      <w:pPr>
+        <w:pStyle w:val="ListParagraph"/>
+        <w:numPr>
+          <w:ilvl w:val="0"/>
+          <w:numId w:val="9"/>
+        </w:numPr>
+        <w:spacing w:line="360" w:lineRule="auto"/>
+      </w:pPr>
+      <w:r>
+        <w:t xml:space="preserve">Presents the </w:t>
+      </w:r>
+      <w:hyperlink w:anchor="_Dashboard_View" w:history="1">
+        <w:r>
+          <w:rPr>
+            <w:rStyle w:val="Hyperlink"/>
+          </w:rPr>
+          <w:t>Dashboard Vi</w:t>
+        </w:r>
+        <w:r>
+          <w:rPr>
+            <w:rStyle w:val="Hyperlink"/>
+          </w:rPr>
+          <w:t>e</w:t>
+        </w:r>
+        <w:r>
+          <w:rPr>
+            <w:rStyle w:val="Hyperlink"/>
+          </w:rPr>
+          <w:t>w</w:t>
+        </w:r>
+      </w:hyperlink>
+      <w:r>
+        <w:t xml:space="preserve"> for the current dashboard</w:t>
+      </w:r>
+    </w:p>
+    <w:p>
+      <w:pPr>
+        <w:pStyle w:val="ListParagraph"/>
+        <w:numPr>
+          <w:ilvl w:val="0"/>
+          <w:numId w:val="8"/>
+        </w:numPr>
+        <w:spacing w:line="360" w:lineRule="auto"/>
+        <w:rPr>
+          <w:rFonts w:ascii="Courier New" w:hAnsi="Courier New" w:cs="Courier New"/>
+        </w:rPr>
+      </w:pPr>
+      <w:r>
+        <w:rPr>
+          <w:rFonts w:ascii="Courier New" w:hAnsi="Courier New" w:cs="Courier New"/>
+        </w:rPr>
+        <w:t>Logout</w:t>
+      </w:r>
+    </w:p>
+    <w:p>
+      <w:pPr>
+        <w:pStyle w:val="ListParagraph"/>
+        <w:numPr>
+          <w:ilvl w:val="0"/>
+          <w:numId w:val="9"/>
+        </w:numPr>
+        <w:spacing w:line="360" w:lineRule="auto"/>
+      </w:pPr>
+      <w:r>
+        <w:t>R</w:t>
+      </w:r>
+      <w:r>
+        <w:t xml:space="preserve">eturn to the </w:t>
+      </w:r>
+      <w:hyperlink w:anchor="_Home_Page" w:history="1">
+        <w:r>
+          <w:rPr>
+            <w:rStyle w:val="Hyperlink"/>
+          </w:rPr>
+          <w:t>Home Page</w:t>
+        </w:r>
+      </w:hyperlink>
+    </w:p>
+    <w:p>
+      <w:pPr>
+        <w:pStyle w:val="Heading3"/>
+        <w:spacing w:line="360" w:lineRule="auto"/>
+      </w:pPr>
+      <w:bookmarkStart w:id="29" w:name="_Rename_Dashboard"/>
+      <w:bookmarkStart w:id="30" w:name="_Toc120843682"/>
+      <w:bookmarkEnd w:id="29"/>
+      <w:r>
+        <w:lastRenderedPageBreak/>
+        <w:t>Rename Dashboard</w:t>
+      </w:r>
+      <w:bookmarkEnd w:id="30"/>
+    </w:p>
+    <w:p>
+      <w:pPr>
+        <w:spacing w:line="360" w:lineRule="auto"/>
+      </w:pPr>
+      <w:r>
+        <w:t>This page allows the user to rename the currently selected dashboard. The current dashboard is named</w:t>
+      </w:r>
+      <w:r>
+        <w:t xml:space="preserve"> in the URL and on the page to avoid confusion.</w:t>
+      </w:r>
+    </w:p>
+    <w:p>
+      <w:pPr>
+        <w:spacing w:line="360" w:lineRule="auto"/>
+      </w:pPr>
+      <w:r>
+        <w:t xml:space="preserve">To </w:t>
+      </w:r>
+      <w:r>
+        <w:rPr>
+          <w:b/>
+          <w:bCs/>
+        </w:rPr>
+        <w:t>rename</w:t>
+      </w:r>
+      <w:r>
+        <w:t xml:space="preserve"> a dashboard:</w:t>
+      </w:r>
+    </w:p>
+    <w:p>
+      <w:pPr>
+        <w:pStyle w:val="ListParagraph"/>
+        <w:numPr>
+          <w:ilvl w:val="0"/>
+          <w:numId w:val="10"/>
+        </w:numPr>
+        <w:spacing w:line="360" w:lineRule="auto"/>
+      </w:pPr>
+      <w:r>
+        <w:t xml:space="preserve">Enter a new name </w:t>
+      </w:r>
+      <w:r>
+        <w:t xml:space="preserve">into the </w:t>
+      </w:r>
+      <w:r>
+        <w:rPr>
+          <w:rFonts w:ascii="Courier New" w:hAnsi="Courier New" w:cs="Courier New"/>
+        </w:rPr>
+        <w:t>Dashboard Name</w:t>
+      </w:r>
+      <w:r>
+        <w:t xml:space="preserve"> textbox</w:t>
+      </w:r>
+    </w:p>
+    <w:p>
+      <w:pPr>
+        <w:pStyle w:val="ListParagraph"/>
+        <w:numPr>
+          <w:ilvl w:val="0"/>
+          <w:numId w:val="10"/>
+        </w:numPr>
+        <w:spacing w:line="360" w:lineRule="auto"/>
+      </w:pPr>
+      <w:r>
+        <w:t xml:space="preserve">Click </w:t>
+      </w:r>
+      <w:r>
+        <w:rPr>
+          <w:rFonts w:ascii="Courier New" w:hAnsi="Courier New" w:cs="Courier New"/>
+        </w:rPr>
+        <w:t>Rename Dashboard</w:t>
+      </w:r>
+    </w:p>
+    <w:p>
+      <w:pPr>
+        <w:spacing w:line="360" w:lineRule="auto"/>
+      </w:pPr>
+      <w:r>
+        <w:t xml:space="preserve">The back button takes the user back to the </w:t>
+      </w:r>
+      <w:hyperlink w:anchor="_Dashboard_View" w:history="1">
+        <w:r>
+          <w:rPr>
+            <w:rStyle w:val="Hyperlink"/>
+          </w:rPr>
+          <w:t>Dashboard View</w:t>
+        </w:r>
+      </w:hyperlink>
+      <w:r>
+        <w:t xml:space="preserve"> without renaming the dashboard.</w:t>
+      </w:r>
+    </w:p>
+    <w:p>
+      <w:pPr>
+        <w:keepNext/>
+        <w:spacing w:line="360" w:lineRule="auto"/>
+        <w:jc w:val="center"/>
+      </w:pPr>
+      <w:r>
+        <w:drawing>
+          <wp:inline distT="0" distB="0" distL="0" distR="0" wp14:anchorId="24952016" wp14:editId="5BD29C02">
+            <wp:extent cx="4381500" cy="1909417"/>
+            <wp:effectExtent l="0" t="0" r="0" b="0"/>
+            <wp:docPr id="16" name="Picture 16" descr="Graphical user interface, text, application, chat or text message&#10;&#10;Description automatically generated"/>
+            <wp:cNvGraphicFramePr>
+              <a:graphicFrameLocks xmlns:a="http://schemas.openxmlformats.org/drawingml/2006/main" noChangeAspect="1"/>
+            </wp:cNvGraphicFramePr>
+            <a:graphic xmlns:a="http://schemas.openxmlformats.org/drawingml/2006/main">
+              <a:graphicData uri="http://schemas.openxmlformats.org/drawingml/2006/picture">
+                <pic:pic xmlns:pic="http://schemas.openxmlformats.org/drawingml/2006/picture">
+                  <pic:nvPicPr>
+                    <pic:cNvPr id="16" name="Picture 16" descr="Graphical user interface, text, application, chat or text message&#10;&#10;Description automatically generated"/>
+                    <pic:cNvPicPr/>
+                  </pic:nvPicPr>
+                  <pic:blipFill>
+                    <a:blip r:embed="rId26"/>
+                    <a:stretch>
+                      <a:fillRect/>
+                    </a:stretch>
+                  </pic:blipFill>
+                  <pic:spPr>
+                    <a:xfrm>
+                      <a:off x="0" y="0"/>
+                      <a:ext cx="4408510" cy="1921188"/>
+                    </a:xfrm>
+                    <a:prstGeom prst="rect">
+                      <a:avLst/>
+                    </a:prstGeom>
+                  </pic:spPr>
+                </pic:pic>
+              </a:graphicData>
+            </a:graphic>
+          </wp:inline>
+        </w:drawing>
+      </w:r>
+    </w:p>
+    <w:p>
+      <w:pPr>
+        <w:pStyle w:val="Caption"/>
+        <w:jc w:val="center"/>
+      </w:pPr>
+      <w:r>
+        <w:t>Figure 12 Rename Dashboard</w:t>
+      </w:r>
+    </w:p>
+    <w:p>
+      <w:pPr>
+        <w:pStyle w:val="Heading1"/>
+        <w:spacing w:line="360" w:lineRule="auto"/>
+      </w:pPr>
+      <w:bookmarkStart w:id="31" w:name="_Toc120843683"/>
+      <w:r>
+        <w:t>Additional</w:t>
+      </w:r>
+      <w:r>
+        <w:t xml:space="preserve"> Information</w:t>
+      </w:r>
+      <w:bookmarkEnd w:id="31"/>
+    </w:p>
     <w:p>
       <w:pPr>
         <w:pStyle w:val="Heading2"/>
         <w:spacing w:line="360" w:lineRule="auto"/>
       </w:pPr>
-      <w:bookmarkStart w:id="24" w:name="_Toc120265528"/>
-      <w:r>
-        <w:lastRenderedPageBreak/>
-        <w:t>Saving Dashboards</w:t>
-      </w:r>
-      <w:bookmarkEnd w:id="24"/>
+      <w:bookmarkStart w:id="32" w:name="_Toc120843684"/>
+      <w:r>
+        <w:t>Password</w:t>
+      </w:r>
+      <w:bookmarkEnd w:id="32"/>
+    </w:p>
+    <w:p>
+      <w:pPr>
+        <w:spacing w:line="360" w:lineRule="auto"/>
+        <w:rPr>
+          <w:b/>
+          <w:bCs/>
+        </w:rPr>
+      </w:pPr>
+      <w:r>
+        <w:t xml:space="preserve">The </w:t>
+      </w:r>
+      <w:r>
+        <w:rPr>
+          <w:i/>
+          <w:iCs/>
+        </w:rPr>
+        <w:t>current</w:t>
+      </w:r>
+      <w:r>
+        <w:t xml:space="preserve"> password to access the HLA is: </w:t>
+      </w:r>
+      <w:r>
+        <w:rPr>
+          <w:b/>
+          <w:bCs/>
+        </w:rPr>
+        <w:t>Test</w:t>
+      </w:r>
+    </w:p>
+    <w:p>
+      <w:pPr>
+        <w:spacing w:line="360" w:lineRule="auto"/>
+      </w:pPr>
+      <w:r>
+        <w:t>The password should be updated periodically to ensure that cybersecurity best-practices are followed. It is the developers’ recommendation that the password be updated in no greater than 6-month intervals and be shared only with TRIUMF personnel who require access to PV readings.</w:t>
+      </w:r>
+    </w:p>
+    <w:p>
+      <w:pPr>
+        <w:spacing w:line="360" w:lineRule="auto"/>
+      </w:pPr>
+      <w:r>
+        <w:t xml:space="preserve">The technical guide referenced in </w:t>
+      </w:r>
+      <w:hyperlink w:anchor="_Developers" w:history="1">
+        <w:r>
+          <w:rPr>
+            <w:rStyle w:val="Hyperlink"/>
+          </w:rPr>
+          <w:t>Developers</w:t>
+        </w:r>
+      </w:hyperlink>
+      <w:r>
+        <w:t xml:space="preserve"> provides instruction on how to change the password.</w:t>
+      </w:r>
     </w:p>
     <w:p>
       <w:pPr>
         <w:pStyle w:val="Heading2"/>
         <w:spacing w:line="360" w:lineRule="auto"/>
       </w:pPr>
-      <w:bookmarkStart w:id="25" w:name="_Toc120265529"/>
-      <w:r>
-        <w:t>Choosing Dashboards</w:t>
-      </w:r>
-      <w:bookmarkEnd w:id="25"/>
+      <w:bookmarkStart w:id="33" w:name="_Refresh_Rate"/>
+      <w:bookmarkStart w:id="34" w:name="_Toc120843685"/>
+      <w:bookmarkEnd w:id="33"/>
+      <w:r>
+        <w:t>Refresh Rate</w:t>
+      </w:r>
+      <w:bookmarkEnd w:id="34"/>
     </w:p>
     <w:p>
       <w:pPr>
         <w:pStyle w:val="Heading2"/>
         <w:spacing w:line="360" w:lineRule="auto"/>
       </w:pPr>
-      <w:bookmarkStart w:id="26" w:name="_Toc120265530"/>
-      <w:r>
-        <w:t>Deleti</w:t>
-      </w:r>
-      <w:r>
-        <w:t>on</w:t>
-      </w:r>
-      <w:bookmarkEnd w:id="26"/>
-    </w:p>
-    <w:p>
-      <w:pPr>
-        <w:pStyle w:val="Heading3"/>
-        <w:spacing w:line="360" w:lineRule="auto"/>
-      </w:pPr>
-      <w:bookmarkStart w:id="27" w:name="_Toc120265531"/>
-      <w:r>
-        <w:t>Deleting Individual Items</w:t>
-      </w:r>
-      <w:bookmarkEnd w:id="27"/>
-    </w:p>
-    <w:p>
-      <w:pPr>
-        <w:pStyle w:val="Heading3"/>
-        <w:spacing w:line="360" w:lineRule="auto"/>
-      </w:pPr>
-      <w:bookmarkStart w:id="28" w:name="_Toc120265532"/>
-      <w:r>
-        <w:t>Deleting Entire Dashboards</w:t>
-      </w:r>
-      <w:bookmarkEnd w:id="28"/>
-    </w:p>
-    <w:p>
-      <w:pPr>
-        <w:pStyle w:val="Heading1"/>
-        <w:spacing w:line="360" w:lineRule="auto"/>
-      </w:pPr>
-      <w:bookmarkStart w:id="29" w:name="_Toc120265533"/>
-      <w:r>
-        <w:t>Additional</w:t>
-      </w:r>
-      <w:r>
-        <w:t xml:space="preserve"> Information</w:t>
-      </w:r>
-      <w:bookmarkEnd w:id="29"/>
-    </w:p>
-    <w:p>
-      <w:pPr>
-        <w:pStyle w:val="Heading2"/>
-        <w:spacing w:line="360" w:lineRule="auto"/>
-      </w:pPr>
-      <w:bookmarkStart w:id="30" w:name="_Toc120265534"/>
-      <w:r>
-        <w:t>Refresh Rate</w:t>
-      </w:r>
-      <w:bookmarkEnd w:id="30"/>
-    </w:p>
-    <w:p>
-      <w:pPr>
-        <w:pStyle w:val="Heading2"/>
-      </w:pPr>
-      <w:bookmarkStart w:id="31" w:name="_Toc120265535"/>
+      <w:bookmarkStart w:id="35" w:name="_Toc120843686"/>
       <w:r>
         <w:t>Significant Figures</w:t>
       </w:r>
-      <w:bookmarkEnd w:id="31"/>
-    </w:p>
-    <w:p/>
-    <w:p/>
-    <w:p/>
-    <w:p>
-      <w:pPr>
-        <w:jc w:val="center"/>
-      </w:pPr>
-    </w:p>
-    <w:p>
-      <w:pPr>
-        <w:jc w:val="center"/>
+      <w:bookmarkEnd w:id="35"/>
+    </w:p>
+    <w:p>
+      <w:pPr>
+        <w:spacing w:line="360" w:lineRule="auto"/>
       </w:pPr>
     </w:p>
     <w:sectPr>
-      <w:footerReference w:type="default" r:id="rId19"/>
+      <w:footerReference w:type="default" r:id="rId27"/>
       <w:pgSz w:w="12240" w:h="15840"/>
       <w:pgMar w:top="1440" w:right="1440" w:bottom="1440" w:left="1440" w:header="708" w:footer="708" w:gutter="0"/>
       <w:cols w:space="708"/>
@@ -3319,7 +4149,7 @@
 
 <file path=word/comments.xml><?xml version="1.0" encoding="utf-8"?>
 <w:comments xmlns:wpc="http://schemas.microsoft.com/office/word/2010/wordprocessingCanvas" xmlns:cx="http://schemas.microsoft.com/office/drawing/2014/chartex" xmlns:cx1="http://schemas.microsoft.com/office/drawing/2015/9/8/chartex" xmlns:cx2="http://schemas.microsoft.com/office/drawing/2015/10/21/chartex" xmlns:cx3="http://schemas.microsoft.com/office/drawing/2016/5/9/chartex" xmlns:cx4="http://schemas.microsoft.com/office/drawing/2016/5/10/chartex" xmlns:cx5="http://schemas.microsoft.com/office/drawing/2016/5/11/chartex" xmlns:cx6="http://schemas.microsoft.com/office/drawing/2016/5/12/chartex" xmlns:cx7="http://schemas.microsoft.com/office/drawing/2016/5/13/chartex" xmlns:cx8="http://schemas.microsoft.com/office/drawing/2016/5/14/chartex" xmlns:mc="http://schemas.openxmlformats.org/markup-compatibility/2006" xmlns:aink="http://schemas.microsoft.com/office/drawing/2016/ink" xmlns:am3d="http://schemas.microsoft.com/office/drawing/2017/model3d" xmlns:o="urn:schemas-microsoft-com:office:office" xmlns:oel="http://schemas.microsoft.com/office/2019/extlst" xmlns:r="http://schemas.openxmlformats.org/officeDocument/2006/relationships" xmlns:m="http://schemas.openxmlformats.org/officeDocument/2006/math" xmlns:v="urn:schemas-microsoft-com:vml" xmlns:wp14="http://schemas.microsoft.com/office/word/2010/wordprocessingDrawing" xmlns:wp="http://schemas.openxmlformats.org/drawingml/2006/wordprocessingDrawing" xmlns:w10="urn:schemas-microsoft-com:office:word" xmlns:w="http://schemas.openxmlformats.org/wordprocessingml/2006/main" xmlns:w14="http://schemas.microsoft.com/office/word/2010/wordml" xmlns:w15="http://schemas.microsoft.com/office/word/2012/wordml" xmlns:w16cex="http://schemas.microsoft.com/office/word/2018/wordml/cex" xmlns:w16cid="http://schemas.microsoft.com/office/word/2016/wordml/cid" xmlns:w16="http://schemas.microsoft.com/office/word/2018/wordml" xmlns:w16sdtdh="http://schemas.microsoft.com/office/word/2020/wordml/sdtdatahash" xmlns:w16se="http://schemas.microsoft.com/office/word/2015/wordml/symex" xmlns:wpg="http://schemas.microsoft.com/office/word/2010/wordprocessingGroup" xmlns:wpi="http://schemas.microsoft.com/office/word/2010/wordprocessingInk" xmlns:wne="http://schemas.microsoft.com/office/word/2006/wordml" xmlns:wps="http://schemas.microsoft.com/office/word/2010/wordprocessingShape" mc:Ignorable="w14 w15 w16se w16cid w16 w16cex w16sdtdh wp14">
-  <w:comment w:id="3" w:author="Luke Birol" w:date="2022-11-25T10:26:00Z" w:initials="LB">
+  <w:comment w:id="5" w:author="Luke Birol" w:date="2022-12-02T00:42:00Z" w:initials="LB">
     <w:p>
       <w:pPr>
         <w:pStyle w:val="CommentText"/>
@@ -3331,7 +4161,7 @@
         <w:annotationRef/>
       </w:r>
       <w:r>
-        <w:t>Links needed once sections are created</w:t>
+        <w:t>this</w:t>
       </w:r>
     </w:p>
   </w:comment>
@@ -3340,19 +4170,19 @@
 
 <file path=word/commentsExtended.xml><?xml version="1.0" encoding="utf-8"?>
 <w15:commentsEx xmlns:wpc="http://schemas.microsoft.com/office/word/2010/wordprocessingCanvas" xmlns:cx="http://schemas.microsoft.com/office/drawing/2014/chartex" xmlns:cx1="http://schemas.microsoft.com/office/drawing/2015/9/8/chartex" xmlns:cx2="http://schemas.microsoft.com/office/drawing/2015/10/21/chartex" xmlns:cx3="http://schemas.microsoft.com/office/drawing/2016/5/9/chartex" xmlns:cx4="http://schemas.microsoft.com/office/drawing/2016/5/10/chartex" xmlns:cx5="http://schemas.microsoft.com/office/drawing/2016/5/11/chartex" xmlns:cx6="http://schemas.microsoft.com/office/drawing/2016/5/12/chartex" xmlns:cx7="http://schemas.microsoft.com/office/drawing/2016/5/13/chartex" xmlns:cx8="http://schemas.microsoft.com/office/drawing/2016/5/14/chartex" xmlns:mc="http://schemas.openxmlformats.org/markup-compatibility/2006" xmlns:aink="http://schemas.microsoft.com/office/drawing/2016/ink" xmlns:am3d="http://schemas.microsoft.com/office/drawing/2017/model3d" xmlns:o="urn:schemas-microsoft-com:office:office" xmlns:oel="http://schemas.microsoft.com/office/2019/extlst" xmlns:r="http://schemas.openxmlformats.org/officeDocument/2006/relationships" xmlns:m="http://schemas.openxmlformats.org/officeDocument/2006/math" xmlns:v="urn:schemas-microsoft-com:vml" xmlns:wp14="http://schemas.microsoft.com/office/word/2010/wordprocessingDrawing" xmlns:wp="http://schemas.openxmlformats.org/drawingml/2006/wordprocessingDrawing" xmlns:w10="urn:schemas-microsoft-com:office:word" xmlns:w="http://schemas.openxmlformats.org/wordprocessingml/2006/main" xmlns:w14="http://schemas.microsoft.com/office/word/2010/wordml" xmlns:w15="http://schemas.microsoft.com/office/word/2012/wordml" xmlns:w16cex="http://schemas.microsoft.com/office/word/2018/wordml/cex" xmlns:w16cid="http://schemas.microsoft.com/office/word/2016/wordml/cid" xmlns:w16="http://schemas.microsoft.com/office/word/2018/wordml" xmlns:w16sdtdh="http://schemas.microsoft.com/office/word/2020/wordml/sdtdatahash" xmlns:w16se="http://schemas.microsoft.com/office/word/2015/wordml/symex" xmlns:wpg="http://schemas.microsoft.com/office/word/2010/wordprocessingGroup" xmlns:wpi="http://schemas.microsoft.com/office/word/2010/wordprocessingInk" xmlns:wne="http://schemas.microsoft.com/office/word/2006/wordml" xmlns:wps="http://schemas.microsoft.com/office/word/2010/wordprocessingShape" mc:Ignorable="w14 w15 w16se w16cid w16 w16cex w16sdtdh wp14">
-  <w15:commentEx w15:paraId="7199B645" w15:done="0"/>
+  <w15:commentEx w15:paraId="7769A0D6" w15:done="0"/>
 </w15:commentsEx>
 </file>
 
 <file path=word/commentsExtensible.xml><?xml version="1.0" encoding="utf-8"?>
 <w16cex:commentsExtensible xmlns:wpc="http://schemas.microsoft.com/office/word/2010/wordprocessingCanvas" xmlns:cx="http://schemas.microsoft.com/office/drawing/2014/chartex" xmlns:cx1="http://schemas.microsoft.com/office/drawing/2015/9/8/chartex" xmlns:cx2="http://schemas.microsoft.com/office/drawing/2015/10/21/chartex" xmlns:cx3="http://schemas.microsoft.com/office/drawing/2016/5/9/chartex" xmlns:cx4="http://schemas.microsoft.com/office/drawing/2016/5/10/chartex" xmlns:cx5="http://schemas.microsoft.com/office/drawing/2016/5/11/chartex" xmlns:cx6="http://schemas.microsoft.com/office/drawing/2016/5/12/chartex" xmlns:cx7="http://schemas.microsoft.com/office/drawing/2016/5/13/chartex" xmlns:cx8="http://schemas.microsoft.com/office/drawing/2016/5/14/chartex" xmlns:mc="http://schemas.openxmlformats.org/markup-compatibility/2006" xmlns:aink="http://schemas.microsoft.com/office/drawing/2016/ink" xmlns:am3d="http://schemas.microsoft.com/office/drawing/2017/model3d" xmlns:o="urn:schemas-microsoft-com:office:office" xmlns:oel="http://schemas.microsoft.com/office/2019/extlst" xmlns:r="http://schemas.openxmlformats.org/officeDocument/2006/relationships" xmlns:m="http://schemas.openxmlformats.org/officeDocument/2006/math" xmlns:v="urn:schemas-microsoft-com:vml" xmlns:wp14="http://schemas.microsoft.com/office/word/2010/wordprocessingDrawing" xmlns:wp="http://schemas.openxmlformats.org/drawingml/2006/wordprocessingDrawing" xmlns:w10="urn:schemas-microsoft-com:office:word" xmlns:w="http://schemas.openxmlformats.org/wordprocessingml/2006/main" xmlns:w14="http://schemas.microsoft.com/office/word/2010/wordml" xmlns:w15="http://schemas.microsoft.com/office/word/2012/wordml" xmlns:w16cex="http://schemas.microsoft.com/office/word/2018/wordml/cex" xmlns:w16cid="http://schemas.microsoft.com/office/word/2016/wordml/cid" xmlns:w16="http://schemas.microsoft.com/office/word/2018/wordml" xmlns:w16sdtdh="http://schemas.microsoft.com/office/word/2020/wordml/sdtdatahash" xmlns:w16se="http://schemas.microsoft.com/office/word/2015/wordml/symex" xmlns:wpg="http://schemas.microsoft.com/office/word/2010/wordprocessingGroup" xmlns:wpi="http://schemas.microsoft.com/office/word/2010/wordprocessingInk" xmlns:wne="http://schemas.microsoft.com/office/word/2006/wordml" xmlns:wps="http://schemas.microsoft.com/office/word/2010/wordprocessingShape" mc:Ignorable="w14 w15 w16se w16cid w16 w16cex w16sdtdh wp14">
-  <w16cex:commentExtensible w16cex:durableId="272B16EB" w16cex:dateUtc="2022-11-25T18:26:00Z"/>
+  <w16cex:commentExtensible w16cex:durableId="2733C87C" w16cex:dateUtc="2022-12-02T08:42:00Z"/>
 </w16cex:commentsExtensible>
 </file>
 
 <file path=word/commentsIds.xml><?xml version="1.0" encoding="utf-8"?>
 <w16cid:commentsIds xmlns:wpc="http://schemas.microsoft.com/office/word/2010/wordprocessingCanvas" xmlns:cx="http://schemas.microsoft.com/office/drawing/2014/chartex" xmlns:cx1="http://schemas.microsoft.com/office/drawing/2015/9/8/chartex" xmlns:cx2="http://schemas.microsoft.com/office/drawing/2015/10/21/chartex" xmlns:cx3="http://schemas.microsoft.com/office/drawing/2016/5/9/chartex" xmlns:cx4="http://schemas.microsoft.com/office/drawing/2016/5/10/chartex" xmlns:cx5="http://schemas.microsoft.com/office/drawing/2016/5/11/chartex" xmlns:cx6="http://schemas.microsoft.com/office/drawing/2016/5/12/chartex" xmlns:cx7="http://schemas.microsoft.com/office/drawing/2016/5/13/chartex" xmlns:cx8="http://schemas.microsoft.com/office/drawing/2016/5/14/chartex" xmlns:mc="http://schemas.openxmlformats.org/markup-compatibility/2006" xmlns:aink="http://schemas.microsoft.com/office/drawing/2016/ink" xmlns:am3d="http://schemas.microsoft.com/office/drawing/2017/model3d" xmlns:o="urn:schemas-microsoft-com:office:office" xmlns:oel="http://schemas.microsoft.com/office/2019/extlst" xmlns:r="http://schemas.openxmlformats.org/officeDocument/2006/relationships" xmlns:m="http://schemas.openxmlformats.org/officeDocument/2006/math" xmlns:v="urn:schemas-microsoft-com:vml" xmlns:wp14="http://schemas.microsoft.com/office/word/2010/wordprocessingDrawing" xmlns:wp="http://schemas.openxmlformats.org/drawingml/2006/wordprocessingDrawing" xmlns:w10="urn:schemas-microsoft-com:office:word" xmlns:w="http://schemas.openxmlformats.org/wordprocessingml/2006/main" xmlns:w14="http://schemas.microsoft.com/office/word/2010/wordml" xmlns:w15="http://schemas.microsoft.com/office/word/2012/wordml" xmlns:w16cex="http://schemas.microsoft.com/office/word/2018/wordml/cex" xmlns:w16cid="http://schemas.microsoft.com/office/word/2016/wordml/cid" xmlns:w16="http://schemas.microsoft.com/office/word/2018/wordml" xmlns:w16sdtdh="http://schemas.microsoft.com/office/word/2020/wordml/sdtdatahash" xmlns:w16se="http://schemas.microsoft.com/office/word/2015/wordml/symex" xmlns:wpg="http://schemas.microsoft.com/office/word/2010/wordprocessingGroup" xmlns:wpi="http://schemas.microsoft.com/office/word/2010/wordprocessingInk" xmlns:wne="http://schemas.microsoft.com/office/word/2006/wordml" xmlns:wps="http://schemas.microsoft.com/office/word/2010/wordprocessingShape" mc:Ignorable="w14 w15 w16se w16cid w16 w16cex w16sdtdh wp14">
-  <w16cid:commentId w16cid:paraId="7199B645" w16cid:durableId="272B16EB"/>
+  <w16cid:commentId w16cid:paraId="7769A0D6" w16cid:durableId="2733C87C"/>
 </w16cid:commentsIds>
 </file>
 
@@ -3462,6 +4292,273 @@
 <file path=word/numbering.xml><?xml version="1.0" encoding="utf-8"?>
 <w:numbering xmlns:wpc="http://schemas.microsoft.com/office/word/2010/wordprocessingCanvas" xmlns:cx="http://schemas.microsoft.com/office/drawing/2014/chartex" xmlns:cx1="http://schemas.microsoft.com/office/drawing/2015/9/8/chartex" xmlns:cx2="http://schemas.microsoft.com/office/drawing/2015/10/21/chartex" xmlns:cx3="http://schemas.microsoft.com/office/drawing/2016/5/9/chartex" xmlns:cx4="http://schemas.microsoft.com/office/drawing/2016/5/10/chartex" xmlns:cx5="http://schemas.microsoft.com/office/drawing/2016/5/11/chartex" xmlns:cx6="http://schemas.microsoft.com/office/drawing/2016/5/12/chartex" xmlns:cx7="http://schemas.microsoft.com/office/drawing/2016/5/13/chartex" xmlns:cx8="http://schemas.microsoft.com/office/drawing/2016/5/14/chartex" xmlns:mc="http://schemas.openxmlformats.org/markup-compatibility/2006" xmlns:aink="http://schemas.microsoft.com/office/drawing/2016/ink" xmlns:am3d="http://schemas.microsoft.com/office/drawing/2017/model3d" xmlns:o="urn:schemas-microsoft-com:office:office" xmlns:oel="http://schemas.microsoft.com/office/2019/extlst" xmlns:r="http://schemas.openxmlformats.org/officeDocument/2006/relationships" xmlns:m="http://schemas.openxmlformats.org/officeDocument/2006/math" xmlns:v="urn:schemas-microsoft-com:vml" xmlns:wp14="http://schemas.microsoft.com/office/word/2010/wordprocessingDrawing" xmlns:wp="http://schemas.openxmlformats.org/drawingml/2006/wordprocessingDrawing" xmlns:w10="urn:schemas-microsoft-com:office:word" xmlns:w="http://schemas.openxmlformats.org/wordprocessingml/2006/main" xmlns:w14="http://schemas.microsoft.com/office/word/2010/wordml" xmlns:w15="http://schemas.microsoft.com/office/word/2012/wordml" xmlns:w16cex="http://schemas.microsoft.com/office/word/2018/wordml/cex" xmlns:w16cid="http://schemas.microsoft.com/office/word/2016/wordml/cid" xmlns:w16="http://schemas.microsoft.com/office/word/2018/wordml" xmlns:w16sdtdh="http://schemas.microsoft.com/office/word/2020/wordml/sdtdatahash" xmlns:w16se="http://schemas.microsoft.com/office/word/2015/wordml/symex" xmlns:wpg="http://schemas.microsoft.com/office/word/2010/wordprocessingGroup" xmlns:wpi="http://schemas.microsoft.com/office/word/2010/wordprocessingInk" xmlns:wne="http://schemas.microsoft.com/office/word/2006/wordml" xmlns:wps="http://schemas.microsoft.com/office/word/2010/wordprocessingShape" mc:Ignorable="w14 w15 w16se w16cid w16 w16cex w16sdtdh wp14">
   <w:abstractNum w:abstractNumId="0" w15:restartNumberingAfterBreak="0">
+    <w:nsid w:val="05AC4B3F"/>
+    <w:multiLevelType w:val="hybridMultilevel"/>
+    <w:tmpl w:val="F62E02B0"/>
+    <w:lvl w:ilvl="0" w:tplc="1009000F">
+      <w:start w:val="1"/>
+      <w:numFmt w:val="decimal"/>
+      <w:lvlText w:val="%1."/>
+      <w:lvlJc w:val="left"/>
+      <w:pPr>
+        <w:ind w:left="720" w:hanging="360"/>
+      </w:pPr>
+      <w:rPr>
+        <w:rFonts w:hint="default"/>
+      </w:rPr>
+    </w:lvl>
+    <w:lvl w:ilvl="1" w:tplc="10090019">
+      <w:start w:val="1"/>
+      <w:numFmt w:val="lowerLetter"/>
+      <w:lvlText w:val="%2."/>
+      <w:lvlJc w:val="left"/>
+      <w:pPr>
+        <w:ind w:left="1440" w:hanging="360"/>
+      </w:pPr>
+    </w:lvl>
+    <w:lvl w:ilvl="2" w:tplc="1009001B" w:tentative="1">
+      <w:start w:val="1"/>
+      <w:numFmt w:val="lowerRoman"/>
+      <w:lvlText w:val="%3."/>
+      <w:lvlJc w:val="right"/>
+      <w:pPr>
+        <w:ind w:left="2160" w:hanging="180"/>
+      </w:pPr>
+    </w:lvl>
+    <w:lvl w:ilvl="3" w:tplc="1009000F" w:tentative="1">
+      <w:start w:val="1"/>
+      <w:numFmt w:val="decimal"/>
+      <w:lvlText w:val="%4."/>
+      <w:lvlJc w:val="left"/>
+      <w:pPr>
+        <w:ind w:left="2880" w:hanging="360"/>
+      </w:pPr>
+    </w:lvl>
+    <w:lvl w:ilvl="4" w:tplc="10090019" w:tentative="1">
+      <w:start w:val="1"/>
+      <w:numFmt w:val="lowerLetter"/>
+      <w:lvlText w:val="%5."/>
+      <w:lvlJc w:val="left"/>
+      <w:pPr>
+        <w:ind w:left="3600" w:hanging="360"/>
+      </w:pPr>
+    </w:lvl>
+    <w:lvl w:ilvl="5" w:tplc="1009001B" w:tentative="1">
+      <w:start w:val="1"/>
+      <w:numFmt w:val="lowerRoman"/>
+      <w:lvlText w:val="%6."/>
+      <w:lvlJc w:val="right"/>
+      <w:pPr>
+        <w:ind w:left="4320" w:hanging="180"/>
+      </w:pPr>
+    </w:lvl>
+    <w:lvl w:ilvl="6" w:tplc="1009000F" w:tentative="1">
+      <w:start w:val="1"/>
+      <w:numFmt w:val="decimal"/>
+      <w:lvlText w:val="%7."/>
+      <w:lvlJc w:val="left"/>
+      <w:pPr>
+        <w:ind w:left="5040" w:hanging="360"/>
+      </w:pPr>
+    </w:lvl>
+    <w:lvl w:ilvl="7" w:tplc="10090019" w:tentative="1">
+      <w:start w:val="1"/>
+      <w:numFmt w:val="lowerLetter"/>
+      <w:lvlText w:val="%8."/>
+      <w:lvlJc w:val="left"/>
+      <w:pPr>
+        <w:ind w:left="5760" w:hanging="360"/>
+      </w:pPr>
+    </w:lvl>
+    <w:lvl w:ilvl="8" w:tplc="1009001B" w:tentative="1">
+      <w:start w:val="1"/>
+      <w:numFmt w:val="lowerRoman"/>
+      <w:lvlText w:val="%9."/>
+      <w:lvlJc w:val="right"/>
+      <w:pPr>
+        <w:ind w:left="6480" w:hanging="180"/>
+      </w:pPr>
+    </w:lvl>
+  </w:abstractNum>
+  <w:abstractNum w:abstractNumId="1" w15:restartNumberingAfterBreak="0">
+    <w:nsid w:val="0AFB6B0D"/>
+    <w:multiLevelType w:val="hybridMultilevel"/>
+    <w:tmpl w:val="85EC26E4"/>
+    <w:lvl w:ilvl="0" w:tplc="1009000F">
+      <w:start w:val="1"/>
+      <w:numFmt w:val="decimal"/>
+      <w:lvlText w:val="%1."/>
+      <w:lvlJc w:val="left"/>
+      <w:pPr>
+        <w:ind w:left="720" w:hanging="360"/>
+      </w:pPr>
+      <w:rPr>
+        <w:rFonts w:hint="default"/>
+      </w:rPr>
+    </w:lvl>
+    <w:lvl w:ilvl="1" w:tplc="10090019" w:tentative="1">
+      <w:start w:val="1"/>
+      <w:numFmt w:val="lowerLetter"/>
+      <w:lvlText w:val="%2."/>
+      <w:lvlJc w:val="left"/>
+      <w:pPr>
+        <w:ind w:left="1440" w:hanging="360"/>
+      </w:pPr>
+    </w:lvl>
+    <w:lvl w:ilvl="2" w:tplc="1009001B" w:tentative="1">
+      <w:start w:val="1"/>
+      <w:numFmt w:val="lowerRoman"/>
+      <w:lvlText w:val="%3."/>
+      <w:lvlJc w:val="right"/>
+      <w:pPr>
+        <w:ind w:left="2160" w:hanging="180"/>
+      </w:pPr>
+    </w:lvl>
+    <w:lvl w:ilvl="3" w:tplc="1009000F" w:tentative="1">
+      <w:start w:val="1"/>
+      <w:numFmt w:val="decimal"/>
+      <w:lvlText w:val="%4."/>
+      <w:lvlJc w:val="left"/>
+      <w:pPr>
+        <w:ind w:left="2880" w:hanging="360"/>
+      </w:pPr>
+    </w:lvl>
+    <w:lvl w:ilvl="4" w:tplc="10090019" w:tentative="1">
+      <w:start w:val="1"/>
+      <w:numFmt w:val="lowerLetter"/>
+      <w:lvlText w:val="%5."/>
+      <w:lvlJc w:val="left"/>
+      <w:pPr>
+        <w:ind w:left="3600" w:hanging="360"/>
+      </w:pPr>
+    </w:lvl>
+    <w:lvl w:ilvl="5" w:tplc="1009001B" w:tentative="1">
+      <w:start w:val="1"/>
+      <w:numFmt w:val="lowerRoman"/>
+      <w:lvlText w:val="%6."/>
+      <w:lvlJc w:val="right"/>
+      <w:pPr>
+        <w:ind w:left="4320" w:hanging="180"/>
+      </w:pPr>
+    </w:lvl>
+    <w:lvl w:ilvl="6" w:tplc="1009000F" w:tentative="1">
+      <w:start w:val="1"/>
+      <w:numFmt w:val="decimal"/>
+      <w:lvlText w:val="%7."/>
+      <w:lvlJc w:val="left"/>
+      <w:pPr>
+        <w:ind w:left="5040" w:hanging="360"/>
+      </w:pPr>
+    </w:lvl>
+    <w:lvl w:ilvl="7" w:tplc="10090019" w:tentative="1">
+      <w:start w:val="1"/>
+      <w:numFmt w:val="lowerLetter"/>
+      <w:lvlText w:val="%8."/>
+      <w:lvlJc w:val="left"/>
+      <w:pPr>
+        <w:ind w:left="5760" w:hanging="360"/>
+      </w:pPr>
+    </w:lvl>
+    <w:lvl w:ilvl="8" w:tplc="1009001B" w:tentative="1">
+      <w:start w:val="1"/>
+      <w:numFmt w:val="lowerRoman"/>
+      <w:lvlText w:val="%9."/>
+      <w:lvlJc w:val="right"/>
+      <w:pPr>
+        <w:ind w:left="6480" w:hanging="180"/>
+      </w:pPr>
+    </w:lvl>
+  </w:abstractNum>
+  <w:abstractNum w:abstractNumId="2" w15:restartNumberingAfterBreak="0">
+    <w:nsid w:val="0B544772"/>
+    <w:multiLevelType w:val="hybridMultilevel"/>
+    <w:tmpl w:val="B3C2BCFC"/>
+    <w:lvl w:ilvl="0" w:tplc="1009000F">
+      <w:start w:val="1"/>
+      <w:numFmt w:val="decimal"/>
+      <w:lvlText w:val="%1."/>
+      <w:lvlJc w:val="left"/>
+      <w:pPr>
+        <w:ind w:left="720" w:hanging="360"/>
+      </w:pPr>
+      <w:rPr>
+        <w:rFonts w:hint="default"/>
+      </w:rPr>
+    </w:lvl>
+    <w:lvl w:ilvl="1" w:tplc="10090019" w:tentative="1">
+      <w:start w:val="1"/>
+      <w:numFmt w:val="lowerLetter"/>
+      <w:lvlText w:val="%2."/>
+      <w:lvlJc w:val="left"/>
+      <w:pPr>
+        <w:ind w:left="1440" w:hanging="360"/>
+      </w:pPr>
+    </w:lvl>
+    <w:lvl w:ilvl="2" w:tplc="1009001B" w:tentative="1">
+      <w:start w:val="1"/>
+      <w:numFmt w:val="lowerRoman"/>
+      <w:lvlText w:val="%3."/>
+      <w:lvlJc w:val="right"/>
+      <w:pPr>
+        <w:ind w:left="2160" w:hanging="180"/>
+      </w:pPr>
+    </w:lvl>
+    <w:lvl w:ilvl="3" w:tplc="1009000F" w:tentative="1">
+      <w:start w:val="1"/>
+      <w:numFmt w:val="decimal"/>
+      <w:lvlText w:val="%4."/>
+      <w:lvlJc w:val="left"/>
+      <w:pPr>
+        <w:ind w:left="2880" w:hanging="360"/>
+      </w:pPr>
+    </w:lvl>
+    <w:lvl w:ilvl="4" w:tplc="10090019" w:tentative="1">
+      <w:start w:val="1"/>
+      <w:numFmt w:val="lowerLetter"/>
+      <w:lvlText w:val="%5."/>
+      <w:lvlJc w:val="left"/>
+      <w:pPr>
+        <w:ind w:left="3600" w:hanging="360"/>
+      </w:pPr>
+    </w:lvl>
+    <w:lvl w:ilvl="5" w:tplc="1009001B" w:tentative="1">
+      <w:start w:val="1"/>
+      <w:numFmt w:val="lowerRoman"/>
+      <w:lvlText w:val="%6."/>
+      <w:lvlJc w:val="right"/>
+      <w:pPr>
+        <w:ind w:left="4320" w:hanging="180"/>
+      </w:pPr>
+    </w:lvl>
+    <w:lvl w:ilvl="6" w:tplc="1009000F" w:tentative="1">
+      <w:start w:val="1"/>
+      <w:numFmt w:val="decimal"/>
+      <w:lvlText w:val="%7."/>
+      <w:lvlJc w:val="left"/>
+      <w:pPr>
+        <w:ind w:left="5040" w:hanging="360"/>
+      </w:pPr>
+    </w:lvl>
+    <w:lvl w:ilvl="7" w:tplc="10090019" w:tentative="1">
+      <w:start w:val="1"/>
+      <w:numFmt w:val="lowerLetter"/>
+      <w:lvlText w:val="%8."/>
+      <w:lvlJc w:val="left"/>
+      <w:pPr>
+        <w:ind w:left="5760" w:hanging="360"/>
+      </w:pPr>
+    </w:lvl>
+    <w:lvl w:ilvl="8" w:tplc="1009001B" w:tentative="1">
+      <w:start w:val="1"/>
+      <w:numFmt w:val="lowerRoman"/>
+      <w:lvlText w:val="%9."/>
+      <w:lvlJc w:val="right"/>
+      <w:pPr>
+        <w:ind w:left="6480" w:hanging="180"/>
+      </w:pPr>
+    </w:lvl>
+  </w:abstractNum>
+  <w:abstractNum w:abstractNumId="3" w15:restartNumberingAfterBreak="0">
     <w:nsid w:val="1CF36002"/>
     <w:multiLevelType w:val="hybridMultilevel"/>
     <w:tmpl w:val="2CD67D32"/>
@@ -3550,7 +4647,298 @@
       </w:pPr>
     </w:lvl>
   </w:abstractNum>
-  <w:abstractNum w:abstractNumId="1" w15:restartNumberingAfterBreak="0">
+  <w:abstractNum w:abstractNumId="4" w15:restartNumberingAfterBreak="0">
+    <w:nsid w:val="37BA192D"/>
+    <w:multiLevelType w:val="hybridMultilevel"/>
+    <w:tmpl w:val="D96CA474"/>
+    <w:lvl w:ilvl="0" w:tplc="1009000F">
+      <w:start w:val="1"/>
+      <w:numFmt w:val="decimal"/>
+      <w:lvlText w:val="%1."/>
+      <w:lvlJc w:val="left"/>
+      <w:pPr>
+        <w:ind w:left="720" w:hanging="360"/>
+      </w:pPr>
+      <w:rPr>
+        <w:rFonts w:hint="default"/>
+      </w:rPr>
+    </w:lvl>
+    <w:lvl w:ilvl="1" w:tplc="10090019" w:tentative="1">
+      <w:start w:val="1"/>
+      <w:numFmt w:val="lowerLetter"/>
+      <w:lvlText w:val="%2."/>
+      <w:lvlJc w:val="left"/>
+      <w:pPr>
+        <w:ind w:left="1440" w:hanging="360"/>
+      </w:pPr>
+    </w:lvl>
+    <w:lvl w:ilvl="2" w:tplc="1009001B" w:tentative="1">
+      <w:start w:val="1"/>
+      <w:numFmt w:val="lowerRoman"/>
+      <w:lvlText w:val="%3."/>
+      <w:lvlJc w:val="right"/>
+      <w:pPr>
+        <w:ind w:left="2160" w:hanging="180"/>
+      </w:pPr>
+    </w:lvl>
+    <w:lvl w:ilvl="3" w:tplc="1009000F" w:tentative="1">
+      <w:start w:val="1"/>
+      <w:numFmt w:val="decimal"/>
+      <w:lvlText w:val="%4."/>
+      <w:lvlJc w:val="left"/>
+      <w:pPr>
+        <w:ind w:left="2880" w:hanging="360"/>
+      </w:pPr>
+    </w:lvl>
+    <w:lvl w:ilvl="4" w:tplc="10090019" w:tentative="1">
+      <w:start w:val="1"/>
+      <w:numFmt w:val="lowerLetter"/>
+      <w:lvlText w:val="%5."/>
+      <w:lvlJc w:val="left"/>
+      <w:pPr>
+        <w:ind w:left="3600" w:hanging="360"/>
+      </w:pPr>
+    </w:lvl>
+    <w:lvl w:ilvl="5" w:tplc="1009001B" w:tentative="1">
+      <w:start w:val="1"/>
+      <w:numFmt w:val="lowerRoman"/>
+      <w:lvlText w:val="%6."/>
+      <w:lvlJc w:val="right"/>
+      <w:pPr>
+        <w:ind w:left="4320" w:hanging="180"/>
+      </w:pPr>
+    </w:lvl>
+    <w:lvl w:ilvl="6" w:tplc="1009000F" w:tentative="1">
+      <w:start w:val="1"/>
+      <w:numFmt w:val="decimal"/>
+      <w:lvlText w:val="%7."/>
+      <w:lvlJc w:val="left"/>
+      <w:pPr>
+        <w:ind w:left="5040" w:hanging="360"/>
+      </w:pPr>
+    </w:lvl>
+    <w:lvl w:ilvl="7" w:tplc="10090019" w:tentative="1">
+      <w:start w:val="1"/>
+      <w:numFmt w:val="lowerLetter"/>
+      <w:lvlText w:val="%8."/>
+      <w:lvlJc w:val="left"/>
+      <w:pPr>
+        <w:ind w:left="5760" w:hanging="360"/>
+      </w:pPr>
+    </w:lvl>
+    <w:lvl w:ilvl="8" w:tplc="1009001B" w:tentative="1">
+      <w:start w:val="1"/>
+      <w:numFmt w:val="lowerRoman"/>
+      <w:lvlText w:val="%9."/>
+      <w:lvlJc w:val="right"/>
+      <w:pPr>
+        <w:ind w:left="6480" w:hanging="180"/>
+      </w:pPr>
+    </w:lvl>
+  </w:abstractNum>
+  <w:abstractNum w:abstractNumId="5" w15:restartNumberingAfterBreak="0">
+    <w:nsid w:val="37E62687"/>
+    <w:multiLevelType w:val="hybridMultilevel"/>
+    <w:tmpl w:val="0A860504"/>
+    <w:lvl w:ilvl="0" w:tplc="1009000F">
+      <w:start w:val="1"/>
+      <w:numFmt w:val="decimal"/>
+      <w:lvlText w:val="%1."/>
+      <w:lvlJc w:val="left"/>
+      <w:pPr>
+        <w:ind w:left="720" w:hanging="360"/>
+      </w:pPr>
+      <w:rPr>
+        <w:rFonts w:hint="default"/>
+      </w:rPr>
+    </w:lvl>
+    <w:lvl w:ilvl="1" w:tplc="10090019" w:tentative="1">
+      <w:start w:val="1"/>
+      <w:numFmt w:val="lowerLetter"/>
+      <w:lvlText w:val="%2."/>
+      <w:lvlJc w:val="left"/>
+      <w:pPr>
+        <w:ind w:left="1440" w:hanging="360"/>
+      </w:pPr>
+    </w:lvl>
+    <w:lvl w:ilvl="2" w:tplc="1009001B" w:tentative="1">
+      <w:start w:val="1"/>
+      <w:numFmt w:val="lowerRoman"/>
+      <w:lvlText w:val="%3."/>
+      <w:lvlJc w:val="right"/>
+      <w:pPr>
+        <w:ind w:left="2160" w:hanging="180"/>
+      </w:pPr>
+    </w:lvl>
+    <w:lvl w:ilvl="3" w:tplc="1009000F" w:tentative="1">
+      <w:start w:val="1"/>
+      <w:numFmt w:val="decimal"/>
+      <w:lvlText w:val="%4."/>
+      <w:lvlJc w:val="left"/>
+      <w:pPr>
+        <w:ind w:left="2880" w:hanging="360"/>
+      </w:pPr>
+    </w:lvl>
+    <w:lvl w:ilvl="4" w:tplc="10090019" w:tentative="1">
+      <w:start w:val="1"/>
+      <w:numFmt w:val="lowerLetter"/>
+      <w:lvlText w:val="%5."/>
+      <w:lvlJc w:val="left"/>
+      <w:pPr>
+        <w:ind w:left="3600" w:hanging="360"/>
+      </w:pPr>
+    </w:lvl>
+    <w:lvl w:ilvl="5" w:tplc="1009001B" w:tentative="1">
+      <w:start w:val="1"/>
+      <w:numFmt w:val="lowerRoman"/>
+      <w:lvlText w:val="%6."/>
+      <w:lvlJc w:val="right"/>
+      <w:pPr>
+        <w:ind w:left="4320" w:hanging="180"/>
+      </w:pPr>
+    </w:lvl>
+    <w:lvl w:ilvl="6" w:tplc="1009000F" w:tentative="1">
+      <w:start w:val="1"/>
+      <w:numFmt w:val="decimal"/>
+      <w:lvlText w:val="%7."/>
+      <w:lvlJc w:val="left"/>
+      <w:pPr>
+        <w:ind w:left="5040" w:hanging="360"/>
+      </w:pPr>
+    </w:lvl>
+    <w:lvl w:ilvl="7" w:tplc="10090019" w:tentative="1">
+      <w:start w:val="1"/>
+      <w:numFmt w:val="lowerLetter"/>
+      <w:lvlText w:val="%8."/>
+      <w:lvlJc w:val="left"/>
+      <w:pPr>
+        <w:ind w:left="5760" w:hanging="360"/>
+      </w:pPr>
+    </w:lvl>
+    <w:lvl w:ilvl="8" w:tplc="1009001B" w:tentative="1">
+      <w:start w:val="1"/>
+      <w:numFmt w:val="lowerRoman"/>
+      <w:lvlText w:val="%9."/>
+      <w:lvlJc w:val="right"/>
+      <w:pPr>
+        <w:ind w:left="6480" w:hanging="180"/>
+      </w:pPr>
+    </w:lvl>
+  </w:abstractNum>
+  <w:abstractNum w:abstractNumId="6" w15:restartNumberingAfterBreak="0">
+    <w:nsid w:val="4334716B"/>
+    <w:multiLevelType w:val="hybridMultilevel"/>
+    <w:tmpl w:val="2EC820DA"/>
+    <w:lvl w:ilvl="0" w:tplc="9858DA02">
+      <w:start w:val="1"/>
+      <w:numFmt w:val="bullet"/>
+      <w:lvlText w:val="-"/>
+      <w:lvlJc w:val="left"/>
+      <w:pPr>
+        <w:ind w:left="1080" w:hanging="360"/>
+      </w:pPr>
+      <w:rPr>
+        <w:rFonts w:ascii="Calibri" w:eastAsiaTheme="minorHAnsi" w:hAnsi="Calibri" w:cs="Calibri" w:hint="default"/>
+      </w:rPr>
+    </w:lvl>
+    <w:lvl w:ilvl="1" w:tplc="10090003" w:tentative="1">
+      <w:start w:val="1"/>
+      <w:numFmt w:val="bullet"/>
+      <w:lvlText w:val="o"/>
+      <w:lvlJc w:val="left"/>
+      <w:pPr>
+        <w:ind w:left="1800" w:hanging="360"/>
+      </w:pPr>
+      <w:rPr>
+        <w:rFonts w:ascii="Courier New" w:hAnsi="Courier New" w:cs="Courier New" w:hint="default"/>
+      </w:rPr>
+    </w:lvl>
+    <w:lvl w:ilvl="2" w:tplc="10090005" w:tentative="1">
+      <w:start w:val="1"/>
+      <w:numFmt w:val="bullet"/>
+      <w:lvlText w:val=""/>
+      <w:lvlJc w:val="left"/>
+      <w:pPr>
+        <w:ind w:left="2520" w:hanging="360"/>
+      </w:pPr>
+      <w:rPr>
+        <w:rFonts w:ascii="Wingdings" w:hAnsi="Wingdings" w:hint="default"/>
+      </w:rPr>
+    </w:lvl>
+    <w:lvl w:ilvl="3" w:tplc="10090001" w:tentative="1">
+      <w:start w:val="1"/>
+      <w:numFmt w:val="bullet"/>
+      <w:lvlText w:val=""/>
+      <w:lvlJc w:val="left"/>
+      <w:pPr>
+        <w:ind w:left="3240" w:hanging="360"/>
+      </w:pPr>
+      <w:rPr>
+        <w:rFonts w:ascii="Symbol" w:hAnsi="Symbol" w:hint="default"/>
+      </w:rPr>
+    </w:lvl>
+    <w:lvl w:ilvl="4" w:tplc="10090003" w:tentative="1">
+      <w:start w:val="1"/>
+      <w:numFmt w:val="bullet"/>
+      <w:lvlText w:val="o"/>
+      <w:lvlJc w:val="left"/>
+      <w:pPr>
+        <w:ind w:left="3960" w:hanging="360"/>
+      </w:pPr>
+      <w:rPr>
+        <w:rFonts w:ascii="Courier New" w:hAnsi="Courier New" w:cs="Courier New" w:hint="default"/>
+      </w:rPr>
+    </w:lvl>
+    <w:lvl w:ilvl="5" w:tplc="10090005" w:tentative="1">
+      <w:start w:val="1"/>
+      <w:numFmt w:val="bullet"/>
+      <w:lvlText w:val=""/>
+      <w:lvlJc w:val="left"/>
+      <w:pPr>
+        <w:ind w:left="4680" w:hanging="360"/>
+      </w:pPr>
+      <w:rPr>
+        <w:rFonts w:ascii="Wingdings" w:hAnsi="Wingdings" w:hint="default"/>
+      </w:rPr>
+    </w:lvl>
+    <w:lvl w:ilvl="6" w:tplc="10090001" w:tentative="1">
+      <w:start w:val="1"/>
+      <w:numFmt w:val="bullet"/>
+      <w:lvlText w:val=""/>
+      <w:lvlJc w:val="left"/>
+      <w:pPr>
+        <w:ind w:left="5400" w:hanging="360"/>
+      </w:pPr>
+      <w:rPr>
+        <w:rFonts w:ascii="Symbol" w:hAnsi="Symbol" w:hint="default"/>
+      </w:rPr>
+    </w:lvl>
+    <w:lvl w:ilvl="7" w:tplc="10090003" w:tentative="1">
+      <w:start w:val="1"/>
+      <w:numFmt w:val="bullet"/>
+      <w:lvlText w:val="o"/>
+      <w:lvlJc w:val="left"/>
+      <w:pPr>
+        <w:ind w:left="6120" w:hanging="360"/>
+      </w:pPr>
+      <w:rPr>
+        <w:rFonts w:ascii="Courier New" w:hAnsi="Courier New" w:cs="Courier New" w:hint="default"/>
+      </w:rPr>
+    </w:lvl>
+    <w:lvl w:ilvl="8" w:tplc="10090005" w:tentative="1">
+      <w:start w:val="1"/>
+      <w:numFmt w:val="bullet"/>
+      <w:lvlText w:val=""/>
+      <w:lvlJc w:val="left"/>
+      <w:pPr>
+        <w:ind w:left="6840" w:hanging="360"/>
+      </w:pPr>
+      <w:rPr>
+        <w:rFonts w:ascii="Wingdings" w:hAnsi="Wingdings" w:hint="default"/>
+      </w:rPr>
+    </w:lvl>
+  </w:abstractNum>
+  <w:abstractNum w:abstractNumId="7" w15:restartNumberingAfterBreak="0">
     <w:nsid w:val="43584F6A"/>
     <w:multiLevelType w:val="hybridMultilevel"/>
     <w:tmpl w:val="E984FDDE"/>
@@ -3639,7 +5027,7 @@
       </w:pPr>
     </w:lvl>
   </w:abstractNum>
-  <w:abstractNum w:abstractNumId="2" w15:restartNumberingAfterBreak="0">
+  <w:abstractNum w:abstractNumId="8" w15:restartNumberingAfterBreak="0">
     <w:nsid w:val="5A6D534C"/>
     <w:multiLevelType w:val="hybridMultilevel"/>
     <w:tmpl w:val="2CD67D32"/>
@@ -3728,14 +5116,124 @@
       </w:pPr>
     </w:lvl>
   </w:abstractNum>
+  <w:abstractNum w:abstractNumId="9" w15:restartNumberingAfterBreak="0">
+    <w:nsid w:val="7E7F240F"/>
+    <w:multiLevelType w:val="hybridMultilevel"/>
+    <w:tmpl w:val="F048914C"/>
+    <w:lvl w:ilvl="0" w:tplc="1009000F">
+      <w:start w:val="1"/>
+      <w:numFmt w:val="decimal"/>
+      <w:lvlText w:val="%1."/>
+      <w:lvlJc w:val="left"/>
+      <w:pPr>
+        <w:ind w:left="720" w:hanging="360"/>
+      </w:pPr>
+      <w:rPr>
+        <w:rFonts w:hint="default"/>
+      </w:rPr>
+    </w:lvl>
+    <w:lvl w:ilvl="1" w:tplc="10090019" w:tentative="1">
+      <w:start w:val="1"/>
+      <w:numFmt w:val="lowerLetter"/>
+      <w:lvlText w:val="%2."/>
+      <w:lvlJc w:val="left"/>
+      <w:pPr>
+        <w:ind w:left="1440" w:hanging="360"/>
+      </w:pPr>
+    </w:lvl>
+    <w:lvl w:ilvl="2" w:tplc="1009001B" w:tentative="1">
+      <w:start w:val="1"/>
+      <w:numFmt w:val="lowerRoman"/>
+      <w:lvlText w:val="%3."/>
+      <w:lvlJc w:val="right"/>
+      <w:pPr>
+        <w:ind w:left="2160" w:hanging="180"/>
+      </w:pPr>
+    </w:lvl>
+    <w:lvl w:ilvl="3" w:tplc="1009000F" w:tentative="1">
+      <w:start w:val="1"/>
+      <w:numFmt w:val="decimal"/>
+      <w:lvlText w:val="%4."/>
+      <w:lvlJc w:val="left"/>
+      <w:pPr>
+        <w:ind w:left="2880" w:hanging="360"/>
+      </w:pPr>
+    </w:lvl>
+    <w:lvl w:ilvl="4" w:tplc="10090019" w:tentative="1">
+      <w:start w:val="1"/>
+      <w:numFmt w:val="lowerLetter"/>
+      <w:lvlText w:val="%5."/>
+      <w:lvlJc w:val="left"/>
+      <w:pPr>
+        <w:ind w:left="3600" w:hanging="360"/>
+      </w:pPr>
+    </w:lvl>
+    <w:lvl w:ilvl="5" w:tplc="1009001B" w:tentative="1">
+      <w:start w:val="1"/>
+      <w:numFmt w:val="lowerRoman"/>
+      <w:lvlText w:val="%6."/>
+      <w:lvlJc w:val="right"/>
+      <w:pPr>
+        <w:ind w:left="4320" w:hanging="180"/>
+      </w:pPr>
+    </w:lvl>
+    <w:lvl w:ilvl="6" w:tplc="1009000F" w:tentative="1">
+      <w:start w:val="1"/>
+      <w:numFmt w:val="decimal"/>
+      <w:lvlText w:val="%7."/>
+      <w:lvlJc w:val="left"/>
+      <w:pPr>
+        <w:ind w:left="5040" w:hanging="360"/>
+      </w:pPr>
+    </w:lvl>
+    <w:lvl w:ilvl="7" w:tplc="10090019" w:tentative="1">
+      <w:start w:val="1"/>
+      <w:numFmt w:val="lowerLetter"/>
+      <w:lvlText w:val="%8."/>
+      <w:lvlJc w:val="left"/>
+      <w:pPr>
+        <w:ind w:left="5760" w:hanging="360"/>
+      </w:pPr>
+    </w:lvl>
+    <w:lvl w:ilvl="8" w:tplc="1009001B" w:tentative="1">
+      <w:start w:val="1"/>
+      <w:numFmt w:val="lowerRoman"/>
+      <w:lvlText w:val="%9."/>
+      <w:lvlJc w:val="right"/>
+      <w:pPr>
+        <w:ind w:left="6480" w:hanging="180"/>
+      </w:pPr>
+    </w:lvl>
+  </w:abstractNum>
   <w:num w:numId="1" w16cid:durableId="276715261">
+    <w:abstractNumId w:val="7"/>
+  </w:num>
+  <w:num w:numId="2" w16cid:durableId="1475485221">
+    <w:abstractNumId w:val="8"/>
+  </w:num>
+  <w:num w:numId="3" w16cid:durableId="1955676126">
+    <w:abstractNumId w:val="3"/>
+  </w:num>
+  <w:num w:numId="4" w16cid:durableId="1507554518">
+    <w:abstractNumId w:val="9"/>
+  </w:num>
+  <w:num w:numId="5" w16cid:durableId="1786390876">
+    <w:abstractNumId w:val="2"/>
+  </w:num>
+  <w:num w:numId="6" w16cid:durableId="558515389">
     <w:abstractNumId w:val="1"/>
   </w:num>
-  <w:num w:numId="2" w16cid:durableId="1475485221">
-    <w:abstractNumId w:val="2"/>
+  <w:num w:numId="7" w16cid:durableId="1973558806">
+    <w:abstractNumId w:val="4"/>
   </w:num>
-  <w:num w:numId="3" w16cid:durableId="1955676126">
+  <w:num w:numId="8" w16cid:durableId="1371420334">
     <w:abstractNumId w:val="0"/>
+  </w:num>
+  <w:num w:numId="9" w16cid:durableId="969743847">
+    <w:abstractNumId w:val="6"/>
+  </w:num>
+  <w:num w:numId="10" w16cid:durableId="2135949821">
+    <w:abstractNumId w:val="5"/>
   </w:num>
 </w:numbering>
 </file>
@@ -4493,6 +5991,18 @@
       <w:szCs w:val="20"/>
     </w:rPr>
   </w:style>
+  <w:style w:type="character" w:styleId="FollowedHyperlink">
+    <w:name w:val="FollowedHyperlink"/>
+    <w:basedOn w:val="DefaultParagraphFont"/>
+    <w:uiPriority w:val="99"/>
+    <w:semiHidden/>
+    <w:unhideWhenUsed/>
+    <w:rsid w:val="00261413"/>
+    <w:rPr>
+      <w:color w:val="954F72" w:themeColor="followedHyperlink"/>
+      <w:u w:val="single"/>
+    </w:rPr>
+  </w:style>
 </w:styles>
 </file>
 

</xml_diff>